<commit_message>
Analysedocument af t/m ERD, ERD ook toegevoegd als bijlage alsmede de .xml file en png export
</commit_message>
<xml_diff>
--- a/Analysedocument.docx
+++ b/Analysedocument.docx
@@ -1426,6 +1426,29 @@
     </w:p>
     <w:p>
       <w:r>
+        <w:t>Jan en Anja willen voor een weekendje weg gezellig gaan varen met een zeilboot op de Friese meren. Ze zoeken online naar een geschikt bootverhuur bedrijf en komen uit bij bootverhuur ’t Sloepke. Ze noteren het telefoonnummer van dit bedrijf en bellen vervolgens niet veel later om een zeilboot te huren.</w:t>
+      </w:r>
+    </w:p>
+    <w:p>
+      <w:r>
+        <w:t xml:space="preserve">Als ze bellen vraagt de verhuurder in eerste instantie wat voor een boot er gehuurd wilt worden door Jan en Anja; hij verteld hun dat er twee categorieën zijn, spierkracht aangedreven boten en motorboten, van motorboten verhuren ze op dit moment één soort boot, van het type Kruiser. Van spierkracht aangedreven boten hebben ze drie verschillende boten,  een kano, en twee type zeilboten van het type Laser en Valk. Door de verhuurder wordt het verschil uitgelegd tussen de verschillende type boten, en met welke boten je waar mag varen. Uit eindelijk kiezen Jan en Anja ervoor om een zeilboot van het type Laser te huren. Ze geven dit door en de verhuurder vraagt hoeveel dagen de boot gehuurd moet worden, dit zijn er 3, van vrijdag t/m zondag. Daarna vraagt hij hoeveel zwemvesten, peddels, nog wat kampeerartiekelen en dekzeilen er bij moeten. In totaal komt het op 5 extra bijbehorende artikelen. Als laatste vraagt de verhuurder wat hun totale budget is, zodat hij kan berekenen op hoeveel Friese meren ze mogen varen. </w:t>
+      </w:r>
+      <w:r>
+        <w:t>Ze geven aan dat hun totale budget 52 euro is voor de boothuur. De verhuurder vult dit allemaal in op zijn applicatie en drukt op de bereken knop. Er komt uit dat in totaal 3 meren nog bevaren mogen worden met dit budget. Hij vraagt of dit goed is. Jan en Anja gaan akkoord, en zeggen dat ze deze boot graag willen huren.</w:t>
+      </w:r>
+    </w:p>
+    <w:p>
+      <w:r>
+        <w:t>Voor het huren vraagt de verhuurder naar de volledige naam en het e-mail adres van Jan, want hij is diegene die belt. Dit noteert hij ook in de applicatie en drukt vervolgens op de knop Huurcontract genereren. De applicatie genereerd een huurcontract en slaat deze op op de harde schijf van de verhuurder, tevens worden alle gegevens over deze huur vastgelegd in een database. De verhuurder zal Jan en Anja het contract ook per e-mail toesturen en Jan en Anja moeten als ze de boot op komen halen betalen.</w:t>
+      </w:r>
+    </w:p>
+    <w:p>
+      <w:r>
+        <w:t>Nadat er opgehangen is kijkt de verhuurder nog een keer in zijn applicatie, en vraagt daar de lijst op met huurcontracten die nog uit moeten worden gevoerd. Hij kijkt in deze lijst welke boten er morgen weg moeten en begint met het voorbereiden van deze boten zodat de klanten morgen de boten in een goede staat gelijk mee kunnen nemen.</w:t>
+      </w:r>
+    </w:p>
+    <w:p>
+      <w:r>
         <w:br w:type="page"/>
       </w:r>
     </w:p>
@@ -1816,7 +1839,11 @@
             <w:cnfStyle w:val="001000000000" w:firstRow="0" w:lastRow="0" w:firstColumn="1" w:lastColumn="0" w:oddVBand="0" w:evenVBand="0" w:oddHBand="0" w:evenHBand="0" w:firstRowFirstColumn="0" w:firstRowLastColumn="0" w:lastRowFirstColumn="0" w:lastRowLastColumn="0"/>
             <w:tcW w:w="835" w:type="dxa"/>
           </w:tcPr>
-          <w:p/>
+          <w:p>
+            <w:r>
+              <w:t>M12</w:t>
+            </w:r>
+          </w:p>
         </w:tc>
         <w:tc>
           <w:tcPr>
@@ -1826,6 +1853,38 @@
             <w:pPr>
               <w:cnfStyle w:val="000000000000" w:firstRow="0" w:lastRow="0" w:firstColumn="0" w:lastColumn="0" w:oddVBand="0" w:evenVBand="0" w:oddHBand="0" w:evenHBand="0" w:firstRowFirstColumn="0" w:firstRowLastColumn="0" w:lastRowFirstColumn="0" w:lastRowLastColumn="0"/>
             </w:pPr>
+            <w:r>
+              <w:t>De applicatie moet eenvoudig uitgebreid kunnen worden met extra bestemmingen en/of extra type boten.</w:t>
+            </w:r>
+          </w:p>
+        </w:tc>
+      </w:tr>
+      <w:tr>
+        <w:trPr>
+          <w:cnfStyle w:val="000000100000" w:firstRow="0" w:lastRow="0" w:firstColumn="0" w:lastColumn="0" w:oddVBand="0" w:evenVBand="0" w:oddHBand="1" w:evenHBand="0" w:firstRowFirstColumn="0" w:firstRowLastColumn="0" w:lastRowFirstColumn="0" w:lastRowLastColumn="0"/>
+        </w:trPr>
+        <w:tc>
+          <w:tcPr>
+            <w:cnfStyle w:val="001000000000" w:firstRow="0" w:lastRow="0" w:firstColumn="1" w:lastColumn="0" w:oddVBand="0" w:evenVBand="0" w:oddHBand="0" w:evenHBand="0" w:firstRowFirstColumn="0" w:firstRowLastColumn="0" w:lastRowFirstColumn="0" w:lastRowLastColumn="0"/>
+            <w:tcW w:w="835" w:type="dxa"/>
+          </w:tcPr>
+          <w:p>
+            <w:r>
+              <w:t>M13</w:t>
+            </w:r>
+          </w:p>
+        </w:tc>
+        <w:tc>
+          <w:tcPr>
+            <w:tcW w:w="8347" w:type="dxa"/>
+          </w:tcPr>
+          <w:p>
+            <w:pPr>
+              <w:cnfStyle w:val="000000100000" w:firstRow="0" w:lastRow="0" w:firstColumn="0" w:lastColumn="0" w:oddVBand="0" w:evenVBand="0" w:oddHBand="1" w:evenHBand="0" w:firstRowFirstColumn="0" w:firstRowLastColumn="0" w:lastRowFirstColumn="0" w:lastRowLastColumn="0"/>
+            </w:pPr>
+            <w:r>
+              <w:t>Met een spierkracht aangedreven boot mag alleen maar op de Friese meren gevaren worden.</w:t>
+            </w:r>
           </w:p>
         </w:tc>
       </w:tr>
@@ -1931,17 +1990,64 @@
             <w:r>
               <w:t>De gevoelstemperatuur moet weergegeven worden door de applicatie voor op de data waarop de boot gehuurd kan worden</w:t>
             </w:r>
+            <w:r>
+              <w:t>.</w:t>
+            </w:r>
+          </w:p>
+        </w:tc>
+      </w:tr>
+      <w:tr>
+        <w:trPr>
+          <w:cnfStyle w:val="000000100000" w:firstRow="0" w:lastRow="0" w:firstColumn="0" w:lastColumn="0" w:oddVBand="0" w:evenVBand="0" w:oddHBand="1" w:evenHBand="0" w:firstRowFirstColumn="0" w:firstRowLastColumn="0" w:lastRowFirstColumn="0" w:lastRowLastColumn="0"/>
+        </w:trPr>
+        <w:tc>
+          <w:tcPr>
+            <w:cnfStyle w:val="001000000000" w:firstRow="0" w:lastRow="0" w:firstColumn="1" w:lastColumn="0" w:oddVBand="0" w:evenVBand="0" w:oddHBand="0" w:evenHBand="0" w:firstRowFirstColumn="0" w:firstRowLastColumn="0" w:lastRowFirstColumn="0" w:lastRowLastColumn="0"/>
+            <w:tcW w:w="851" w:type="dxa"/>
+          </w:tcPr>
+          <w:p>
+            <w:r>
+              <w:t>S3</w:t>
+            </w:r>
+          </w:p>
+        </w:tc>
+        <w:tc>
+          <w:tcPr>
+            <w:tcW w:w="8211" w:type="dxa"/>
+          </w:tcPr>
+          <w:p>
+            <w:pPr>
+              <w:cnfStyle w:val="000000100000" w:firstRow="0" w:lastRow="0" w:firstColumn="0" w:lastColumn="0" w:oddVBand="0" w:evenVBand="0" w:oddHBand="1" w:evenHBand="0" w:firstRowFirstColumn="0" w:firstRowLastColumn="0" w:lastRowFirstColumn="0" w:lastRowLastColumn="0"/>
+            </w:pPr>
+            <w:r>
+              <w:t>Een klant kan een “</w:t>
+            </w:r>
+            <w:r>
+              <w:t>overnachtings</w:t>
+            </w:r>
+            <w:r>
+              <w:t>pakket” aan bijbehorende artikelen selecteren, waardoor in een keer de juiste extr</w:t>
+            </w:r>
+            <w:r>
+              <w:t>a spullen worden toegevoegd voor een of meerdere overnachtingen.</w:t>
+            </w:r>
           </w:p>
         </w:tc>
       </w:tr>
     </w:tbl>
     <w:p/>
     <w:p>
+      <w:r>
+        <w:br w:type="page"/>
+      </w:r>
+    </w:p>
+    <w:p>
       <w:pPr>
         <w:pStyle w:val="Kop2"/>
       </w:pPr>
       <w:bookmarkStart w:id="5" w:name="_Toc454351152"/>
       <w:r>
+        <w:lastRenderedPageBreak/>
         <w:t>Could haves:</w:t>
       </w:r>
       <w:bookmarkEnd w:id="5"/>
@@ -2242,7 +2348,6 @@
       </w:pPr>
       <w:bookmarkStart w:id="6" w:name="_Toc454351153"/>
       <w:r>
-        <w:lastRenderedPageBreak/>
         <w:t>Wont haves:</w:t>
       </w:r>
       <w:bookmarkEnd w:id="6"/>
@@ -2273,6 +2378,49 @@
     </w:p>
     <w:p>
       <w:r>
+        <w:pict w14:anchorId="2F62AB5D">
+          <v:shapetype id="_x0000_t75" coordsize="21600,21600" o:spt="75" o:preferrelative="t" path="m@4@5l@4@11@9@11@9@5xe" filled="f" stroked="f">
+            <v:stroke joinstyle="miter"/>
+            <v:formulas>
+              <v:f eqn="if lineDrawn pixelLineWidth 0"/>
+              <v:f eqn="sum @0 1 0"/>
+              <v:f eqn="sum 0 0 @1"/>
+              <v:f eqn="prod @2 1 2"/>
+              <v:f eqn="prod @3 21600 pixelWidth"/>
+              <v:f eqn="prod @3 21600 pixelHeight"/>
+              <v:f eqn="sum @0 0 1"/>
+              <v:f eqn="prod @6 1 2"/>
+              <v:f eqn="prod @7 21600 pixelWidth"/>
+              <v:f eqn="sum @8 21600 0"/>
+              <v:f eqn="prod @7 21600 pixelHeight"/>
+              <v:f eqn="sum @10 21600 0"/>
+            </v:formulas>
+            <v:path o:extrusionok="f" gradientshapeok="t" o:connecttype="rect"/>
+            <o:lock v:ext="edit" aspectratio="t"/>
+          </v:shapetype>
+          <v:shape id="_x0000_i1037" type="#_x0000_t75" style="width:452.65pt;height:109.35pt">
+            <v:imagedata r:id="rId7" o:title="ERD 't Sloepke"/>
+          </v:shape>
+        </w:pict>
+      </w:r>
+    </w:p>
+    <w:p>
+      <w:r>
+        <w:t>Een huurcontract heeft altijd een klant, maar het kan zo zijn dat een klant nog geen huurcontracten heeft, daarom dat dit een nul op veel relatie is aangezien een klant ook vaker terug kan komen om een boot te huren. In een huurcontract zit  een boot, maar een boot kan meerdere keren voorkomen op verschillende huurcontracten.</w:t>
+      </w:r>
+    </w:p>
+    <w:p>
+      <w:r>
+        <w:t>Verder kunnen er meerdere artikelen</w:t>
+      </w:r>
+      <w:r>
+        <w:t xml:space="preserve"> op een huurcontract zitten, en kan een artikel ook een relatie met een ander artikeltype als het artikel bij een pakket hoort. In de tabel Vaarwater worden de verschillende vaarwateren opgeslagen buiten de Friese meren om, aangezien elke boot op een Fries meer mag varen, daarom dat het een nul op meer relatie is want zeilboten hebben hier niks in staan. Verder wordt er voor de boten nog een type onderscheiding gemaakt tussen motorboot en spierkrachtboot.</w:t>
+      </w:r>
+      <w:bookmarkStart w:id="8" w:name="_GoBack"/>
+      <w:bookmarkEnd w:id="8"/>
+    </w:p>
+    <w:p>
+      <w:r>
         <w:br w:type="page"/>
       </w:r>
     </w:p>
@@ -2280,12 +2428,12 @@
       <w:pPr>
         <w:pStyle w:val="Kop1"/>
       </w:pPr>
-      <w:bookmarkStart w:id="8" w:name="_Toc454351155"/>
+      <w:bookmarkStart w:id="9" w:name="_Toc454351155"/>
       <w:r>
         <w:lastRenderedPageBreak/>
         <w:t>UseCase diagram</w:t>
       </w:r>
-      <w:bookmarkEnd w:id="8"/>
+      <w:bookmarkEnd w:id="9"/>
     </w:p>
     <w:p>
       <w:r>
@@ -2301,12 +2449,12 @@
       <w:pPr>
         <w:pStyle w:val="Kop1"/>
       </w:pPr>
-      <w:bookmarkStart w:id="9" w:name="_Toc454351156"/>
+      <w:bookmarkStart w:id="10" w:name="_Toc454351156"/>
       <w:r>
         <w:lastRenderedPageBreak/>
         <w:t>UseCases</w:t>
       </w:r>
-      <w:bookmarkEnd w:id="9"/>
+      <w:bookmarkEnd w:id="10"/>
     </w:p>
     <w:tbl>
       <w:tblPr>
@@ -2478,12 +2626,12 @@
       <w:pPr>
         <w:pStyle w:val="Kop1"/>
       </w:pPr>
-      <w:bookmarkStart w:id="10" w:name="_Toc454351157"/>
+      <w:bookmarkStart w:id="11" w:name="_Toc454351157"/>
       <w:r>
         <w:lastRenderedPageBreak/>
         <w:t>Planning</w:t>
       </w:r>
-      <w:bookmarkEnd w:id="10"/>
+      <w:bookmarkEnd w:id="11"/>
     </w:p>
     <w:tbl>
       <w:tblPr>
@@ -2761,11 +2909,15 @@
         <w:tc>
           <w:tcPr>
             <w:tcW w:w="1467" w:type="dxa"/>
-          </w:tcPr>
-          <w:p>
-            <w:pPr>
-              <w:cnfStyle w:val="000000000000" w:firstRow="0" w:lastRow="0" w:firstColumn="0" w:lastColumn="0" w:oddVBand="0" w:evenVBand="0" w:oddHBand="0" w:evenHBand="0" w:firstRowFirstColumn="0" w:firstRowLastColumn="0" w:lastRowFirstColumn="0" w:lastRowLastColumn="0"/>
-            </w:pPr>
+            <w:shd w:val="clear" w:color="auto" w:fill="70AD47" w:themeFill="accent6"/>
+          </w:tcPr>
+          <w:p>
+            <w:pPr>
+              <w:cnfStyle w:val="000000000000" w:firstRow="0" w:lastRow="0" w:firstColumn="0" w:lastColumn="0" w:oddVBand="0" w:evenVBand="0" w:oddHBand="0" w:evenHBand="0" w:firstRowFirstColumn="0" w:firstRowLastColumn="0" w:lastRowFirstColumn="0" w:lastRowLastColumn="0"/>
+            </w:pPr>
+            <w:r>
+              <w:t>09:56</w:t>
+            </w:r>
           </w:p>
         </w:tc>
       </w:tr>
@@ -2810,11 +2962,15 @@
         <w:tc>
           <w:tcPr>
             <w:tcW w:w="1467" w:type="dxa"/>
-          </w:tcPr>
-          <w:p>
-            <w:pPr>
-              <w:cnfStyle w:val="000000000000" w:firstRow="0" w:lastRow="0" w:firstColumn="0" w:lastColumn="0" w:oddVBand="0" w:evenVBand="0" w:oddHBand="0" w:evenHBand="0" w:firstRowFirstColumn="0" w:firstRowLastColumn="0" w:lastRowFirstColumn="0" w:lastRowLastColumn="0"/>
-            </w:pPr>
+            <w:shd w:val="clear" w:color="auto" w:fill="70AD47" w:themeFill="accent6"/>
+          </w:tcPr>
+          <w:p>
+            <w:pPr>
+              <w:cnfStyle w:val="000000000000" w:firstRow="0" w:lastRow="0" w:firstColumn="0" w:lastColumn="0" w:oddVBand="0" w:evenVBand="0" w:oddHBand="0" w:evenHBand="0" w:firstRowFirstColumn="0" w:firstRowLastColumn="0" w:lastRowFirstColumn="0" w:lastRowLastColumn="0"/>
+            </w:pPr>
+            <w:r>
+              <w:t>10:00</w:t>
+            </w:r>
           </w:p>
         </w:tc>
         <w:tc>
@@ -2988,8 +3144,6 @@
             <w:r>
               <w:t>14:00</w:t>
             </w:r>
-            <w:bookmarkStart w:id="11" w:name="_GoBack"/>
-            <w:bookmarkEnd w:id="11"/>
           </w:p>
         </w:tc>
         <w:tc>
@@ -6648,7 +6802,7 @@
 </file>
 
 <file path=customXml/itemProps2.xml><?xml version="1.0" encoding="utf-8"?>
-<ds:datastoreItem xmlns:ds="http://schemas.openxmlformats.org/officeDocument/2006/customXml" ds:itemID="{16A597A0-DB62-4A97-80B8-C9B14205A9EA}">
+<ds:datastoreItem xmlns:ds="http://schemas.openxmlformats.org/officeDocument/2006/customXml" ds:itemID="{925C041D-DA33-4633-B820-9ED3EA56F640}">
   <ds:schemaRefs>
     <ds:schemaRef ds:uri="http://schemas.openxmlformats.org/officeDocument/2006/bibliography"/>
   </ds:schemaRefs>

</xml_diff>

<commit_message>
Use case diagram afgemaakt en toegevoegd
</commit_message>
<xml_diff>
--- a/Analysedocument.docx
+++ b/Analysedocument.docx
@@ -599,7 +599,7 @@
           <w:r>
             <w:fldChar w:fldCharType="separate"/>
           </w:r>
-          <w:hyperlink w:anchor="_Toc454351147" w:history="1">
+          <w:hyperlink w:anchor="_Toc454356104" w:history="1">
             <w:r>
               <w:rPr>
                 <w:rStyle w:val="Hyperlink"/>
@@ -626,7 +626,7 @@
                 <w:noProof/>
                 <w:webHidden/>
               </w:rPr>
-              <w:instrText xml:space="preserve"> PAGEREF _Toc454351147 \h </w:instrText>
+              <w:instrText xml:space="preserve"> PAGEREF _Toc454356104 \h </w:instrText>
             </w:r>
             <w:r>
               <w:rPr>
@@ -669,7 +669,7 @@
               <w:lang w:eastAsia="nl-NL"/>
             </w:rPr>
           </w:pPr>
-          <w:hyperlink w:anchor="_Toc454351148" w:history="1">
+          <w:hyperlink w:anchor="_Toc454356105" w:history="1">
             <w:r>
               <w:rPr>
                 <w:rStyle w:val="Hyperlink"/>
@@ -696,7 +696,7 @@
                 <w:noProof/>
                 <w:webHidden/>
               </w:rPr>
-              <w:instrText xml:space="preserve"> PAGEREF _Toc454351148 \h </w:instrText>
+              <w:instrText xml:space="preserve"> PAGEREF _Toc454356105 \h </w:instrText>
             </w:r>
             <w:r>
               <w:rPr>
@@ -739,7 +739,7 @@
               <w:lang w:eastAsia="nl-NL"/>
             </w:rPr>
           </w:pPr>
-          <w:hyperlink w:anchor="_Toc454351149" w:history="1">
+          <w:hyperlink w:anchor="_Toc454356106" w:history="1">
             <w:r>
               <w:rPr>
                 <w:rStyle w:val="Hyperlink"/>
@@ -766,7 +766,7 @@
                 <w:noProof/>
                 <w:webHidden/>
               </w:rPr>
-              <w:instrText xml:space="preserve"> PAGEREF _Toc454351149 \h </w:instrText>
+              <w:instrText xml:space="preserve"> PAGEREF _Toc454356106 \h </w:instrText>
             </w:r>
             <w:r>
               <w:rPr>
@@ -809,7 +809,7 @@
               <w:lang w:eastAsia="nl-NL"/>
             </w:rPr>
           </w:pPr>
-          <w:hyperlink w:anchor="_Toc454351150" w:history="1">
+          <w:hyperlink w:anchor="_Toc454356107" w:history="1">
             <w:r>
               <w:rPr>
                 <w:rStyle w:val="Hyperlink"/>
@@ -836,7 +836,7 @@
                 <w:noProof/>
                 <w:webHidden/>
               </w:rPr>
-              <w:instrText xml:space="preserve"> PAGEREF _Toc454351150 \h </w:instrText>
+              <w:instrText xml:space="preserve"> PAGEREF _Toc454356107 \h </w:instrText>
             </w:r>
             <w:r>
               <w:rPr>
@@ -879,7 +879,7 @@
               <w:lang w:eastAsia="nl-NL"/>
             </w:rPr>
           </w:pPr>
-          <w:hyperlink w:anchor="_Toc454351151" w:history="1">
+          <w:hyperlink w:anchor="_Toc454356108" w:history="1">
             <w:r>
               <w:rPr>
                 <w:rStyle w:val="Hyperlink"/>
@@ -906,7 +906,7 @@
                 <w:noProof/>
                 <w:webHidden/>
               </w:rPr>
-              <w:instrText xml:space="preserve"> PAGEREF _Toc454351151 \h </w:instrText>
+              <w:instrText xml:space="preserve"> PAGEREF _Toc454356108 \h </w:instrText>
             </w:r>
             <w:r>
               <w:rPr>
@@ -949,7 +949,7 @@
               <w:lang w:eastAsia="nl-NL"/>
             </w:rPr>
           </w:pPr>
-          <w:hyperlink w:anchor="_Toc454351152" w:history="1">
+          <w:hyperlink w:anchor="_Toc454356109" w:history="1">
             <w:r>
               <w:rPr>
                 <w:rStyle w:val="Hyperlink"/>
@@ -976,7 +976,7 @@
                 <w:noProof/>
                 <w:webHidden/>
               </w:rPr>
-              <w:instrText xml:space="preserve"> PAGEREF _Toc454351152 \h </w:instrText>
+              <w:instrText xml:space="preserve"> PAGEREF _Toc454356109 \h </w:instrText>
             </w:r>
             <w:r>
               <w:rPr>
@@ -996,7 +996,7 @@
                 <w:noProof/>
                 <w:webHidden/>
               </w:rPr>
-              <w:t>4</w:t>
+              <w:t>5</w:t>
             </w:r>
             <w:r>
               <w:rPr>
@@ -1019,7 +1019,7 @@
               <w:lang w:eastAsia="nl-NL"/>
             </w:rPr>
           </w:pPr>
-          <w:hyperlink w:anchor="_Toc454351153" w:history="1">
+          <w:hyperlink w:anchor="_Toc454356110" w:history="1">
             <w:r>
               <w:rPr>
                 <w:rStyle w:val="Hyperlink"/>
@@ -1046,7 +1046,7 @@
                 <w:noProof/>
                 <w:webHidden/>
               </w:rPr>
-              <w:instrText xml:space="preserve"> PAGEREF _Toc454351153 \h </w:instrText>
+              <w:instrText xml:space="preserve"> PAGEREF _Toc454356110 \h </w:instrText>
             </w:r>
             <w:r>
               <w:rPr>
@@ -1089,7 +1089,7 @@
               <w:lang w:eastAsia="nl-NL"/>
             </w:rPr>
           </w:pPr>
-          <w:hyperlink w:anchor="_Toc454351154" w:history="1">
+          <w:hyperlink w:anchor="_Toc454356111" w:history="1">
             <w:r>
               <w:rPr>
                 <w:rStyle w:val="Hyperlink"/>
@@ -1116,7 +1116,7 @@
                 <w:noProof/>
                 <w:webHidden/>
               </w:rPr>
-              <w:instrText xml:space="preserve"> PAGEREF _Toc454351154 \h </w:instrText>
+              <w:instrText xml:space="preserve"> PAGEREF _Toc454356111 \h </w:instrText>
             </w:r>
             <w:r>
               <w:rPr>
@@ -1159,7 +1159,7 @@
               <w:lang w:eastAsia="nl-NL"/>
             </w:rPr>
           </w:pPr>
-          <w:hyperlink w:anchor="_Toc454351155" w:history="1">
+          <w:hyperlink w:anchor="_Toc454356112" w:history="1">
             <w:r>
               <w:rPr>
                 <w:rStyle w:val="Hyperlink"/>
@@ -1186,7 +1186,7 @@
                 <w:noProof/>
                 <w:webHidden/>
               </w:rPr>
-              <w:instrText xml:space="preserve"> PAGEREF _Toc454351155 \h </w:instrText>
+              <w:instrText xml:space="preserve"> PAGEREF _Toc454356112 \h </w:instrText>
             </w:r>
             <w:r>
               <w:rPr>
@@ -1229,7 +1229,7 @@
               <w:lang w:eastAsia="nl-NL"/>
             </w:rPr>
           </w:pPr>
-          <w:hyperlink w:anchor="_Toc454351156" w:history="1">
+          <w:hyperlink w:anchor="_Toc454356113" w:history="1">
             <w:r>
               <w:rPr>
                 <w:rStyle w:val="Hyperlink"/>
@@ -1256,7 +1256,7 @@
                 <w:noProof/>
                 <w:webHidden/>
               </w:rPr>
-              <w:instrText xml:space="preserve"> PAGEREF _Toc454351156 \h </w:instrText>
+              <w:instrText xml:space="preserve"> PAGEREF _Toc454356113 \h </w:instrText>
             </w:r>
             <w:r>
               <w:rPr>
@@ -1299,7 +1299,7 @@
               <w:lang w:eastAsia="nl-NL"/>
             </w:rPr>
           </w:pPr>
-          <w:hyperlink w:anchor="_Toc454351157" w:history="1">
+          <w:hyperlink w:anchor="_Toc454356114" w:history="1">
             <w:r>
               <w:rPr>
                 <w:rStyle w:val="Hyperlink"/>
@@ -1326,7 +1326,7 @@
                 <w:noProof/>
                 <w:webHidden/>
               </w:rPr>
-              <w:instrText xml:space="preserve"> PAGEREF _Toc454351157 \h </w:instrText>
+              <w:instrText xml:space="preserve"> PAGEREF _Toc454356114 \h </w:instrText>
             </w:r>
             <w:r>
               <w:rPr>
@@ -1390,7 +1390,7 @@
       <w:pPr>
         <w:pStyle w:val="Kop1"/>
       </w:pPr>
-      <w:bookmarkStart w:id="0" w:name="_Toc454351147"/>
+      <w:bookmarkStart w:id="0" w:name="_Toc454356104"/>
       <w:r>
         <w:lastRenderedPageBreak/>
         <w:t>Inleiding</w:t>
@@ -1399,7 +1399,13 @@
     </w:p>
     <w:p>
       <w:r>
-        <w:t xml:space="preserve">In dit document zal aan de hand van de uitwerking van een scenario een analyse worden uitgevoerd wat er nodig zal zijn om te bootverhuurapplicatie van botenverhuurbedrijf ’t Sloepke te realiseren. Aan de hand van het scenario zullen de User requirements opgesteld worden door middel van het MoSCoW principe. Verder zal er een ERD in zitten alsmede een Use case diagram en uitgewerkte use cases. Als laatste zit er een planning bij. ’t Sloepke wilt een applicatie hebben om </w:t>
+        <w:t>In dit document zal aan de hand van de uitwerking van een scenario een analyse worden uitgevoerd wat er nodig zal zijn om te bootverhuurapplicatie van botenverhuurbedrijf ’t Sloepke te realiseren. Aan de hand van het scenario zullen de User requirements opgesteld worden door middel van het MoSCoW principe. Verder zal er</w:t>
+      </w:r>
+      <w:r>
+        <w:t xml:space="preserve"> een ERD in zitten alsmede een u</w:t>
+      </w:r>
+      <w:r>
+        <w:t xml:space="preserve">se case diagram en uitgewerkte use cases. Als laatste zit er een planning bij. ’t Sloepke wilt een applicatie hebben om </w:t>
       </w:r>
       <w:r>
         <w:t>eenvoudig zijn boten en bijbehorende materialen te kunnen verhuren. Deze applicatie moet met een  opgegeven budget en type huurboot automatisch uitrekenen hoeveel meren er bevaren mogen worden. Tevens moeten gegevens over de huurder en het huurcontract opgeslagen worden in een database, en moet het huurcontract geëxporteerd kunnen worden naar een leesbaar tekstbestand.</w:t>
@@ -1414,7 +1420,7 @@
       <w:pPr>
         <w:pStyle w:val="Kop1"/>
       </w:pPr>
-      <w:bookmarkStart w:id="1" w:name="_Toc454351148"/>
+      <w:bookmarkStart w:id="1" w:name="_Toc454356105"/>
       <w:r>
         <w:lastRenderedPageBreak/>
         <w:t>Scenario</w:t>
@@ -1431,10 +1437,22 @@
     </w:p>
     <w:p>
       <w:r>
-        <w:t xml:space="preserve">Als ze bellen vraagt de verhuurder in eerste instantie wat voor een boot er gehuurd wilt worden door Jan en Anja; hij verteld hun dat er twee categorieën zijn, spierkracht aangedreven boten en motorboten, van motorboten verhuren ze op dit moment één soort boot, van het type Kruiser. Van spierkracht aangedreven boten hebben ze drie verschillende boten,  een kano, en twee type zeilboten van het type Laser en Valk. Door de verhuurder wordt het verschil uitgelegd tussen de verschillende type boten, en met welke boten je waar mag varen. Uit eindelijk kiezen Jan en Anja ervoor om een zeilboot van het type Laser te huren. Ze geven dit door en de verhuurder vraagt hoeveel dagen de boot gehuurd moet worden, dit zijn er 3, van vrijdag t/m zondag. Daarna vraagt hij hoeveel zwemvesten, peddels, nog wat kampeerartiekelen en dekzeilen er bij moeten. In totaal komt het op 5 extra bijbehorende artikelen. Als laatste vraagt de verhuurder wat hun totale budget is, zodat hij kan berekenen op hoeveel Friese meren ze mogen varen. </w:t>
+        <w:t xml:space="preserve">Als ze bellen vraagt de verhuurder in eerste instantie wat voor een boot er gehuurd wilt worden door Jan en Anja; hij verteld hun dat er twee categorieën zijn, spierkracht aangedreven boten en motorboten, van motorboten verhuren ze op dit moment één soort boot, van het type Kruiser. Van spierkracht aangedreven boten hebben ze drie verschillende boten,  een kano, en twee type zeilboten van het type Laser en Valk. Door de verhuurder wordt het verschil uitgelegd tussen de verschillende type boten, en met welke boten je waar mag varen. Uit eindelijk kiezen Jan en Anja ervoor om een zeilboot van het type Laser te huren. Ze geven dit door en de verhuurder vraagt hoeveel dagen de boot gehuurd moet worden, dit zijn er 3, van vrijdag t/m zondag. Daarna vraagt hij hoeveel zwemvesten, peddels, nog wat </w:t>
       </w:r>
       <w:r>
-        <w:t>Ze geven aan dat hun totale budget 52 euro is voor de boothuur. De verhuurder vult dit allemaal in op zijn applicatie en drukt op de bereken knop. Er komt uit dat in totaal 3 meren nog bevaren mogen worden met dit budget. Hij vraagt of dit goed is. Jan en Anja gaan akkoord, en zeggen dat ze deze boot graag willen huren.</w:t>
+        <w:t>kampeerartikelen</w:t>
+      </w:r>
+      <w:r>
+        <w:t xml:space="preserve"> en dekzeilen er bij moeten. In totaal komt het op 5 extra bijbehorende artikelen. Als laatste vraagt de verhuurder wat hun totale budget is, zodat hij kan berekenen op hoeveel Friese meren ze mogen varen. </w:t>
+      </w:r>
+      <w:r>
+        <w:t>Ze geven aan dat hun totale budget 52 euro is voor de boot</w:t>
+      </w:r>
+      <w:r>
+        <w:t xml:space="preserve"> </w:t>
+      </w:r>
+      <w:r>
+        <w:t>huur. De verhuurder vult dit allemaal in op zijn applicatie en drukt op de bereken knop. Er komt uit dat in totaal 3 meren nog bevaren mogen worden met dit budget. Hij vraagt of dit goed is. Jan en Anja gaan akkoord, en zeggen dat ze deze boot graag willen huren.</w:t>
       </w:r>
     </w:p>
     <w:p>
@@ -1456,7 +1474,7 @@
       <w:pPr>
         <w:pStyle w:val="Kop1"/>
       </w:pPr>
-      <w:bookmarkStart w:id="2" w:name="_Toc454351149"/>
+      <w:bookmarkStart w:id="2" w:name="_Toc454356106"/>
       <w:r>
         <w:lastRenderedPageBreak/>
         <w:t>User requirements</w:t>
@@ -1475,7 +1493,7 @@
       <w:pPr>
         <w:pStyle w:val="Kop2"/>
       </w:pPr>
-      <w:bookmarkStart w:id="3" w:name="_Toc454351150"/>
+      <w:bookmarkStart w:id="3" w:name="_Toc454356107"/>
       <w:r>
         <w:t>Must haves:</w:t>
       </w:r>
@@ -1893,7 +1911,7 @@
       <w:pPr>
         <w:pStyle w:val="Kop2"/>
       </w:pPr>
-      <w:bookmarkStart w:id="4" w:name="_Toc454351151"/>
+      <w:bookmarkStart w:id="4" w:name="_Toc454356108"/>
       <w:r>
         <w:t>Should haves:</w:t>
       </w:r>
@@ -2045,7 +2063,7 @@
       <w:pPr>
         <w:pStyle w:val="Kop2"/>
       </w:pPr>
-      <w:bookmarkStart w:id="5" w:name="_Toc454351152"/>
+      <w:bookmarkStart w:id="5" w:name="_Toc454356109"/>
       <w:r>
         <w:lastRenderedPageBreak/>
         <w:t>Could haves:</w:t>
@@ -2346,7 +2364,7 @@
       <w:pPr>
         <w:pStyle w:val="Kop2"/>
       </w:pPr>
-      <w:bookmarkStart w:id="6" w:name="_Toc454351153"/>
+      <w:bookmarkStart w:id="6" w:name="_Toc454356110"/>
       <w:r>
         <w:t>Wont haves:</w:t>
       </w:r>
@@ -2364,7 +2382,7 @@
       <w:pPr>
         <w:pStyle w:val="Kop1"/>
       </w:pPr>
-      <w:bookmarkStart w:id="7" w:name="_Toc454351154"/>
+      <w:bookmarkStart w:id="7" w:name="_Toc454356111"/>
       <w:r>
         <w:lastRenderedPageBreak/>
         <w:t>ER-Diagram</w:t>
@@ -2416,8 +2434,6 @@
       <w:r>
         <w:t xml:space="preserve"> op een huurcontract zitten, en kan een artikel ook een relatie met een ander artikeltype als het artikel bij een pakket hoort. In de tabel Vaarwater worden de verschillende vaarwateren opgeslagen buiten de Friese meren om, aangezien elke boot op een Fries meer mag varen, daarom dat het een nul op meer relatie is want zeilboten hebben hier niks in staan. Verder wordt er voor de boten nog een type onderscheiding gemaakt tussen motorboot en spierkrachtboot.</w:t>
       </w:r>
-      <w:bookmarkStart w:id="8" w:name="_GoBack"/>
-      <w:bookmarkEnd w:id="8"/>
     </w:p>
     <w:p>
       <w:r>
@@ -2428,19 +2444,30 @@
       <w:pPr>
         <w:pStyle w:val="Kop1"/>
       </w:pPr>
-      <w:bookmarkStart w:id="9" w:name="_Toc454351155"/>
+      <w:bookmarkStart w:id="8" w:name="_Toc454356112"/>
       <w:r>
         <w:lastRenderedPageBreak/>
         <w:t>UseCase diagram</w:t>
       </w:r>
-      <w:bookmarkEnd w:id="9"/>
+      <w:bookmarkEnd w:id="8"/>
     </w:p>
     <w:p>
       <w:r>
-        <w:t>Hier staat het UseCase diagram, in dit diagram wordt duidelijk wat de verschillende gebruikers en overige actoren allemaal kunnen met het systeem.</w:t>
+        <w:t xml:space="preserve">Hier staat het UseCase diagram, in dit diagram wordt duidelijk wat de </w:t>
+      </w:r>
+      <w:r>
+        <w:t>gebruiker van het systeem moet kunnen doen, wat een administrator moet kunnen doen en wat de klant moet kunnen doen met het systeem. Een klant heeft heel weinig interactie met het systeem aangezien het een beheersysteem is voor ’t Slopke en er dus achter de schermen van de klant mee gewerkt wordt, alleen als deze een minigame moet spelen heeft de klant interactie met het systeem.</w:t>
       </w:r>
     </w:p>
     <w:p>
+      <w:r>
+        <w:object w:dxaOrig="13761" w:dyaOrig="8863" w14:anchorId="0CDAA90B">
+          <v:shape id="_x0000_i1045" type="#_x0000_t75" style="width:453.4pt;height:292.05pt" o:ole="">
+            <v:imagedata r:id="rId8" o:title=""/>
+          </v:shape>
+          <o:OLEObject Type="Embed" ProgID="Visio.Drawing.15" ShapeID="_x0000_i1045" DrawAspect="Content" ObjectID="_1528098225" r:id="rId9"/>
+        </w:object>
+      </w:r>
       <w:r>
         <w:br w:type="page"/>
       </w:r>
@@ -2449,12 +2476,12 @@
       <w:pPr>
         <w:pStyle w:val="Kop1"/>
       </w:pPr>
-      <w:bookmarkStart w:id="10" w:name="_Toc454351156"/>
+      <w:bookmarkStart w:id="9" w:name="_Toc454356113"/>
       <w:r>
         <w:lastRenderedPageBreak/>
         <w:t>UseCases</w:t>
       </w:r>
-      <w:bookmarkEnd w:id="10"/>
+      <w:bookmarkEnd w:id="9"/>
     </w:p>
     <w:tbl>
       <w:tblPr>
@@ -2481,7 +2508,11 @@
           <w:tcPr>
             <w:tcW w:w="7507" w:type="dxa"/>
           </w:tcPr>
-          <w:p/>
+          <w:p>
+            <w:r>
+              <w:t>Boot verhuren</w:t>
+            </w:r>
+          </w:p>
         </w:tc>
       </w:tr>
       <w:tr>
@@ -2626,12 +2657,12 @@
       <w:pPr>
         <w:pStyle w:val="Kop1"/>
       </w:pPr>
-      <w:bookmarkStart w:id="11" w:name="_Toc454351157"/>
+      <w:bookmarkStart w:id="10" w:name="_Toc454356114"/>
       <w:r>
         <w:lastRenderedPageBreak/>
         <w:t>Planning</w:t>
       </w:r>
-      <w:bookmarkEnd w:id="11"/>
+      <w:bookmarkEnd w:id="10"/>
     </w:p>
     <w:tbl>
       <w:tblPr>
@@ -2640,11 +2671,11 @@
         <w:tblLook w:val="04A0" w:firstRow="1" w:lastRow="0" w:firstColumn="1" w:lastColumn="0" w:noHBand="0" w:noVBand="1"/>
       </w:tblPr>
       <w:tblGrid>
-        <w:gridCol w:w="2434"/>
-        <w:gridCol w:w="1847"/>
-        <w:gridCol w:w="1847"/>
-        <w:gridCol w:w="1467"/>
-        <w:gridCol w:w="1467"/>
+        <w:gridCol w:w="4531"/>
+        <w:gridCol w:w="1134"/>
+        <w:gridCol w:w="1134"/>
+        <w:gridCol w:w="1134"/>
+        <w:gridCol w:w="1129"/>
       </w:tblGrid>
       <w:tr>
         <w:trPr>
@@ -2653,7 +2684,7 @@
         <w:tc>
           <w:tcPr>
             <w:cnfStyle w:val="001000000000" w:firstRow="0" w:lastRow="0" w:firstColumn="1" w:lastColumn="0" w:oddVBand="0" w:evenVBand="0" w:oddHBand="0" w:evenHBand="0" w:firstRowFirstColumn="0" w:firstRowLastColumn="0" w:lastRowFirstColumn="0" w:lastRowLastColumn="0"/>
-            <w:tcW w:w="2434" w:type="dxa"/>
+            <w:tcW w:w="4531" w:type="dxa"/>
           </w:tcPr>
           <w:p>
             <w:r>
@@ -2663,7 +2694,7 @@
         </w:tc>
         <w:tc>
           <w:tcPr>
-            <w:tcW w:w="1847" w:type="dxa"/>
+            <w:tcW w:w="1134" w:type="dxa"/>
           </w:tcPr>
           <w:p>
             <w:pPr>
@@ -2676,7 +2707,7 @@
         </w:tc>
         <w:tc>
           <w:tcPr>
-            <w:tcW w:w="1847" w:type="dxa"/>
+            <w:tcW w:w="1134" w:type="dxa"/>
           </w:tcPr>
           <w:p>
             <w:pPr>
@@ -2689,7 +2720,7 @@
         </w:tc>
         <w:tc>
           <w:tcPr>
-            <w:tcW w:w="1467" w:type="dxa"/>
+            <w:tcW w:w="1134" w:type="dxa"/>
           </w:tcPr>
           <w:p>
             <w:pPr>
@@ -2708,7 +2739,7 @@
         </w:tc>
         <w:tc>
           <w:tcPr>
-            <w:tcW w:w="1467" w:type="dxa"/>
+            <w:tcW w:w="1129" w:type="dxa"/>
           </w:tcPr>
           <w:p>
             <w:pPr>
@@ -2724,7 +2755,7 @@
         <w:tc>
           <w:tcPr>
             <w:cnfStyle w:val="001000000000" w:firstRow="0" w:lastRow="0" w:firstColumn="1" w:lastColumn="0" w:oddVBand="0" w:evenVBand="0" w:oddHBand="0" w:evenHBand="0" w:firstRowFirstColumn="0" w:firstRowLastColumn="0" w:lastRowFirstColumn="0" w:lastRowLastColumn="0"/>
-            <w:tcW w:w="2434" w:type="dxa"/>
+            <w:tcW w:w="4531" w:type="dxa"/>
           </w:tcPr>
           <w:p>
             <w:r>
@@ -2734,7 +2765,7 @@
         </w:tc>
         <w:tc>
           <w:tcPr>
-            <w:tcW w:w="1847" w:type="dxa"/>
+            <w:tcW w:w="1134" w:type="dxa"/>
           </w:tcPr>
           <w:p>
             <w:pPr>
@@ -2747,7 +2778,7 @@
         </w:tc>
         <w:tc>
           <w:tcPr>
-            <w:tcW w:w="1847" w:type="dxa"/>
+            <w:tcW w:w="1134" w:type="dxa"/>
           </w:tcPr>
           <w:p>
             <w:pPr>
@@ -2760,8 +2791,8 @@
         </w:tc>
         <w:tc>
           <w:tcPr>
-            <w:tcW w:w="1467" w:type="dxa"/>
-            <w:shd w:val="clear" w:color="auto" w:fill="70AD47" w:themeFill="accent6"/>
+            <w:tcW w:w="1134" w:type="dxa"/>
+            <w:shd w:val="clear" w:color="auto" w:fill="FFFF00"/>
           </w:tcPr>
           <w:p>
             <w:pPr>
@@ -2774,7 +2805,7 @@
         </w:tc>
         <w:tc>
           <w:tcPr>
-            <w:tcW w:w="1467" w:type="dxa"/>
+            <w:tcW w:w="1129" w:type="dxa"/>
             <w:shd w:val="clear" w:color="auto" w:fill="70AD47" w:themeFill="accent6"/>
           </w:tcPr>
           <w:p>
@@ -2791,7 +2822,7 @@
         <w:tc>
           <w:tcPr>
             <w:cnfStyle w:val="001000000000" w:firstRow="0" w:lastRow="0" w:firstColumn="1" w:lastColumn="0" w:oddVBand="0" w:evenVBand="0" w:oddHBand="0" w:evenHBand="0" w:firstRowFirstColumn="0" w:firstRowLastColumn="0" w:lastRowFirstColumn="0" w:lastRowLastColumn="0"/>
-            <w:tcW w:w="2434" w:type="dxa"/>
+            <w:tcW w:w="4531" w:type="dxa"/>
           </w:tcPr>
           <w:p>
             <w:r>
@@ -2801,7 +2832,7 @@
         </w:tc>
         <w:tc>
           <w:tcPr>
-            <w:tcW w:w="1847" w:type="dxa"/>
+            <w:tcW w:w="1134" w:type="dxa"/>
           </w:tcPr>
           <w:p>
             <w:pPr>
@@ -2814,7 +2845,7 @@
         </w:tc>
         <w:tc>
           <w:tcPr>
-            <w:tcW w:w="1847" w:type="dxa"/>
+            <w:tcW w:w="1134" w:type="dxa"/>
           </w:tcPr>
           <w:p>
             <w:pPr>
@@ -2827,7 +2858,7 @@
         </w:tc>
         <w:tc>
           <w:tcPr>
-            <w:tcW w:w="1467" w:type="dxa"/>
+            <w:tcW w:w="1134" w:type="dxa"/>
             <w:shd w:val="clear" w:color="auto" w:fill="70AD47" w:themeFill="accent6"/>
           </w:tcPr>
           <w:p>
@@ -2841,7 +2872,7 @@
         </w:tc>
         <w:tc>
           <w:tcPr>
-            <w:tcW w:w="1467" w:type="dxa"/>
+            <w:tcW w:w="1129" w:type="dxa"/>
             <w:shd w:val="clear" w:color="auto" w:fill="70AD47" w:themeFill="accent6"/>
           </w:tcPr>
           <w:p>
@@ -2858,7 +2889,7 @@
         <w:tc>
           <w:tcPr>
             <w:cnfStyle w:val="001000000000" w:firstRow="0" w:lastRow="0" w:firstColumn="1" w:lastColumn="0" w:oddVBand="0" w:evenVBand="0" w:oddHBand="0" w:evenHBand="0" w:firstRowFirstColumn="0" w:firstRowLastColumn="0" w:lastRowFirstColumn="0" w:lastRowLastColumn="0"/>
-            <w:tcW w:w="2434" w:type="dxa"/>
+            <w:tcW w:w="4531" w:type="dxa"/>
           </w:tcPr>
           <w:p>
             <w:r>
@@ -2868,7 +2899,7 @@
         </w:tc>
         <w:tc>
           <w:tcPr>
-            <w:tcW w:w="1847" w:type="dxa"/>
+            <w:tcW w:w="1134" w:type="dxa"/>
           </w:tcPr>
           <w:p>
             <w:pPr>
@@ -2881,7 +2912,7 @@
         </w:tc>
         <w:tc>
           <w:tcPr>
-            <w:tcW w:w="1847" w:type="dxa"/>
+            <w:tcW w:w="1134" w:type="dxa"/>
           </w:tcPr>
           <w:p>
             <w:pPr>
@@ -2894,7 +2925,7 @@
         </w:tc>
         <w:tc>
           <w:tcPr>
-            <w:tcW w:w="1467" w:type="dxa"/>
+            <w:tcW w:w="1134" w:type="dxa"/>
             <w:shd w:val="clear" w:color="auto" w:fill="70AD47" w:themeFill="accent6"/>
           </w:tcPr>
           <w:p>
@@ -2908,7 +2939,7 @@
         </w:tc>
         <w:tc>
           <w:tcPr>
-            <w:tcW w:w="1467" w:type="dxa"/>
+            <w:tcW w:w="1129" w:type="dxa"/>
             <w:shd w:val="clear" w:color="auto" w:fill="70AD47" w:themeFill="accent6"/>
           </w:tcPr>
           <w:p>
@@ -2925,7 +2956,7 @@
         <w:tc>
           <w:tcPr>
             <w:cnfStyle w:val="001000000000" w:firstRow="0" w:lastRow="0" w:firstColumn="1" w:lastColumn="0" w:oddVBand="0" w:evenVBand="0" w:oddHBand="0" w:evenHBand="0" w:firstRowFirstColumn="0" w:firstRowLastColumn="0" w:lastRowFirstColumn="0" w:lastRowLastColumn="0"/>
-            <w:tcW w:w="2434" w:type="dxa"/>
+            <w:tcW w:w="4531" w:type="dxa"/>
           </w:tcPr>
           <w:p>
             <w:r>
@@ -2935,7 +2966,7 @@
         </w:tc>
         <w:tc>
           <w:tcPr>
-            <w:tcW w:w="1847" w:type="dxa"/>
+            <w:tcW w:w="1134" w:type="dxa"/>
           </w:tcPr>
           <w:p>
             <w:pPr>
@@ -2948,7 +2979,7 @@
         </w:tc>
         <w:tc>
           <w:tcPr>
-            <w:tcW w:w="1847" w:type="dxa"/>
+            <w:tcW w:w="1134" w:type="dxa"/>
           </w:tcPr>
           <w:p>
             <w:pPr>
@@ -2961,7 +2992,7 @@
         </w:tc>
         <w:tc>
           <w:tcPr>
-            <w:tcW w:w="1467" w:type="dxa"/>
+            <w:tcW w:w="1134" w:type="dxa"/>
             <w:shd w:val="clear" w:color="auto" w:fill="70AD47" w:themeFill="accent6"/>
           </w:tcPr>
           <w:p>
@@ -2975,12 +3006,16 @@
         </w:tc>
         <w:tc>
           <w:tcPr>
-            <w:tcW w:w="1467" w:type="dxa"/>
-          </w:tcPr>
-          <w:p>
-            <w:pPr>
-              <w:cnfStyle w:val="000000000000" w:firstRow="0" w:lastRow="0" w:firstColumn="0" w:lastColumn="0" w:oddVBand="0" w:evenVBand="0" w:oddHBand="0" w:evenHBand="0" w:firstRowFirstColumn="0" w:firstRowLastColumn="0" w:lastRowFirstColumn="0" w:lastRowLastColumn="0"/>
-            </w:pPr>
+            <w:tcW w:w="1129" w:type="dxa"/>
+            <w:shd w:val="clear" w:color="auto" w:fill="70AD47" w:themeFill="accent6"/>
+          </w:tcPr>
+          <w:p>
+            <w:pPr>
+              <w:cnfStyle w:val="000000000000" w:firstRow="0" w:lastRow="0" w:firstColumn="0" w:lastColumn="0" w:oddVBand="0" w:evenVBand="0" w:oddHBand="0" w:evenHBand="0" w:firstRowFirstColumn="0" w:firstRowLastColumn="0" w:lastRowFirstColumn="0" w:lastRowLastColumn="0"/>
+            </w:pPr>
+            <w:r>
+              <w:t>10:43</w:t>
+            </w:r>
           </w:p>
         </w:tc>
       </w:tr>
@@ -2988,7 +3023,7 @@
         <w:tc>
           <w:tcPr>
             <w:cnfStyle w:val="001000000000" w:firstRow="0" w:lastRow="0" w:firstColumn="1" w:lastColumn="0" w:oddVBand="0" w:evenVBand="0" w:oddHBand="0" w:evenHBand="0" w:firstRowFirstColumn="0" w:firstRowLastColumn="0" w:lastRowFirstColumn="0" w:lastRowLastColumn="0"/>
-            <w:tcW w:w="2434" w:type="dxa"/>
+            <w:tcW w:w="4531" w:type="dxa"/>
           </w:tcPr>
           <w:p>
             <w:r>
@@ -2998,7 +3033,7 @@
         </w:tc>
         <w:tc>
           <w:tcPr>
-            <w:tcW w:w="1847" w:type="dxa"/>
+            <w:tcW w:w="1134" w:type="dxa"/>
           </w:tcPr>
           <w:p>
             <w:pPr>
@@ -3011,7 +3046,7 @@
         </w:tc>
         <w:tc>
           <w:tcPr>
-            <w:tcW w:w="1847" w:type="dxa"/>
+            <w:tcW w:w="1134" w:type="dxa"/>
           </w:tcPr>
           <w:p>
             <w:pPr>
@@ -3024,22 +3059,30 @@
         </w:tc>
         <w:tc>
           <w:tcPr>
-            <w:tcW w:w="1467" w:type="dxa"/>
-          </w:tcPr>
-          <w:p>
-            <w:pPr>
-              <w:cnfStyle w:val="000000000000" w:firstRow="0" w:lastRow="0" w:firstColumn="0" w:lastColumn="0" w:oddVBand="0" w:evenVBand="0" w:oddHBand="0" w:evenHBand="0" w:firstRowFirstColumn="0" w:firstRowLastColumn="0" w:lastRowFirstColumn="0" w:lastRowLastColumn="0"/>
-            </w:pPr>
-          </w:p>
-        </w:tc>
-        <w:tc>
-          <w:tcPr>
-            <w:tcW w:w="1467" w:type="dxa"/>
-          </w:tcPr>
-          <w:p>
-            <w:pPr>
-              <w:cnfStyle w:val="000000000000" w:firstRow="0" w:lastRow="0" w:firstColumn="0" w:lastColumn="0" w:oddVBand="0" w:evenVBand="0" w:oddHBand="0" w:evenHBand="0" w:firstRowFirstColumn="0" w:firstRowLastColumn="0" w:lastRowFirstColumn="0" w:lastRowLastColumn="0"/>
-            </w:pPr>
+            <w:tcW w:w="1134" w:type="dxa"/>
+            <w:shd w:val="clear" w:color="auto" w:fill="70AD47" w:themeFill="accent6"/>
+          </w:tcPr>
+          <w:p>
+            <w:pPr>
+              <w:cnfStyle w:val="000000000000" w:firstRow="0" w:lastRow="0" w:firstColumn="0" w:lastColumn="0" w:oddVBand="0" w:evenVBand="0" w:oddHBand="0" w:evenHBand="0" w:firstRowFirstColumn="0" w:firstRowLastColumn="0" w:lastRowFirstColumn="0" w:lastRowLastColumn="0"/>
+            </w:pPr>
+            <w:r>
+              <w:t>10:45</w:t>
+            </w:r>
+          </w:p>
+        </w:tc>
+        <w:tc>
+          <w:tcPr>
+            <w:tcW w:w="1129" w:type="dxa"/>
+            <w:shd w:val="clear" w:color="auto" w:fill="70AD47" w:themeFill="accent6"/>
+          </w:tcPr>
+          <w:p>
+            <w:pPr>
+              <w:cnfStyle w:val="000000000000" w:firstRow="0" w:lastRow="0" w:firstColumn="0" w:lastColumn="0" w:oddVBand="0" w:evenVBand="0" w:oddHBand="0" w:evenHBand="0" w:firstRowFirstColumn="0" w:firstRowLastColumn="0" w:lastRowFirstColumn="0" w:lastRowLastColumn="0"/>
+            </w:pPr>
+            <w:r>
+              <w:t>10:56</w:t>
+            </w:r>
           </w:p>
         </w:tc>
       </w:tr>
@@ -3047,7 +3090,7 @@
         <w:tc>
           <w:tcPr>
             <w:cnfStyle w:val="001000000000" w:firstRow="0" w:lastRow="0" w:firstColumn="1" w:lastColumn="0" w:oddVBand="0" w:evenVBand="0" w:oddHBand="0" w:evenHBand="0" w:firstRowFirstColumn="0" w:firstRowLastColumn="0" w:lastRowFirstColumn="0" w:lastRowLastColumn="0"/>
-            <w:tcW w:w="2434" w:type="dxa"/>
+            <w:tcW w:w="4531" w:type="dxa"/>
           </w:tcPr>
           <w:p>
             <w:r>
@@ -3057,7 +3100,7 @@
         </w:tc>
         <w:tc>
           <w:tcPr>
-            <w:tcW w:w="1847" w:type="dxa"/>
+            <w:tcW w:w="1134" w:type="dxa"/>
           </w:tcPr>
           <w:p>
             <w:pPr>
@@ -3067,13 +3110,13 @@
               <w:t>12</w:t>
             </w:r>
             <w:r>
-              <w:t>:00</w:t>
-            </w:r>
-          </w:p>
-        </w:tc>
-        <w:tc>
-          <w:tcPr>
-            <w:tcW w:w="1847" w:type="dxa"/>
+              <w:t>:45</w:t>
+            </w:r>
+          </w:p>
+        </w:tc>
+        <w:tc>
+          <w:tcPr>
+            <w:tcW w:w="1134" w:type="dxa"/>
           </w:tcPr>
           <w:p>
             <w:pPr>
@@ -3089,17 +3132,21 @@
         </w:tc>
         <w:tc>
           <w:tcPr>
-            <w:tcW w:w="1467" w:type="dxa"/>
-          </w:tcPr>
-          <w:p>
-            <w:pPr>
-              <w:cnfStyle w:val="000000000000" w:firstRow="0" w:lastRow="0" w:firstColumn="0" w:lastColumn="0" w:oddVBand="0" w:evenVBand="0" w:oddHBand="0" w:evenHBand="0" w:firstRowFirstColumn="0" w:firstRowLastColumn="0" w:lastRowFirstColumn="0" w:lastRowLastColumn="0"/>
-            </w:pPr>
-          </w:p>
-        </w:tc>
-        <w:tc>
-          <w:tcPr>
-            <w:tcW w:w="1467" w:type="dxa"/>
+            <w:tcW w:w="1134" w:type="dxa"/>
+            <w:shd w:val="clear" w:color="auto" w:fill="70AD47" w:themeFill="accent6"/>
+          </w:tcPr>
+          <w:p>
+            <w:pPr>
+              <w:cnfStyle w:val="000000000000" w:firstRow="0" w:lastRow="0" w:firstColumn="0" w:lastColumn="0" w:oddVBand="0" w:evenVBand="0" w:oddHBand="0" w:evenHBand="0" w:firstRowFirstColumn="0" w:firstRowLastColumn="0" w:lastRowFirstColumn="0" w:lastRowLastColumn="0"/>
+            </w:pPr>
+            <w:r>
+              <w:t>10:56</w:t>
+            </w:r>
+          </w:p>
+        </w:tc>
+        <w:tc>
+          <w:tcPr>
+            <w:tcW w:w="1129" w:type="dxa"/>
           </w:tcPr>
           <w:p>
             <w:pPr>
@@ -3112,7 +3159,7 @@
         <w:tc>
           <w:tcPr>
             <w:cnfStyle w:val="001000000000" w:firstRow="0" w:lastRow="0" w:firstColumn="1" w:lastColumn="0" w:oddVBand="0" w:evenVBand="0" w:oddHBand="0" w:evenHBand="0" w:firstRowFirstColumn="0" w:firstRowLastColumn="0" w:lastRowFirstColumn="0" w:lastRowLastColumn="0"/>
-            <w:tcW w:w="2434" w:type="dxa"/>
+            <w:tcW w:w="4531" w:type="dxa"/>
           </w:tcPr>
           <w:p>
             <w:r>
@@ -3122,7 +3169,7 @@
         </w:tc>
         <w:tc>
           <w:tcPr>
-            <w:tcW w:w="1847" w:type="dxa"/>
+            <w:tcW w:w="1134" w:type="dxa"/>
           </w:tcPr>
           <w:p>
             <w:pPr>
@@ -3135,7 +3182,7 @@
         </w:tc>
         <w:tc>
           <w:tcPr>
-            <w:tcW w:w="1847" w:type="dxa"/>
+            <w:tcW w:w="1134" w:type="dxa"/>
           </w:tcPr>
           <w:p>
             <w:pPr>
@@ -3148,17 +3195,17 @@
         </w:tc>
         <w:tc>
           <w:tcPr>
-            <w:tcW w:w="1467" w:type="dxa"/>
-          </w:tcPr>
-          <w:p>
-            <w:pPr>
-              <w:cnfStyle w:val="000000000000" w:firstRow="0" w:lastRow="0" w:firstColumn="0" w:lastColumn="0" w:oddVBand="0" w:evenVBand="0" w:oddHBand="0" w:evenHBand="0" w:firstRowFirstColumn="0" w:firstRowLastColumn="0" w:lastRowFirstColumn="0" w:lastRowLastColumn="0"/>
-            </w:pPr>
-          </w:p>
-        </w:tc>
-        <w:tc>
-          <w:tcPr>
-            <w:tcW w:w="1467" w:type="dxa"/>
+            <w:tcW w:w="1134" w:type="dxa"/>
+          </w:tcPr>
+          <w:p>
+            <w:pPr>
+              <w:cnfStyle w:val="000000000000" w:firstRow="0" w:lastRow="0" w:firstColumn="0" w:lastColumn="0" w:oddVBand="0" w:evenVBand="0" w:oddHBand="0" w:evenHBand="0" w:firstRowFirstColumn="0" w:firstRowLastColumn="0" w:lastRowFirstColumn="0" w:lastRowLastColumn="0"/>
+            </w:pPr>
+          </w:p>
+        </w:tc>
+        <w:tc>
+          <w:tcPr>
+            <w:tcW w:w="1129" w:type="dxa"/>
           </w:tcPr>
           <w:p>
             <w:pPr>
@@ -3171,7 +3218,7 @@
         <w:tc>
           <w:tcPr>
             <w:cnfStyle w:val="001000000000" w:firstRow="0" w:lastRow="0" w:firstColumn="1" w:lastColumn="0" w:oddVBand="0" w:evenVBand="0" w:oddHBand="0" w:evenHBand="0" w:firstRowFirstColumn="0" w:firstRowLastColumn="0" w:lastRowFirstColumn="0" w:lastRowLastColumn="0"/>
-            <w:tcW w:w="2434" w:type="dxa"/>
+            <w:tcW w:w="4531" w:type="dxa"/>
           </w:tcPr>
           <w:p>
             <w:r>
@@ -3181,7 +3228,7 @@
         </w:tc>
         <w:tc>
           <w:tcPr>
-            <w:tcW w:w="1847" w:type="dxa"/>
+            <w:tcW w:w="1134" w:type="dxa"/>
           </w:tcPr>
           <w:p>
             <w:pPr>
@@ -3194,7 +3241,7 @@
         </w:tc>
         <w:tc>
           <w:tcPr>
-            <w:tcW w:w="1847" w:type="dxa"/>
+            <w:tcW w:w="1134" w:type="dxa"/>
           </w:tcPr>
           <w:p>
             <w:pPr>
@@ -3207,17 +3254,17 @@
         </w:tc>
         <w:tc>
           <w:tcPr>
-            <w:tcW w:w="1467" w:type="dxa"/>
-          </w:tcPr>
-          <w:p>
-            <w:pPr>
-              <w:cnfStyle w:val="000000000000" w:firstRow="0" w:lastRow="0" w:firstColumn="0" w:lastColumn="0" w:oddVBand="0" w:evenVBand="0" w:oddHBand="0" w:evenHBand="0" w:firstRowFirstColumn="0" w:firstRowLastColumn="0" w:lastRowFirstColumn="0" w:lastRowLastColumn="0"/>
-            </w:pPr>
-          </w:p>
-        </w:tc>
-        <w:tc>
-          <w:tcPr>
-            <w:tcW w:w="1467" w:type="dxa"/>
+            <w:tcW w:w="1134" w:type="dxa"/>
+          </w:tcPr>
+          <w:p>
+            <w:pPr>
+              <w:cnfStyle w:val="000000000000" w:firstRow="0" w:lastRow="0" w:firstColumn="0" w:lastColumn="0" w:oddVBand="0" w:evenVBand="0" w:oddHBand="0" w:evenHBand="0" w:firstRowFirstColumn="0" w:firstRowLastColumn="0" w:lastRowFirstColumn="0" w:lastRowLastColumn="0"/>
+            </w:pPr>
+          </w:p>
+        </w:tc>
+        <w:tc>
+          <w:tcPr>
+            <w:tcW w:w="1129" w:type="dxa"/>
           </w:tcPr>
           <w:p>
             <w:pPr>
@@ -3230,7 +3277,7 @@
         <w:tc>
           <w:tcPr>
             <w:cnfStyle w:val="001000000000" w:firstRow="0" w:lastRow="0" w:firstColumn="1" w:lastColumn="0" w:oddVBand="0" w:evenVBand="0" w:oddHBand="0" w:evenHBand="0" w:firstRowFirstColumn="0" w:firstRowLastColumn="0" w:lastRowFirstColumn="0" w:lastRowLastColumn="0"/>
-            <w:tcW w:w="2434" w:type="dxa"/>
+            <w:tcW w:w="4531" w:type="dxa"/>
           </w:tcPr>
           <w:p>
             <w:r>
@@ -3240,7 +3287,7 @@
         </w:tc>
         <w:tc>
           <w:tcPr>
-            <w:tcW w:w="1847" w:type="dxa"/>
+            <w:tcW w:w="1134" w:type="dxa"/>
           </w:tcPr>
           <w:p>
             <w:pPr>
@@ -3253,7 +3300,7 @@
         </w:tc>
         <w:tc>
           <w:tcPr>
-            <w:tcW w:w="1847" w:type="dxa"/>
+            <w:tcW w:w="1134" w:type="dxa"/>
           </w:tcPr>
           <w:p>
             <w:pPr>
@@ -3266,17 +3313,17 @@
         </w:tc>
         <w:tc>
           <w:tcPr>
-            <w:tcW w:w="1467" w:type="dxa"/>
-          </w:tcPr>
-          <w:p>
-            <w:pPr>
-              <w:cnfStyle w:val="000000000000" w:firstRow="0" w:lastRow="0" w:firstColumn="0" w:lastColumn="0" w:oddVBand="0" w:evenVBand="0" w:oddHBand="0" w:evenHBand="0" w:firstRowFirstColumn="0" w:firstRowLastColumn="0" w:lastRowFirstColumn="0" w:lastRowLastColumn="0"/>
-            </w:pPr>
-          </w:p>
-        </w:tc>
-        <w:tc>
-          <w:tcPr>
-            <w:tcW w:w="1467" w:type="dxa"/>
+            <w:tcW w:w="1134" w:type="dxa"/>
+          </w:tcPr>
+          <w:p>
+            <w:pPr>
+              <w:cnfStyle w:val="000000000000" w:firstRow="0" w:lastRow="0" w:firstColumn="0" w:lastColumn="0" w:oddVBand="0" w:evenVBand="0" w:oddHBand="0" w:evenHBand="0" w:firstRowFirstColumn="0" w:firstRowLastColumn="0" w:lastRowFirstColumn="0" w:lastRowLastColumn="0"/>
+            </w:pPr>
+          </w:p>
+        </w:tc>
+        <w:tc>
+          <w:tcPr>
+            <w:tcW w:w="1129" w:type="dxa"/>
           </w:tcPr>
           <w:p>
             <w:pPr>
@@ -3289,7 +3336,7 @@
         <w:tc>
           <w:tcPr>
             <w:cnfStyle w:val="001000000000" w:firstRow="0" w:lastRow="0" w:firstColumn="1" w:lastColumn="0" w:oddVBand="0" w:evenVBand="0" w:oddHBand="0" w:evenHBand="0" w:firstRowFirstColumn="0" w:firstRowLastColumn="0" w:lastRowFirstColumn="0" w:lastRowLastColumn="0"/>
-            <w:tcW w:w="2434" w:type="dxa"/>
+            <w:tcW w:w="4531" w:type="dxa"/>
           </w:tcPr>
           <w:p>
             <w:r>
@@ -3299,7 +3346,7 @@
         </w:tc>
         <w:tc>
           <w:tcPr>
-            <w:tcW w:w="1847" w:type="dxa"/>
+            <w:tcW w:w="1134" w:type="dxa"/>
           </w:tcPr>
           <w:p>
             <w:pPr>
@@ -3312,7 +3359,7 @@
         </w:tc>
         <w:tc>
           <w:tcPr>
-            <w:tcW w:w="1847" w:type="dxa"/>
+            <w:tcW w:w="1134" w:type="dxa"/>
           </w:tcPr>
           <w:p>
             <w:pPr>
@@ -3325,17 +3372,17 @@
         </w:tc>
         <w:tc>
           <w:tcPr>
-            <w:tcW w:w="1467" w:type="dxa"/>
-          </w:tcPr>
-          <w:p>
-            <w:pPr>
-              <w:cnfStyle w:val="000000000000" w:firstRow="0" w:lastRow="0" w:firstColumn="0" w:lastColumn="0" w:oddVBand="0" w:evenVBand="0" w:oddHBand="0" w:evenHBand="0" w:firstRowFirstColumn="0" w:firstRowLastColumn="0" w:lastRowFirstColumn="0" w:lastRowLastColumn="0"/>
-            </w:pPr>
-          </w:p>
-        </w:tc>
-        <w:tc>
-          <w:tcPr>
-            <w:tcW w:w="1467" w:type="dxa"/>
+            <w:tcW w:w="1134" w:type="dxa"/>
+          </w:tcPr>
+          <w:p>
+            <w:pPr>
+              <w:cnfStyle w:val="000000000000" w:firstRow="0" w:lastRow="0" w:firstColumn="0" w:lastColumn="0" w:oddVBand="0" w:evenVBand="0" w:oddHBand="0" w:evenHBand="0" w:firstRowFirstColumn="0" w:firstRowLastColumn="0" w:lastRowFirstColumn="0" w:lastRowLastColumn="0"/>
+            </w:pPr>
+          </w:p>
+        </w:tc>
+        <w:tc>
+          <w:tcPr>
+            <w:tcW w:w="1129" w:type="dxa"/>
           </w:tcPr>
           <w:p>
             <w:pPr>
@@ -3348,7 +3395,7 @@
         <w:tc>
           <w:tcPr>
             <w:cnfStyle w:val="001000000000" w:firstRow="0" w:lastRow="0" w:firstColumn="1" w:lastColumn="0" w:oddVBand="0" w:evenVBand="0" w:oddHBand="0" w:evenHBand="0" w:firstRowFirstColumn="0" w:firstRowLastColumn="0" w:lastRowFirstColumn="0" w:lastRowLastColumn="0"/>
-            <w:tcW w:w="2434" w:type="dxa"/>
+            <w:tcW w:w="4531" w:type="dxa"/>
           </w:tcPr>
           <w:p>
             <w:r>
@@ -3358,7 +3405,7 @@
         </w:tc>
         <w:tc>
           <w:tcPr>
-            <w:tcW w:w="1847" w:type="dxa"/>
+            <w:tcW w:w="1134" w:type="dxa"/>
           </w:tcPr>
           <w:p>
             <w:pPr>
@@ -3371,7 +3418,7 @@
         </w:tc>
         <w:tc>
           <w:tcPr>
-            <w:tcW w:w="1847" w:type="dxa"/>
+            <w:tcW w:w="1134" w:type="dxa"/>
           </w:tcPr>
           <w:p>
             <w:pPr>
@@ -3384,17 +3431,17 @@
         </w:tc>
         <w:tc>
           <w:tcPr>
-            <w:tcW w:w="1467" w:type="dxa"/>
-          </w:tcPr>
-          <w:p>
-            <w:pPr>
-              <w:cnfStyle w:val="000000000000" w:firstRow="0" w:lastRow="0" w:firstColumn="0" w:lastColumn="0" w:oddVBand="0" w:evenVBand="0" w:oddHBand="0" w:evenHBand="0" w:firstRowFirstColumn="0" w:firstRowLastColumn="0" w:lastRowFirstColumn="0" w:lastRowLastColumn="0"/>
-            </w:pPr>
-          </w:p>
-        </w:tc>
-        <w:tc>
-          <w:tcPr>
-            <w:tcW w:w="1467" w:type="dxa"/>
+            <w:tcW w:w="1134" w:type="dxa"/>
+          </w:tcPr>
+          <w:p>
+            <w:pPr>
+              <w:cnfStyle w:val="000000000000" w:firstRow="0" w:lastRow="0" w:firstColumn="0" w:lastColumn="0" w:oddVBand="0" w:evenVBand="0" w:oddHBand="0" w:evenHBand="0" w:firstRowFirstColumn="0" w:firstRowLastColumn="0" w:lastRowFirstColumn="0" w:lastRowLastColumn="0"/>
+            </w:pPr>
+          </w:p>
+        </w:tc>
+        <w:tc>
+          <w:tcPr>
+            <w:tcW w:w="1129" w:type="dxa"/>
           </w:tcPr>
           <w:p>
             <w:pPr>
@@ -3407,7 +3454,7 @@
         <w:tc>
           <w:tcPr>
             <w:cnfStyle w:val="001000000000" w:firstRow="0" w:lastRow="0" w:firstColumn="1" w:lastColumn="0" w:oddVBand="0" w:evenVBand="0" w:oddHBand="0" w:evenHBand="0" w:firstRowFirstColumn="0" w:firstRowLastColumn="0" w:lastRowFirstColumn="0" w:lastRowLastColumn="0"/>
-            <w:tcW w:w="2434" w:type="dxa"/>
+            <w:tcW w:w="4531" w:type="dxa"/>
           </w:tcPr>
           <w:p>
             <w:r>
@@ -3417,7 +3464,7 @@
         </w:tc>
         <w:tc>
           <w:tcPr>
-            <w:tcW w:w="1847" w:type="dxa"/>
+            <w:tcW w:w="1134" w:type="dxa"/>
           </w:tcPr>
           <w:p>
             <w:pPr>
@@ -3430,7 +3477,7 @@
         </w:tc>
         <w:tc>
           <w:tcPr>
-            <w:tcW w:w="1847" w:type="dxa"/>
+            <w:tcW w:w="1134" w:type="dxa"/>
           </w:tcPr>
           <w:p>
             <w:pPr>
@@ -3443,17 +3490,17 @@
         </w:tc>
         <w:tc>
           <w:tcPr>
-            <w:tcW w:w="1467" w:type="dxa"/>
-          </w:tcPr>
-          <w:p>
-            <w:pPr>
-              <w:cnfStyle w:val="000000000000" w:firstRow="0" w:lastRow="0" w:firstColumn="0" w:lastColumn="0" w:oddVBand="0" w:evenVBand="0" w:oddHBand="0" w:evenHBand="0" w:firstRowFirstColumn="0" w:firstRowLastColumn="0" w:lastRowFirstColumn="0" w:lastRowLastColumn="0"/>
-            </w:pPr>
-          </w:p>
-        </w:tc>
-        <w:tc>
-          <w:tcPr>
-            <w:tcW w:w="1467" w:type="dxa"/>
+            <w:tcW w:w="1134" w:type="dxa"/>
+          </w:tcPr>
+          <w:p>
+            <w:pPr>
+              <w:cnfStyle w:val="000000000000" w:firstRow="0" w:lastRow="0" w:firstColumn="0" w:lastColumn="0" w:oddVBand="0" w:evenVBand="0" w:oddHBand="0" w:evenHBand="0" w:firstRowFirstColumn="0" w:firstRowLastColumn="0" w:lastRowFirstColumn="0" w:lastRowLastColumn="0"/>
+            </w:pPr>
+          </w:p>
+        </w:tc>
+        <w:tc>
+          <w:tcPr>
+            <w:tcW w:w="1129" w:type="dxa"/>
           </w:tcPr>
           <w:p>
             <w:pPr>
@@ -3466,7 +3513,7 @@
         <w:tc>
           <w:tcPr>
             <w:cnfStyle w:val="001000000000" w:firstRow="0" w:lastRow="0" w:firstColumn="1" w:lastColumn="0" w:oddVBand="0" w:evenVBand="0" w:oddHBand="0" w:evenHBand="0" w:firstRowFirstColumn="0" w:firstRowLastColumn="0" w:lastRowFirstColumn="0" w:lastRowLastColumn="0"/>
-            <w:tcW w:w="2434" w:type="dxa"/>
+            <w:tcW w:w="4531" w:type="dxa"/>
           </w:tcPr>
           <w:p>
             <w:r>
@@ -3476,7 +3523,7 @@
         </w:tc>
         <w:tc>
           <w:tcPr>
-            <w:tcW w:w="1847" w:type="dxa"/>
+            <w:tcW w:w="1134" w:type="dxa"/>
           </w:tcPr>
           <w:p>
             <w:pPr>
@@ -3489,7 +3536,7 @@
         </w:tc>
         <w:tc>
           <w:tcPr>
-            <w:tcW w:w="1847" w:type="dxa"/>
+            <w:tcW w:w="1134" w:type="dxa"/>
           </w:tcPr>
           <w:p>
             <w:pPr>
@@ -3502,17 +3549,17 @@
         </w:tc>
         <w:tc>
           <w:tcPr>
-            <w:tcW w:w="1467" w:type="dxa"/>
-          </w:tcPr>
-          <w:p>
-            <w:pPr>
-              <w:cnfStyle w:val="000000000000" w:firstRow="0" w:lastRow="0" w:firstColumn="0" w:lastColumn="0" w:oddVBand="0" w:evenVBand="0" w:oddHBand="0" w:evenHBand="0" w:firstRowFirstColumn="0" w:firstRowLastColumn="0" w:lastRowFirstColumn="0" w:lastRowLastColumn="0"/>
-            </w:pPr>
-          </w:p>
-        </w:tc>
-        <w:tc>
-          <w:tcPr>
-            <w:tcW w:w="1467" w:type="dxa"/>
+            <w:tcW w:w="1134" w:type="dxa"/>
+          </w:tcPr>
+          <w:p>
+            <w:pPr>
+              <w:cnfStyle w:val="000000000000" w:firstRow="0" w:lastRow="0" w:firstColumn="0" w:lastColumn="0" w:oddVBand="0" w:evenVBand="0" w:oddHBand="0" w:evenHBand="0" w:firstRowFirstColumn="0" w:firstRowLastColumn="0" w:lastRowFirstColumn="0" w:lastRowLastColumn="0"/>
+            </w:pPr>
+          </w:p>
+        </w:tc>
+        <w:tc>
+          <w:tcPr>
+            <w:tcW w:w="1129" w:type="dxa"/>
           </w:tcPr>
           <w:p>
             <w:pPr>
@@ -3525,7 +3572,7 @@
         <w:tc>
           <w:tcPr>
             <w:cnfStyle w:val="001000000000" w:firstRow="0" w:lastRow="0" w:firstColumn="1" w:lastColumn="0" w:oddVBand="0" w:evenVBand="0" w:oddHBand="0" w:evenHBand="0" w:firstRowFirstColumn="0" w:firstRowLastColumn="0" w:lastRowFirstColumn="0" w:lastRowLastColumn="0"/>
-            <w:tcW w:w="2434" w:type="dxa"/>
+            <w:tcW w:w="4531" w:type="dxa"/>
           </w:tcPr>
           <w:p>
             <w:r>
@@ -3535,7 +3582,7 @@
         </w:tc>
         <w:tc>
           <w:tcPr>
-            <w:tcW w:w="1847" w:type="dxa"/>
+            <w:tcW w:w="1134" w:type="dxa"/>
           </w:tcPr>
           <w:p>
             <w:pPr>
@@ -3548,7 +3595,7 @@
         </w:tc>
         <w:tc>
           <w:tcPr>
-            <w:tcW w:w="1847" w:type="dxa"/>
+            <w:tcW w:w="1134" w:type="dxa"/>
           </w:tcPr>
           <w:p>
             <w:pPr>
@@ -3561,17 +3608,17 @@
         </w:tc>
         <w:tc>
           <w:tcPr>
-            <w:tcW w:w="1467" w:type="dxa"/>
-          </w:tcPr>
-          <w:p>
-            <w:pPr>
-              <w:cnfStyle w:val="000000000000" w:firstRow="0" w:lastRow="0" w:firstColumn="0" w:lastColumn="0" w:oddVBand="0" w:evenVBand="0" w:oddHBand="0" w:evenHBand="0" w:firstRowFirstColumn="0" w:firstRowLastColumn="0" w:lastRowFirstColumn="0" w:lastRowLastColumn="0"/>
-            </w:pPr>
-          </w:p>
-        </w:tc>
-        <w:tc>
-          <w:tcPr>
-            <w:tcW w:w="1467" w:type="dxa"/>
+            <w:tcW w:w="1134" w:type="dxa"/>
+          </w:tcPr>
+          <w:p>
+            <w:pPr>
+              <w:cnfStyle w:val="000000000000" w:firstRow="0" w:lastRow="0" w:firstColumn="0" w:lastColumn="0" w:oddVBand="0" w:evenVBand="0" w:oddHBand="0" w:evenHBand="0" w:firstRowFirstColumn="0" w:firstRowLastColumn="0" w:lastRowFirstColumn="0" w:lastRowLastColumn="0"/>
+            </w:pPr>
+          </w:p>
+        </w:tc>
+        <w:tc>
+          <w:tcPr>
+            <w:tcW w:w="1129" w:type="dxa"/>
           </w:tcPr>
           <w:p>
             <w:pPr>
@@ -3584,7 +3631,7 @@
         <w:tc>
           <w:tcPr>
             <w:cnfStyle w:val="001000000000" w:firstRow="0" w:lastRow="0" w:firstColumn="1" w:lastColumn="0" w:oddVBand="0" w:evenVBand="0" w:oddHBand="0" w:evenHBand="0" w:firstRowFirstColumn="0" w:firstRowLastColumn="0" w:lastRowFirstColumn="0" w:lastRowLastColumn="0"/>
-            <w:tcW w:w="2434" w:type="dxa"/>
+            <w:tcW w:w="4531" w:type="dxa"/>
           </w:tcPr>
           <w:p>
             <w:r>
@@ -3594,7 +3641,7 @@
         </w:tc>
         <w:tc>
           <w:tcPr>
-            <w:tcW w:w="1847" w:type="dxa"/>
+            <w:tcW w:w="1134" w:type="dxa"/>
           </w:tcPr>
           <w:p>
             <w:pPr>
@@ -3607,7 +3654,7 @@
         </w:tc>
         <w:tc>
           <w:tcPr>
-            <w:tcW w:w="1847" w:type="dxa"/>
+            <w:tcW w:w="1134" w:type="dxa"/>
           </w:tcPr>
           <w:p>
             <w:pPr>
@@ -3620,17 +3667,17 @@
         </w:tc>
         <w:tc>
           <w:tcPr>
-            <w:tcW w:w="1467" w:type="dxa"/>
-          </w:tcPr>
-          <w:p>
-            <w:pPr>
-              <w:cnfStyle w:val="000000000000" w:firstRow="0" w:lastRow="0" w:firstColumn="0" w:lastColumn="0" w:oddVBand="0" w:evenVBand="0" w:oddHBand="0" w:evenHBand="0" w:firstRowFirstColumn="0" w:firstRowLastColumn="0" w:lastRowFirstColumn="0" w:lastRowLastColumn="0"/>
-            </w:pPr>
-          </w:p>
-        </w:tc>
-        <w:tc>
-          <w:tcPr>
-            <w:tcW w:w="1467" w:type="dxa"/>
+            <w:tcW w:w="1134" w:type="dxa"/>
+          </w:tcPr>
+          <w:p>
+            <w:pPr>
+              <w:cnfStyle w:val="000000000000" w:firstRow="0" w:lastRow="0" w:firstColumn="0" w:lastColumn="0" w:oddVBand="0" w:evenVBand="0" w:oddHBand="0" w:evenHBand="0" w:firstRowFirstColumn="0" w:firstRowLastColumn="0" w:lastRowFirstColumn="0" w:lastRowLastColumn="0"/>
+            </w:pPr>
+          </w:p>
+        </w:tc>
+        <w:tc>
+          <w:tcPr>
+            <w:tcW w:w="1129" w:type="dxa"/>
           </w:tcPr>
           <w:p>
             <w:pPr>
@@ -3643,7 +3690,7 @@
         <w:tc>
           <w:tcPr>
             <w:cnfStyle w:val="001000000000" w:firstRow="0" w:lastRow="0" w:firstColumn="1" w:lastColumn="0" w:oddVBand="0" w:evenVBand="0" w:oddHBand="0" w:evenHBand="0" w:firstRowFirstColumn="0" w:firstRowLastColumn="0" w:lastRowFirstColumn="0" w:lastRowLastColumn="0"/>
-            <w:tcW w:w="2434" w:type="dxa"/>
+            <w:tcW w:w="4531" w:type="dxa"/>
           </w:tcPr>
           <w:p>
             <w:r>
@@ -3653,7 +3700,7 @@
         </w:tc>
         <w:tc>
           <w:tcPr>
-            <w:tcW w:w="1847" w:type="dxa"/>
+            <w:tcW w:w="1134" w:type="dxa"/>
           </w:tcPr>
           <w:p>
             <w:pPr>
@@ -3666,7 +3713,7 @@
         </w:tc>
         <w:tc>
           <w:tcPr>
-            <w:tcW w:w="1847" w:type="dxa"/>
+            <w:tcW w:w="1134" w:type="dxa"/>
           </w:tcPr>
           <w:p>
             <w:pPr>
@@ -3679,17 +3726,17 @@
         </w:tc>
         <w:tc>
           <w:tcPr>
-            <w:tcW w:w="1467" w:type="dxa"/>
-          </w:tcPr>
-          <w:p>
-            <w:pPr>
-              <w:cnfStyle w:val="000000000000" w:firstRow="0" w:lastRow="0" w:firstColumn="0" w:lastColumn="0" w:oddVBand="0" w:evenVBand="0" w:oddHBand="0" w:evenHBand="0" w:firstRowFirstColumn="0" w:firstRowLastColumn="0" w:lastRowFirstColumn="0" w:lastRowLastColumn="0"/>
-            </w:pPr>
-          </w:p>
-        </w:tc>
-        <w:tc>
-          <w:tcPr>
-            <w:tcW w:w="1467" w:type="dxa"/>
+            <w:tcW w:w="1134" w:type="dxa"/>
+          </w:tcPr>
+          <w:p>
+            <w:pPr>
+              <w:cnfStyle w:val="000000000000" w:firstRow="0" w:lastRow="0" w:firstColumn="0" w:lastColumn="0" w:oddVBand="0" w:evenVBand="0" w:oddHBand="0" w:evenHBand="0" w:firstRowFirstColumn="0" w:firstRowLastColumn="0" w:lastRowFirstColumn="0" w:lastRowLastColumn="0"/>
+            </w:pPr>
+          </w:p>
+        </w:tc>
+        <w:tc>
+          <w:tcPr>
+            <w:tcW w:w="1129" w:type="dxa"/>
           </w:tcPr>
           <w:p>
             <w:pPr>
@@ -3699,7 +3746,10 @@
         </w:tc>
       </w:tr>
     </w:tbl>
-    <w:p/>
+    <w:p>
+      <w:bookmarkStart w:id="11" w:name="_GoBack"/>
+      <w:bookmarkEnd w:id="11"/>
+    </w:p>
     <w:sectPr>
       <w:pgSz w:w="11906" w:h="16838"/>
       <w:pgMar w:top="1417" w:right="1417" w:bottom="1417" w:left="1417" w:header="708" w:footer="708" w:gutter="0"/>
@@ -6802,7 +6852,7 @@
 </file>
 
 <file path=customXml/itemProps2.xml><?xml version="1.0" encoding="utf-8"?>
-<ds:datastoreItem xmlns:ds="http://schemas.openxmlformats.org/officeDocument/2006/customXml" ds:itemID="{925C041D-DA33-4633-B820-9ED3EA56F640}">
+<ds:datastoreItem xmlns:ds="http://schemas.openxmlformats.org/officeDocument/2006/customXml" ds:itemID="{74869D88-CAD7-45CB-9745-2B8F07398F85}">
   <ds:schemaRefs>
     <ds:schemaRef ds:uri="http://schemas.openxmlformats.org/officeDocument/2006/bibliography"/>
   </ds:schemaRefs>

</xml_diff>

<commit_message>
Kleine update aan use case diagram, use cases half af
</commit_message>
<xml_diff>
--- a/Analysedocument.docx
+++ b/Analysedocument.docx
@@ -1872,7 +1872,10 @@
               <w:cnfStyle w:val="000000000000" w:firstRow="0" w:lastRow="0" w:firstColumn="0" w:lastColumn="0" w:oddVBand="0" w:evenVBand="0" w:oddHBand="0" w:evenHBand="0" w:firstRowFirstColumn="0" w:firstRowLastColumn="0" w:lastRowFirstColumn="0" w:lastRowLastColumn="0"/>
             </w:pPr>
             <w:r>
-              <w:t>De applicatie moet eenvoudig uitgebreid kunnen worden met extra bestemmingen en/of extra type boten.</w:t>
+              <w:t>De applicatie moet eenvoudig uitgebr</w:t>
+            </w:r>
+            <w:r>
+              <w:t>eid kunnen worden met extra vaarwateren.</w:t>
             </w:r>
           </w:p>
         </w:tc>
@@ -1899,6 +1902,35 @@
           <w:p>
             <w:pPr>
               <w:cnfStyle w:val="000000100000" w:firstRow="0" w:lastRow="0" w:firstColumn="0" w:lastColumn="0" w:oddVBand="0" w:evenVBand="0" w:oddHBand="1" w:evenHBand="0" w:firstRowFirstColumn="0" w:firstRowLastColumn="0" w:lastRowFirstColumn="0" w:lastRowLastColumn="0"/>
+            </w:pPr>
+            <w:r>
+              <w:t xml:space="preserve">De applicatie moet door een programmeur eenvoudig uitgebreid kunnen worden met </w:t>
+            </w:r>
+            <w:r>
+              <w:t>extra type boten.</w:t>
+            </w:r>
+          </w:p>
+        </w:tc>
+      </w:tr>
+      <w:tr>
+        <w:tc>
+          <w:tcPr>
+            <w:cnfStyle w:val="001000000000" w:firstRow="0" w:lastRow="0" w:firstColumn="1" w:lastColumn="0" w:oddVBand="0" w:evenVBand="0" w:oddHBand="0" w:evenHBand="0" w:firstRowFirstColumn="0" w:firstRowLastColumn="0" w:lastRowFirstColumn="0" w:lastRowLastColumn="0"/>
+            <w:tcW w:w="835" w:type="dxa"/>
+          </w:tcPr>
+          <w:p>
+            <w:r>
+              <w:t>M14</w:t>
+            </w:r>
+          </w:p>
+        </w:tc>
+        <w:tc>
+          <w:tcPr>
+            <w:tcW w:w="8347" w:type="dxa"/>
+          </w:tcPr>
+          <w:p>
+            <w:pPr>
+              <w:cnfStyle w:val="000000000000" w:firstRow="0" w:lastRow="0" w:firstColumn="0" w:lastColumn="0" w:oddVBand="0" w:evenVBand="0" w:oddHBand="0" w:evenHBand="0" w:firstRowFirstColumn="0" w:firstRowLastColumn="0" w:lastRowFirstColumn="0" w:lastRowLastColumn="0"/>
             </w:pPr>
             <w:r>
               <w:t>Met een spierkracht aangedreven boot mag alleen maar op de Friese meren gevaren worden.</w:t>
@@ -2459,15 +2491,17 @@
         <w:t>gebruiker van het systeem moet kunnen doen, wat een administrator moet kunnen doen en wat de klant moet kunnen doen met het systeem. Een klant heeft heel weinig interactie met het systeem aangezien het een beheersysteem is voor ’t Slopke en er dus achter de schermen van de klant mee gewerkt wordt, alleen als deze een minigame moet spelen heeft de klant interactie met het systeem.</w:t>
       </w:r>
     </w:p>
+    <w:bookmarkStart w:id="9" w:name="_GoBack"/>
     <w:p>
       <w:r>
-        <w:object w:dxaOrig="13761" w:dyaOrig="8863" w14:anchorId="0CDAA90B">
-          <v:shape id="_x0000_i1045" type="#_x0000_t75" style="width:453.4pt;height:292.05pt" o:ole="">
+        <w:object w:dxaOrig="13760" w:dyaOrig="8862" w14:anchorId="0CDAA90B">
+          <v:shape id="_x0000_i1050" type="#_x0000_t75" style="width:453.4pt;height:292pt" o:ole="">
             <v:imagedata r:id="rId8" o:title=""/>
           </v:shape>
-          <o:OLEObject Type="Embed" ProgID="Visio.Drawing.15" ShapeID="_x0000_i1045" DrawAspect="Content" ObjectID="_1528098225" r:id="rId9"/>
+          <o:OLEObject Type="Embed" ProgID="Visio.Drawing.15" ShapeID="_x0000_i1050" DrawAspect="Content" ObjectID="_1528099351" r:id="rId9"/>
         </w:object>
       </w:r>
+      <w:bookmarkEnd w:id="9"/>
       <w:r>
         <w:br w:type="page"/>
       </w:r>
@@ -2476,12 +2510,12 @@
       <w:pPr>
         <w:pStyle w:val="Kop1"/>
       </w:pPr>
-      <w:bookmarkStart w:id="9" w:name="_Toc454356113"/>
+      <w:bookmarkStart w:id="10" w:name="_Toc454356113"/>
       <w:r>
         <w:lastRenderedPageBreak/>
         <w:t>UseCases</w:t>
       </w:r>
-      <w:bookmarkEnd w:id="9"/>
+      <w:bookmarkEnd w:id="10"/>
     </w:p>
     <w:tbl>
       <w:tblPr>
@@ -2530,7 +2564,11 @@
           <w:tcPr>
             <w:tcW w:w="7507" w:type="dxa"/>
           </w:tcPr>
-          <w:p/>
+          <w:p>
+            <w:r>
+              <w:t>Een actor moet een boot kunnen verhuren.</w:t>
+            </w:r>
+          </w:p>
         </w:tc>
       </w:tr>
       <w:tr>
@@ -2548,7 +2586,17 @@
           <w:tcPr>
             <w:tcW w:w="7507" w:type="dxa"/>
           </w:tcPr>
-          <w:p/>
+          <w:p>
+            <w:r>
+              <w:t>Gebruiker,</w:t>
+            </w:r>
+            <w:r>
+              <w:t xml:space="preserve"> A</w:t>
+            </w:r>
+            <w:r>
+              <w:t>dmin</w:t>
+            </w:r>
+          </w:p>
         </w:tc>
       </w:tr>
       <w:tr>
@@ -2566,7 +2614,11 @@
           <w:tcPr>
             <w:tcW w:w="7507" w:type="dxa"/>
           </w:tcPr>
-          <w:p/>
+          <w:p>
+            <w:r>
+              <w:t>Alle gegevens die ingevuld moeten worden zijn bekend</w:t>
+            </w:r>
+          </w:p>
         </w:tc>
       </w:tr>
       <w:tr>
@@ -2592,6 +2644,57 @@
                 <w:numId w:val="4"/>
               </w:numPr>
             </w:pPr>
+            <w:r>
+              <w:t>De actor vult het budget, het type boot, de te huren materialen en de begin en einddatum in.</w:t>
+            </w:r>
+          </w:p>
+          <w:p>
+            <w:pPr>
+              <w:pStyle w:val="Lijstalinea"/>
+              <w:numPr>
+                <w:ilvl w:val="0"/>
+                <w:numId w:val="4"/>
+              </w:numPr>
+            </w:pPr>
+            <w:r>
+              <w:t>De actor selecteert de vaarwateren waarin de boot gaat varen[1].</w:t>
+            </w:r>
+          </w:p>
+          <w:p>
+            <w:pPr>
+              <w:pStyle w:val="Lijstalinea"/>
+              <w:numPr>
+                <w:ilvl w:val="0"/>
+                <w:numId w:val="4"/>
+              </w:numPr>
+            </w:pPr>
+            <w:r>
+              <w:t>De actor klikt op bereken, de applicatie berekent vervolgens uit hoeveel meren er bevaren kunnen worden</w:t>
+            </w:r>
+          </w:p>
+          <w:p>
+            <w:pPr>
+              <w:pStyle w:val="Lijstalinea"/>
+              <w:numPr>
+                <w:ilvl w:val="0"/>
+                <w:numId w:val="4"/>
+              </w:numPr>
+            </w:pPr>
+            <w:r>
+              <w:t>De actor vult de naam en het e-mail adres in van de huurder.</w:t>
+            </w:r>
+          </w:p>
+          <w:p>
+            <w:pPr>
+              <w:pStyle w:val="Lijstalinea"/>
+              <w:numPr>
+                <w:ilvl w:val="0"/>
+                <w:numId w:val="4"/>
+              </w:numPr>
+            </w:pPr>
+            <w:r>
+              <w:t>De actor klikt op Huren</w:t>
+            </w:r>
           </w:p>
         </w:tc>
       </w:tr>
@@ -2618,6 +2721,9 @@
                 <w:numId w:val="5"/>
               </w:numPr>
             </w:pPr>
+            <w:r>
+              <w:t>Als het een zeilboot is dan kan er niks worden aangegeven qua vaarwateren, deze lijst is dan ook leeg en de applicatie gaat gewoon door.</w:t>
+            </w:r>
           </w:p>
         </w:tc>
       </w:tr>
@@ -2636,11 +2742,425 @@
           <w:tcPr>
             <w:tcW w:w="7507" w:type="dxa"/>
           </w:tcPr>
-          <w:p/>
+          <w:p>
+            <w:r>
+              <w:t>De huur wordt opgeslagen in de database en de actor krijgt een message box te zien met dat de huur geslaagd is.</w:t>
+            </w:r>
+          </w:p>
         </w:tc>
       </w:tr>
     </w:tbl>
     <w:p/>
+    <w:tbl>
+      <w:tblPr>
+        <w:tblStyle w:val="Tabelraster"/>
+        <w:tblW w:w="0" w:type="auto"/>
+        <w:tblLook w:val="04A0" w:firstRow="1" w:lastRow="0" w:firstColumn="1" w:lastColumn="0" w:noHBand="0" w:noVBand="1"/>
+      </w:tblPr>
+      <w:tblGrid>
+        <w:gridCol w:w="1555"/>
+        <w:gridCol w:w="7507"/>
+      </w:tblGrid>
+      <w:tr>
+        <w:tc>
+          <w:tcPr>
+            <w:tcW w:w="1555" w:type="dxa"/>
+          </w:tcPr>
+          <w:p>
+            <w:r>
+              <w:t>Naam</w:t>
+            </w:r>
+          </w:p>
+        </w:tc>
+        <w:tc>
+          <w:tcPr>
+            <w:tcW w:w="7507" w:type="dxa"/>
+          </w:tcPr>
+          <w:p>
+            <w:r>
+              <w:t>Lijst van verhuurde boten opvragen</w:t>
+            </w:r>
+          </w:p>
+        </w:tc>
+      </w:tr>
+      <w:tr>
+        <w:tc>
+          <w:tcPr>
+            <w:tcW w:w="1555" w:type="dxa"/>
+          </w:tcPr>
+          <w:p>
+            <w:r>
+              <w:t>Samenvatting</w:t>
+            </w:r>
+          </w:p>
+        </w:tc>
+        <w:tc>
+          <w:tcPr>
+            <w:tcW w:w="7507" w:type="dxa"/>
+          </w:tcPr>
+          <w:p>
+            <w:r>
+              <w:t>Een actor moet kunnen zien welke verhuren er aan staan te komen en moet hiervan een lijst kunnen raadplegen</w:t>
+            </w:r>
+          </w:p>
+        </w:tc>
+      </w:tr>
+      <w:tr>
+        <w:tc>
+          <w:tcPr>
+            <w:tcW w:w="1555" w:type="dxa"/>
+          </w:tcPr>
+          <w:p>
+            <w:r>
+              <w:t>Actor</w:t>
+            </w:r>
+          </w:p>
+        </w:tc>
+        <w:tc>
+          <w:tcPr>
+            <w:tcW w:w="7507" w:type="dxa"/>
+          </w:tcPr>
+          <w:p>
+            <w:r>
+              <w:t>Gebruiker, Admin</w:t>
+            </w:r>
+          </w:p>
+        </w:tc>
+      </w:tr>
+      <w:tr>
+        <w:tc>
+          <w:tcPr>
+            <w:tcW w:w="1555" w:type="dxa"/>
+          </w:tcPr>
+          <w:p>
+            <w:r>
+              <w:t>Aanname</w:t>
+            </w:r>
+          </w:p>
+        </w:tc>
+        <w:tc>
+          <w:tcPr>
+            <w:tcW w:w="7507" w:type="dxa"/>
+          </w:tcPr>
+          <w:p>
+            <w:r>
+              <w:t>-</w:t>
+            </w:r>
+          </w:p>
+        </w:tc>
+      </w:tr>
+      <w:tr>
+        <w:tc>
+          <w:tcPr>
+            <w:tcW w:w="1555" w:type="dxa"/>
+          </w:tcPr>
+          <w:p>
+            <w:r>
+              <w:t>Beschrijving</w:t>
+            </w:r>
+          </w:p>
+        </w:tc>
+        <w:tc>
+          <w:tcPr>
+            <w:tcW w:w="7507" w:type="dxa"/>
+          </w:tcPr>
+          <w:p>
+            <w:pPr>
+              <w:pStyle w:val="Lijstalinea"/>
+              <w:numPr>
+                <w:ilvl w:val="0"/>
+                <w:numId w:val="22"/>
+              </w:numPr>
+            </w:pPr>
+            <w:r>
+              <w:t>Gebruiker klikt op “Toon huurcontracten”</w:t>
+            </w:r>
+          </w:p>
+          <w:p>
+            <w:pPr>
+              <w:pStyle w:val="Lijstalinea"/>
+              <w:numPr>
+                <w:ilvl w:val="0"/>
+                <w:numId w:val="22"/>
+              </w:numPr>
+            </w:pPr>
+            <w:r>
+              <w:t>De applicatie haalt de huurcontracten op uit de database en laat deze zien in een listbox[1].</w:t>
+            </w:r>
+          </w:p>
+        </w:tc>
+      </w:tr>
+      <w:tr>
+        <w:tc>
+          <w:tcPr>
+            <w:tcW w:w="1555" w:type="dxa"/>
+          </w:tcPr>
+          <w:p>
+            <w:r>
+              <w:t>Uitzondering</w:t>
+            </w:r>
+          </w:p>
+        </w:tc>
+        <w:tc>
+          <w:tcPr>
+            <w:tcW w:w="7507" w:type="dxa"/>
+          </w:tcPr>
+          <w:p>
+            <w:pPr>
+              <w:pStyle w:val="Lijstalinea"/>
+              <w:numPr>
+                <w:ilvl w:val="0"/>
+                <w:numId w:val="30"/>
+              </w:numPr>
+            </w:pPr>
+            <w:r>
+              <w:t>Als er geen huurcontracten in de database staan dan is de listbox leeg.</w:t>
+            </w:r>
+          </w:p>
+        </w:tc>
+      </w:tr>
+      <w:tr>
+        <w:tc>
+          <w:tcPr>
+            <w:tcW w:w="1555" w:type="dxa"/>
+          </w:tcPr>
+          <w:p>
+            <w:r>
+              <w:t>Resultaat</w:t>
+            </w:r>
+          </w:p>
+        </w:tc>
+        <w:tc>
+          <w:tcPr>
+            <w:tcW w:w="7507" w:type="dxa"/>
+          </w:tcPr>
+          <w:p>
+            <w:r>
+              <w:t>De gebruiker krijgt een overzicht van de boten die nog verhuurd moeten worden</w:t>
+            </w:r>
+          </w:p>
+        </w:tc>
+      </w:tr>
+    </w:tbl>
+    <w:p>
+      <w:pPr>
+        <w:tabs>
+          <w:tab w:val="left" w:pos="1021"/>
+        </w:tabs>
+      </w:pPr>
+    </w:p>
+    <w:tbl>
+      <w:tblPr>
+        <w:tblStyle w:val="Tabelraster"/>
+        <w:tblW w:w="0" w:type="auto"/>
+        <w:tblLook w:val="04A0" w:firstRow="1" w:lastRow="0" w:firstColumn="1" w:lastColumn="0" w:noHBand="0" w:noVBand="1"/>
+      </w:tblPr>
+      <w:tblGrid>
+        <w:gridCol w:w="1555"/>
+        <w:gridCol w:w="7507"/>
+      </w:tblGrid>
+      <w:tr>
+        <w:tc>
+          <w:tcPr>
+            <w:tcW w:w="1555" w:type="dxa"/>
+          </w:tcPr>
+          <w:p>
+            <w:r>
+              <w:t>Naam</w:t>
+            </w:r>
+          </w:p>
+        </w:tc>
+        <w:tc>
+          <w:tcPr>
+            <w:tcW w:w="7507" w:type="dxa"/>
+          </w:tcPr>
+          <w:p>
+            <w:r>
+              <w:t>Vaarlocatie toevoegen</w:t>
+            </w:r>
+          </w:p>
+        </w:tc>
+      </w:tr>
+      <w:tr>
+        <w:tc>
+          <w:tcPr>
+            <w:tcW w:w="1555" w:type="dxa"/>
+          </w:tcPr>
+          <w:p>
+            <w:r>
+              <w:t>Samenvatting</w:t>
+            </w:r>
+          </w:p>
+        </w:tc>
+        <w:tc>
+          <w:tcPr>
+            <w:tcW w:w="7507" w:type="dxa"/>
+          </w:tcPr>
+          <w:p>
+            <w:r>
+              <w:t>De actor moet een vaarlocatie toe kunnen voegen</w:t>
+            </w:r>
+          </w:p>
+        </w:tc>
+      </w:tr>
+      <w:tr>
+        <w:tc>
+          <w:tcPr>
+            <w:tcW w:w="1555" w:type="dxa"/>
+          </w:tcPr>
+          <w:p>
+            <w:r>
+              <w:t>Actor</w:t>
+            </w:r>
+          </w:p>
+        </w:tc>
+        <w:tc>
+          <w:tcPr>
+            <w:tcW w:w="7507" w:type="dxa"/>
+          </w:tcPr>
+          <w:p>
+            <w:r>
+              <w:t>Gebruiker, Admin</w:t>
+            </w:r>
+          </w:p>
+        </w:tc>
+      </w:tr>
+      <w:tr>
+        <w:tc>
+          <w:tcPr>
+            <w:tcW w:w="1555" w:type="dxa"/>
+          </w:tcPr>
+          <w:p>
+            <w:r>
+              <w:t>Aanname</w:t>
+            </w:r>
+          </w:p>
+        </w:tc>
+        <w:tc>
+          <w:tcPr>
+            <w:tcW w:w="7507" w:type="dxa"/>
+          </w:tcPr>
+          <w:p>
+            <w:r>
+              <w:t>-</w:t>
+            </w:r>
+          </w:p>
+        </w:tc>
+      </w:tr>
+      <w:tr>
+        <w:tc>
+          <w:tcPr>
+            <w:tcW w:w="1555" w:type="dxa"/>
+          </w:tcPr>
+          <w:p>
+            <w:r>
+              <w:t>Beschrijving</w:t>
+            </w:r>
+          </w:p>
+        </w:tc>
+        <w:tc>
+          <w:tcPr>
+            <w:tcW w:w="7507" w:type="dxa"/>
+          </w:tcPr>
+          <w:p>
+            <w:pPr>
+              <w:pStyle w:val="Lijstalinea"/>
+              <w:numPr>
+                <w:ilvl w:val="0"/>
+                <w:numId w:val="23"/>
+              </w:numPr>
+            </w:pPr>
+            <w:r>
+              <w:t>De actor klikt op “Vaarlocatie toevoegen” in de applicatie.</w:t>
+            </w:r>
+          </w:p>
+          <w:p>
+            <w:pPr>
+              <w:pStyle w:val="Lijstalinea"/>
+              <w:numPr>
+                <w:ilvl w:val="0"/>
+                <w:numId w:val="23"/>
+              </w:numPr>
+            </w:pPr>
+            <w:r>
+              <w:t>Een nieuw scherm komt naar voren waarin gevraagd wordt naar de naam van de nieuwe vaarlocatie.</w:t>
+            </w:r>
+          </w:p>
+          <w:p>
+            <w:pPr>
+              <w:pStyle w:val="Lijstalinea"/>
+              <w:numPr>
+                <w:ilvl w:val="0"/>
+                <w:numId w:val="23"/>
+              </w:numPr>
+            </w:pPr>
+            <w:r>
+              <w:t>De gebruiker drukt op OK</w:t>
+            </w:r>
+            <w:r>
+              <w:t>[1]</w:t>
+            </w:r>
+            <w:r>
+              <w:t>.</w:t>
+            </w:r>
+          </w:p>
+        </w:tc>
+      </w:tr>
+      <w:tr>
+        <w:tc>
+          <w:tcPr>
+            <w:tcW w:w="1555" w:type="dxa"/>
+          </w:tcPr>
+          <w:p>
+            <w:r>
+              <w:t>Uitzondering</w:t>
+            </w:r>
+          </w:p>
+        </w:tc>
+        <w:tc>
+          <w:tcPr>
+            <w:tcW w:w="7507" w:type="dxa"/>
+          </w:tcPr>
+          <w:p>
+            <w:pPr>
+              <w:pStyle w:val="Lijstalinea"/>
+              <w:numPr>
+                <w:ilvl w:val="0"/>
+                <w:numId w:val="31"/>
+              </w:numPr>
+            </w:pPr>
+            <w:r>
+              <w:t>Als de actor een ongeldige naam heeft opgegeven wordt een error weergeven in een messagebox en moet de actor deze opnieuw invoeren.</w:t>
+            </w:r>
+          </w:p>
+        </w:tc>
+      </w:tr>
+      <w:tr>
+        <w:tc>
+          <w:tcPr>
+            <w:tcW w:w="1555" w:type="dxa"/>
+          </w:tcPr>
+          <w:p>
+            <w:r>
+              <w:t>Resultaat</w:t>
+            </w:r>
+          </w:p>
+        </w:tc>
+        <w:tc>
+          <w:tcPr>
+            <w:tcW w:w="7507" w:type="dxa"/>
+          </w:tcPr>
+          <w:p>
+            <w:r>
+              <w:t xml:space="preserve">Er is een nieuwe vaarlocatie opgegeven in de database en deze </w:t>
+            </w:r>
+            <w:r>
+              <w:t>kan gebruikt worden in nieuwe verhuren.</w:t>
+            </w:r>
+          </w:p>
+        </w:tc>
+      </w:tr>
+    </w:tbl>
     <w:p>
       <w:pPr>
         <w:tabs>
@@ -2655,14 +3175,724 @@
     </w:p>
     <w:p>
       <w:pPr>
+        <w:tabs>
+          <w:tab w:val="left" w:pos="1021"/>
+        </w:tabs>
+      </w:pPr>
+    </w:p>
+    <w:tbl>
+      <w:tblPr>
+        <w:tblStyle w:val="Tabelraster"/>
+        <w:tblW w:w="0" w:type="auto"/>
+        <w:tblLook w:val="04A0" w:firstRow="1" w:lastRow="0" w:firstColumn="1" w:lastColumn="0" w:noHBand="0" w:noVBand="1"/>
+      </w:tblPr>
+      <w:tblGrid>
+        <w:gridCol w:w="1555"/>
+        <w:gridCol w:w="7507"/>
+      </w:tblGrid>
+      <w:tr>
+        <w:tc>
+          <w:tcPr>
+            <w:tcW w:w="1555" w:type="dxa"/>
+          </w:tcPr>
+          <w:p>
+            <w:r>
+              <w:t>Naam</w:t>
+            </w:r>
+          </w:p>
+        </w:tc>
+        <w:tc>
+          <w:tcPr>
+            <w:tcW w:w="7507" w:type="dxa"/>
+          </w:tcPr>
+          <w:p>
+            <w:r>
+              <w:t>Huurcontract exporteren</w:t>
+            </w:r>
+          </w:p>
+        </w:tc>
+      </w:tr>
+      <w:tr>
+        <w:tc>
+          <w:tcPr>
+            <w:tcW w:w="1555" w:type="dxa"/>
+          </w:tcPr>
+          <w:p>
+            <w:r>
+              <w:t>Samenvatting</w:t>
+            </w:r>
+          </w:p>
+        </w:tc>
+        <w:tc>
+          <w:tcPr>
+            <w:tcW w:w="7507" w:type="dxa"/>
+          </w:tcPr>
+          <w:p>
+            <w:r>
+              <w:t>Een actor moet een huurcontract naar een tekstbestand kunnen exporteren.</w:t>
+            </w:r>
+          </w:p>
+        </w:tc>
+      </w:tr>
+      <w:tr>
+        <w:tc>
+          <w:tcPr>
+            <w:tcW w:w="1555" w:type="dxa"/>
+          </w:tcPr>
+          <w:p>
+            <w:r>
+              <w:t>Actor</w:t>
+            </w:r>
+          </w:p>
+        </w:tc>
+        <w:tc>
+          <w:tcPr>
+            <w:tcW w:w="7507" w:type="dxa"/>
+          </w:tcPr>
+          <w:p>
+            <w:r>
+              <w:t>Gebruiker, Admin</w:t>
+            </w:r>
+          </w:p>
+        </w:tc>
+      </w:tr>
+      <w:tr>
+        <w:tc>
+          <w:tcPr>
+            <w:tcW w:w="1555" w:type="dxa"/>
+          </w:tcPr>
+          <w:p>
+            <w:r>
+              <w:t>Aanname</w:t>
+            </w:r>
+          </w:p>
+        </w:tc>
+        <w:tc>
+          <w:tcPr>
+            <w:tcW w:w="7507" w:type="dxa"/>
+          </w:tcPr>
+          <w:p>
+            <w:r>
+              <w:t>Er is een geldig huurcontract aangemaakt</w:t>
+            </w:r>
+          </w:p>
+        </w:tc>
+      </w:tr>
+      <w:tr>
+        <w:tc>
+          <w:tcPr>
+            <w:tcW w:w="1555" w:type="dxa"/>
+          </w:tcPr>
+          <w:p>
+            <w:r>
+              <w:t>Beschrijving</w:t>
+            </w:r>
+          </w:p>
+        </w:tc>
+        <w:tc>
+          <w:tcPr>
+            <w:tcW w:w="7507" w:type="dxa"/>
+          </w:tcPr>
+          <w:p>
+            <w:pPr>
+              <w:pStyle w:val="Lijstalinea"/>
+              <w:numPr>
+                <w:ilvl w:val="0"/>
+                <w:numId w:val="24"/>
+              </w:numPr>
+            </w:pPr>
+            <w:r>
+              <w:t>Actor drukt op “Exporteer huurcontract”.</w:t>
+            </w:r>
+          </w:p>
+          <w:p>
+            <w:pPr>
+              <w:pStyle w:val="Lijstalinea"/>
+              <w:numPr>
+                <w:ilvl w:val="0"/>
+                <w:numId w:val="24"/>
+              </w:numPr>
+            </w:pPr>
+            <w:r>
+              <w:t>Actor krijg een scherm te zien waarin hij kan kiezen waar het bestand opgeslagen wordt.</w:t>
+            </w:r>
+          </w:p>
+          <w:p>
+            <w:pPr>
+              <w:pStyle w:val="Lijstalinea"/>
+              <w:numPr>
+                <w:ilvl w:val="0"/>
+                <w:numId w:val="24"/>
+              </w:numPr>
+            </w:pPr>
+            <w:r>
+              <w:t>Actor drukt op OK.</w:t>
+            </w:r>
+          </w:p>
+        </w:tc>
+      </w:tr>
+      <w:tr>
+        <w:tc>
+          <w:tcPr>
+            <w:tcW w:w="1555" w:type="dxa"/>
+          </w:tcPr>
+          <w:p>
+            <w:r>
+              <w:t>Uitzondering</w:t>
+            </w:r>
+          </w:p>
+        </w:tc>
+        <w:tc>
+          <w:tcPr>
+            <w:tcW w:w="7507" w:type="dxa"/>
+          </w:tcPr>
+          <w:p>
+            <w:pPr>
+              <w:pStyle w:val="Lijstalinea"/>
+            </w:pPr>
+            <w:r>
+              <w:t>-</w:t>
+            </w:r>
+          </w:p>
+        </w:tc>
+      </w:tr>
+      <w:tr>
+        <w:tc>
+          <w:tcPr>
+            <w:tcW w:w="1555" w:type="dxa"/>
+          </w:tcPr>
+          <w:p>
+            <w:r>
+              <w:t>Resultaat</w:t>
+            </w:r>
+          </w:p>
+        </w:tc>
+        <w:tc>
+          <w:tcPr>
+            <w:tcW w:w="7507" w:type="dxa"/>
+          </w:tcPr>
+          <w:p>
+            <w:r>
+              <w:t>Een bestand wordt opgeslagen op de harde schijf waarin de gegevens over het huurcontract staan.</w:t>
+            </w:r>
+          </w:p>
+        </w:tc>
+      </w:tr>
+    </w:tbl>
+    <w:p>
+      <w:pPr>
+        <w:tabs>
+          <w:tab w:val="left" w:pos="1021"/>
+        </w:tabs>
+      </w:pPr>
+    </w:p>
+    <w:tbl>
+      <w:tblPr>
+        <w:tblStyle w:val="Tabelraster"/>
+        <w:tblW w:w="0" w:type="auto"/>
+        <w:tblLook w:val="04A0" w:firstRow="1" w:lastRow="0" w:firstColumn="1" w:lastColumn="0" w:noHBand="0" w:noVBand="1"/>
+      </w:tblPr>
+      <w:tblGrid>
+        <w:gridCol w:w="1555"/>
+        <w:gridCol w:w="7507"/>
+      </w:tblGrid>
+      <w:tr>
+        <w:tc>
+          <w:tcPr>
+            <w:tcW w:w="1555" w:type="dxa"/>
+          </w:tcPr>
+          <w:p>
+            <w:r>
+              <w:t>Naam</w:t>
+            </w:r>
+          </w:p>
+        </w:tc>
+        <w:tc>
+          <w:tcPr>
+            <w:tcW w:w="7507" w:type="dxa"/>
+          </w:tcPr>
+          <w:p>
+            <w:r>
+              <w:t>Inloggen</w:t>
+            </w:r>
+          </w:p>
+        </w:tc>
+      </w:tr>
+      <w:tr>
+        <w:tc>
+          <w:tcPr>
+            <w:tcW w:w="1555" w:type="dxa"/>
+          </w:tcPr>
+          <w:p>
+            <w:r>
+              <w:t>Samenvatting</w:t>
+            </w:r>
+          </w:p>
+        </w:tc>
+        <w:tc>
+          <w:tcPr>
+            <w:tcW w:w="7507" w:type="dxa"/>
+          </w:tcPr>
+          <w:p>
+            <w:r>
+              <w:t>Een administrator moet kunnen inloggen</w:t>
+            </w:r>
+          </w:p>
+        </w:tc>
+      </w:tr>
+      <w:tr>
+        <w:tc>
+          <w:tcPr>
+            <w:tcW w:w="1555" w:type="dxa"/>
+          </w:tcPr>
+          <w:p>
+            <w:r>
+              <w:t>Actor</w:t>
+            </w:r>
+          </w:p>
+        </w:tc>
+        <w:tc>
+          <w:tcPr>
+            <w:tcW w:w="7507" w:type="dxa"/>
+          </w:tcPr>
+          <w:p/>
+        </w:tc>
+      </w:tr>
+      <w:tr>
+        <w:tc>
+          <w:tcPr>
+            <w:tcW w:w="1555" w:type="dxa"/>
+          </w:tcPr>
+          <w:p>
+            <w:r>
+              <w:t>Aanname</w:t>
+            </w:r>
+          </w:p>
+        </w:tc>
+        <w:tc>
+          <w:tcPr>
+            <w:tcW w:w="7507" w:type="dxa"/>
+          </w:tcPr>
+          <w:p/>
+        </w:tc>
+      </w:tr>
+      <w:tr>
+        <w:tc>
+          <w:tcPr>
+            <w:tcW w:w="1555" w:type="dxa"/>
+          </w:tcPr>
+          <w:p>
+            <w:r>
+              <w:t>Beschrijving</w:t>
+            </w:r>
+          </w:p>
+        </w:tc>
+        <w:tc>
+          <w:tcPr>
+            <w:tcW w:w="7507" w:type="dxa"/>
+          </w:tcPr>
+          <w:p>
+            <w:pPr>
+              <w:pStyle w:val="Lijstalinea"/>
+              <w:numPr>
+                <w:ilvl w:val="0"/>
+                <w:numId w:val="25"/>
+              </w:numPr>
+            </w:pPr>
+          </w:p>
+        </w:tc>
+      </w:tr>
+      <w:tr>
+        <w:tc>
+          <w:tcPr>
+            <w:tcW w:w="1555" w:type="dxa"/>
+          </w:tcPr>
+          <w:p>
+            <w:r>
+              <w:t>Uitzondering</w:t>
+            </w:r>
+          </w:p>
+        </w:tc>
+        <w:tc>
+          <w:tcPr>
+            <w:tcW w:w="7507" w:type="dxa"/>
+          </w:tcPr>
+          <w:p>
+            <w:pPr>
+              <w:pStyle w:val="Lijstalinea"/>
+              <w:numPr>
+                <w:ilvl w:val="0"/>
+                <w:numId w:val="33"/>
+              </w:numPr>
+            </w:pPr>
+          </w:p>
+        </w:tc>
+      </w:tr>
+      <w:tr>
+        <w:tc>
+          <w:tcPr>
+            <w:tcW w:w="1555" w:type="dxa"/>
+          </w:tcPr>
+          <w:p>
+            <w:r>
+              <w:t>Resultaat</w:t>
+            </w:r>
+          </w:p>
+        </w:tc>
+        <w:tc>
+          <w:tcPr>
+            <w:tcW w:w="7507" w:type="dxa"/>
+          </w:tcPr>
+          <w:p/>
+        </w:tc>
+      </w:tr>
+    </w:tbl>
+    <w:p>
+      <w:pPr>
+        <w:tabs>
+          <w:tab w:val="left" w:pos="1021"/>
+        </w:tabs>
+      </w:pPr>
+    </w:p>
+    <w:tbl>
+      <w:tblPr>
+        <w:tblStyle w:val="Tabelraster"/>
+        <w:tblW w:w="0" w:type="auto"/>
+        <w:tblLook w:val="04A0" w:firstRow="1" w:lastRow="0" w:firstColumn="1" w:lastColumn="0" w:noHBand="0" w:noVBand="1"/>
+      </w:tblPr>
+      <w:tblGrid>
+        <w:gridCol w:w="1555"/>
+        <w:gridCol w:w="7507"/>
+      </w:tblGrid>
+      <w:tr>
+        <w:tc>
+          <w:tcPr>
+            <w:tcW w:w="1555" w:type="dxa"/>
+          </w:tcPr>
+          <w:p>
+            <w:r>
+              <w:t>Naam</w:t>
+            </w:r>
+          </w:p>
+        </w:tc>
+        <w:tc>
+          <w:tcPr>
+            <w:tcW w:w="7507" w:type="dxa"/>
+          </w:tcPr>
+          <w:p/>
+        </w:tc>
+      </w:tr>
+      <w:tr>
+        <w:tc>
+          <w:tcPr>
+            <w:tcW w:w="1555" w:type="dxa"/>
+          </w:tcPr>
+          <w:p>
+            <w:r>
+              <w:t>Samenvatting</w:t>
+            </w:r>
+          </w:p>
+        </w:tc>
+        <w:tc>
+          <w:tcPr>
+            <w:tcW w:w="7507" w:type="dxa"/>
+          </w:tcPr>
+          <w:p/>
+        </w:tc>
+      </w:tr>
+      <w:tr>
+        <w:tc>
+          <w:tcPr>
+            <w:tcW w:w="1555" w:type="dxa"/>
+          </w:tcPr>
+          <w:p>
+            <w:r>
+              <w:t>Actor</w:t>
+            </w:r>
+          </w:p>
+        </w:tc>
+        <w:tc>
+          <w:tcPr>
+            <w:tcW w:w="7507" w:type="dxa"/>
+          </w:tcPr>
+          <w:p/>
+        </w:tc>
+      </w:tr>
+      <w:tr>
+        <w:tc>
+          <w:tcPr>
+            <w:tcW w:w="1555" w:type="dxa"/>
+          </w:tcPr>
+          <w:p>
+            <w:r>
+              <w:t>Aanname</w:t>
+            </w:r>
+          </w:p>
+        </w:tc>
+        <w:tc>
+          <w:tcPr>
+            <w:tcW w:w="7507" w:type="dxa"/>
+          </w:tcPr>
+          <w:p/>
+        </w:tc>
+      </w:tr>
+      <w:tr>
+        <w:tc>
+          <w:tcPr>
+            <w:tcW w:w="1555" w:type="dxa"/>
+          </w:tcPr>
+          <w:p>
+            <w:r>
+              <w:t>Beschrijving</w:t>
+            </w:r>
+          </w:p>
+        </w:tc>
+        <w:tc>
+          <w:tcPr>
+            <w:tcW w:w="7507" w:type="dxa"/>
+          </w:tcPr>
+          <w:p>
+            <w:pPr>
+              <w:pStyle w:val="Lijstalinea"/>
+              <w:numPr>
+                <w:ilvl w:val="0"/>
+                <w:numId w:val="26"/>
+              </w:numPr>
+            </w:pPr>
+          </w:p>
+        </w:tc>
+      </w:tr>
+      <w:tr>
+        <w:tc>
+          <w:tcPr>
+            <w:tcW w:w="1555" w:type="dxa"/>
+          </w:tcPr>
+          <w:p>
+            <w:r>
+              <w:t>Uitzondering</w:t>
+            </w:r>
+          </w:p>
+        </w:tc>
+        <w:tc>
+          <w:tcPr>
+            <w:tcW w:w="7507" w:type="dxa"/>
+          </w:tcPr>
+          <w:p>
+            <w:pPr>
+              <w:pStyle w:val="Lijstalinea"/>
+              <w:numPr>
+                <w:ilvl w:val="0"/>
+                <w:numId w:val="29"/>
+              </w:numPr>
+            </w:pPr>
+          </w:p>
+        </w:tc>
+      </w:tr>
+      <w:tr>
+        <w:tc>
+          <w:tcPr>
+            <w:tcW w:w="1555" w:type="dxa"/>
+          </w:tcPr>
+          <w:p>
+            <w:r>
+              <w:t>Resultaat</w:t>
+            </w:r>
+          </w:p>
+        </w:tc>
+        <w:tc>
+          <w:tcPr>
+            <w:tcW w:w="7507" w:type="dxa"/>
+          </w:tcPr>
+          <w:p/>
+        </w:tc>
+      </w:tr>
+    </w:tbl>
+    <w:p>
+      <w:pPr>
+        <w:tabs>
+          <w:tab w:val="left" w:pos="1021"/>
+        </w:tabs>
+      </w:pPr>
+    </w:p>
+    <w:tbl>
+      <w:tblPr>
+        <w:tblStyle w:val="Tabelraster"/>
+        <w:tblW w:w="0" w:type="auto"/>
+        <w:tblLook w:val="04A0" w:firstRow="1" w:lastRow="0" w:firstColumn="1" w:lastColumn="0" w:noHBand="0" w:noVBand="1"/>
+      </w:tblPr>
+      <w:tblGrid>
+        <w:gridCol w:w="1555"/>
+        <w:gridCol w:w="7507"/>
+      </w:tblGrid>
+      <w:tr>
+        <w:tc>
+          <w:tcPr>
+            <w:tcW w:w="1555" w:type="dxa"/>
+          </w:tcPr>
+          <w:p>
+            <w:r>
+              <w:t>Naam</w:t>
+            </w:r>
+          </w:p>
+        </w:tc>
+        <w:tc>
+          <w:tcPr>
+            <w:tcW w:w="7507" w:type="dxa"/>
+          </w:tcPr>
+          <w:p>
+            <w:r>
+              <w:t>Boot verhuren</w:t>
+            </w:r>
+          </w:p>
+        </w:tc>
+      </w:tr>
+      <w:tr>
+        <w:tc>
+          <w:tcPr>
+            <w:tcW w:w="1555" w:type="dxa"/>
+          </w:tcPr>
+          <w:p>
+            <w:r>
+              <w:t>Samenvatting</w:t>
+            </w:r>
+          </w:p>
+        </w:tc>
+        <w:tc>
+          <w:tcPr>
+            <w:tcW w:w="7507" w:type="dxa"/>
+          </w:tcPr>
+          <w:p/>
+        </w:tc>
+      </w:tr>
+      <w:tr>
+        <w:tc>
+          <w:tcPr>
+            <w:tcW w:w="1555" w:type="dxa"/>
+          </w:tcPr>
+          <w:p>
+            <w:r>
+              <w:t>Actor</w:t>
+            </w:r>
+          </w:p>
+        </w:tc>
+        <w:tc>
+          <w:tcPr>
+            <w:tcW w:w="7507" w:type="dxa"/>
+          </w:tcPr>
+          <w:p/>
+        </w:tc>
+      </w:tr>
+      <w:tr>
+        <w:tc>
+          <w:tcPr>
+            <w:tcW w:w="1555" w:type="dxa"/>
+          </w:tcPr>
+          <w:p>
+            <w:r>
+              <w:t>Aanname</w:t>
+            </w:r>
+          </w:p>
+        </w:tc>
+        <w:tc>
+          <w:tcPr>
+            <w:tcW w:w="7507" w:type="dxa"/>
+          </w:tcPr>
+          <w:p/>
+        </w:tc>
+      </w:tr>
+      <w:tr>
+        <w:tc>
+          <w:tcPr>
+            <w:tcW w:w="1555" w:type="dxa"/>
+          </w:tcPr>
+          <w:p>
+            <w:r>
+              <w:t>Beschrijving</w:t>
+            </w:r>
+          </w:p>
+        </w:tc>
+        <w:tc>
+          <w:tcPr>
+            <w:tcW w:w="7507" w:type="dxa"/>
+          </w:tcPr>
+          <w:p>
+            <w:pPr>
+              <w:pStyle w:val="Lijstalinea"/>
+              <w:numPr>
+                <w:ilvl w:val="0"/>
+                <w:numId w:val="27"/>
+              </w:numPr>
+            </w:pPr>
+          </w:p>
+        </w:tc>
+      </w:tr>
+      <w:tr>
+        <w:tc>
+          <w:tcPr>
+            <w:tcW w:w="1555" w:type="dxa"/>
+          </w:tcPr>
+          <w:p>
+            <w:r>
+              <w:t>Uitzondering</w:t>
+            </w:r>
+          </w:p>
+        </w:tc>
+        <w:tc>
+          <w:tcPr>
+            <w:tcW w:w="7507" w:type="dxa"/>
+          </w:tcPr>
+          <w:p>
+            <w:pPr>
+              <w:pStyle w:val="Lijstalinea"/>
+              <w:numPr>
+                <w:ilvl w:val="0"/>
+                <w:numId w:val="28"/>
+              </w:numPr>
+            </w:pPr>
+          </w:p>
+        </w:tc>
+      </w:tr>
+      <w:tr>
+        <w:tc>
+          <w:tcPr>
+            <w:tcW w:w="1555" w:type="dxa"/>
+          </w:tcPr>
+          <w:p>
+            <w:r>
+              <w:t>Resultaat</w:t>
+            </w:r>
+          </w:p>
+        </w:tc>
+        <w:tc>
+          <w:tcPr>
+            <w:tcW w:w="7507" w:type="dxa"/>
+          </w:tcPr>
+          <w:p/>
+        </w:tc>
+      </w:tr>
+    </w:tbl>
+    <w:p>
+      <w:pPr>
+        <w:tabs>
+          <w:tab w:val="left" w:pos="1021"/>
+        </w:tabs>
+      </w:pPr>
+    </w:p>
+    <w:p>
+      <w:r>
+        <w:br w:type="page"/>
+      </w:r>
+    </w:p>
+    <w:p>
+      <w:pPr>
         <w:pStyle w:val="Kop1"/>
       </w:pPr>
-      <w:bookmarkStart w:id="10" w:name="_Toc454356114"/>
+      <w:bookmarkStart w:id="11" w:name="_Toc454356114"/>
       <w:r>
         <w:lastRenderedPageBreak/>
         <w:t>Planning</w:t>
       </w:r>
-      <w:bookmarkEnd w:id="10"/>
+      <w:bookmarkEnd w:id="11"/>
     </w:p>
     <w:tbl>
       <w:tblPr>
@@ -3746,10 +4976,7 @@
         </w:tc>
       </w:tr>
     </w:tbl>
-    <w:p>
-      <w:bookmarkStart w:id="11" w:name="_GoBack"/>
-      <w:bookmarkEnd w:id="11"/>
-    </w:p>
+    <w:p/>
     <w:sectPr>
       <w:pgSz w:w="11906" w:h="16838"/>
       <w:pgMar w:top="1417" w:right="1417" w:bottom="1417" w:left="1417" w:header="708" w:footer="708" w:gutter="0"/>
@@ -3765,6 +4992,95 @@
 <file path=word/numbering.xml><?xml version="1.0" encoding="utf-8"?>
 <w:numbering xmlns:wpc="http://schemas.microsoft.com/office/word/2010/wordprocessingCanvas" xmlns:cx="http://schemas.microsoft.com/office/drawing/2014/chartex" xmlns:cx1="http://schemas.microsoft.com/office/drawing/2015/9/8/chartex" xmlns:cx2="http://schemas.microsoft.com/office/drawing/2015/10/21/chartex" xmlns:mc="http://schemas.openxmlformats.org/markup-compatibility/2006" xmlns:o="urn:schemas-microsoft-com:office:office" xmlns:r="http://schemas.openxmlformats.org/officeDocument/2006/relationships" xmlns:m="http://schemas.openxmlformats.org/officeDocument/2006/math" xmlns:v="urn:schemas-microsoft-com:vml" xmlns:wp14="http://schemas.microsoft.com/office/word/2010/wordprocessingDrawing" xmlns:wp="http://schemas.openxmlformats.org/drawingml/2006/wordprocessingDrawing" xmlns:w10="urn:schemas-microsoft-com:office:word" xmlns:w="http://schemas.openxmlformats.org/wordprocessingml/2006/main" xmlns:w14="http://schemas.microsoft.com/office/word/2010/wordml" xmlns:w15="http://schemas.microsoft.com/office/word/2012/wordml" xmlns:w16se="http://schemas.microsoft.com/office/word/2015/wordml/symex" xmlns:wpg="http://schemas.microsoft.com/office/word/2010/wordprocessingGroup" xmlns:wpi="http://schemas.microsoft.com/office/word/2010/wordprocessingInk" xmlns:wne="http://schemas.microsoft.com/office/word/2006/wordml" xmlns:wps="http://schemas.microsoft.com/office/word/2010/wordprocessingShape" mc:Ignorable="w14 w15 w16se wp14">
   <w:abstractNum w:abstractNumId="0" w15:restartNumberingAfterBreak="0">
+    <w:nsid w:val="033A01E1"/>
+    <w:multiLevelType w:val="hybridMultilevel"/>
+    <w:tmpl w:val="352E7770"/>
+    <w:lvl w:ilvl="0" w:tplc="04130011">
+      <w:start w:val="1"/>
+      <w:numFmt w:val="decimal"/>
+      <w:lvlText w:val="%1)"/>
+      <w:lvlJc w:val="left"/>
+      <w:pPr>
+        <w:ind w:left="720" w:hanging="360"/>
+      </w:pPr>
+      <w:rPr>
+        <w:rFonts w:hint="default"/>
+      </w:rPr>
+    </w:lvl>
+    <w:lvl w:ilvl="1" w:tplc="04130019" w:tentative="1">
+      <w:start w:val="1"/>
+      <w:numFmt w:val="lowerLetter"/>
+      <w:lvlText w:val="%2."/>
+      <w:lvlJc w:val="left"/>
+      <w:pPr>
+        <w:ind w:left="1440" w:hanging="360"/>
+      </w:pPr>
+    </w:lvl>
+    <w:lvl w:ilvl="2" w:tplc="0413001B" w:tentative="1">
+      <w:start w:val="1"/>
+      <w:numFmt w:val="lowerRoman"/>
+      <w:lvlText w:val="%3."/>
+      <w:lvlJc w:val="right"/>
+      <w:pPr>
+        <w:ind w:left="2160" w:hanging="180"/>
+      </w:pPr>
+    </w:lvl>
+    <w:lvl w:ilvl="3" w:tplc="0413000F" w:tentative="1">
+      <w:start w:val="1"/>
+      <w:numFmt w:val="decimal"/>
+      <w:lvlText w:val="%4."/>
+      <w:lvlJc w:val="left"/>
+      <w:pPr>
+        <w:ind w:left="2880" w:hanging="360"/>
+      </w:pPr>
+    </w:lvl>
+    <w:lvl w:ilvl="4" w:tplc="04130019" w:tentative="1">
+      <w:start w:val="1"/>
+      <w:numFmt w:val="lowerLetter"/>
+      <w:lvlText w:val="%5."/>
+      <w:lvlJc w:val="left"/>
+      <w:pPr>
+        <w:ind w:left="3600" w:hanging="360"/>
+      </w:pPr>
+    </w:lvl>
+    <w:lvl w:ilvl="5" w:tplc="0413001B" w:tentative="1">
+      <w:start w:val="1"/>
+      <w:numFmt w:val="lowerRoman"/>
+      <w:lvlText w:val="%6."/>
+      <w:lvlJc w:val="right"/>
+      <w:pPr>
+        <w:ind w:left="4320" w:hanging="180"/>
+      </w:pPr>
+    </w:lvl>
+    <w:lvl w:ilvl="6" w:tplc="0413000F" w:tentative="1">
+      <w:start w:val="1"/>
+      <w:numFmt w:val="decimal"/>
+      <w:lvlText w:val="%7."/>
+      <w:lvlJc w:val="left"/>
+      <w:pPr>
+        <w:ind w:left="5040" w:hanging="360"/>
+      </w:pPr>
+    </w:lvl>
+    <w:lvl w:ilvl="7" w:tplc="04130019" w:tentative="1">
+      <w:start w:val="1"/>
+      <w:numFmt w:val="lowerLetter"/>
+      <w:lvlText w:val="%8."/>
+      <w:lvlJc w:val="left"/>
+      <w:pPr>
+        <w:ind w:left="5760" w:hanging="360"/>
+      </w:pPr>
+    </w:lvl>
+    <w:lvl w:ilvl="8" w:tplc="0413001B" w:tentative="1">
+      <w:start w:val="1"/>
+      <w:numFmt w:val="lowerRoman"/>
+      <w:lvlText w:val="%9."/>
+      <w:lvlJc w:val="right"/>
+      <w:pPr>
+        <w:ind w:left="6480" w:hanging="180"/>
+      </w:pPr>
+    </w:lvl>
+  </w:abstractNum>
+  <w:abstractNum w:abstractNumId="1" w15:restartNumberingAfterBreak="0">
     <w:nsid w:val="07ED4259"/>
     <w:multiLevelType w:val="hybridMultilevel"/>
     <w:tmpl w:val="858CAF18"/>
@@ -3853,7 +5169,96 @@
       </w:pPr>
     </w:lvl>
   </w:abstractNum>
-  <w:abstractNum w:abstractNumId="1" w15:restartNumberingAfterBreak="0">
+  <w:abstractNum w:abstractNumId="2" w15:restartNumberingAfterBreak="0">
+    <w:nsid w:val="0D1E5C89"/>
+    <w:multiLevelType w:val="hybridMultilevel"/>
+    <w:tmpl w:val="352E7770"/>
+    <w:lvl w:ilvl="0" w:tplc="04130011">
+      <w:start w:val="1"/>
+      <w:numFmt w:val="decimal"/>
+      <w:lvlText w:val="%1)"/>
+      <w:lvlJc w:val="left"/>
+      <w:pPr>
+        <w:ind w:left="720" w:hanging="360"/>
+      </w:pPr>
+      <w:rPr>
+        <w:rFonts w:hint="default"/>
+      </w:rPr>
+    </w:lvl>
+    <w:lvl w:ilvl="1" w:tplc="04130019" w:tentative="1">
+      <w:start w:val="1"/>
+      <w:numFmt w:val="lowerLetter"/>
+      <w:lvlText w:val="%2."/>
+      <w:lvlJc w:val="left"/>
+      <w:pPr>
+        <w:ind w:left="1440" w:hanging="360"/>
+      </w:pPr>
+    </w:lvl>
+    <w:lvl w:ilvl="2" w:tplc="0413001B" w:tentative="1">
+      <w:start w:val="1"/>
+      <w:numFmt w:val="lowerRoman"/>
+      <w:lvlText w:val="%3."/>
+      <w:lvlJc w:val="right"/>
+      <w:pPr>
+        <w:ind w:left="2160" w:hanging="180"/>
+      </w:pPr>
+    </w:lvl>
+    <w:lvl w:ilvl="3" w:tplc="0413000F" w:tentative="1">
+      <w:start w:val="1"/>
+      <w:numFmt w:val="decimal"/>
+      <w:lvlText w:val="%4."/>
+      <w:lvlJc w:val="left"/>
+      <w:pPr>
+        <w:ind w:left="2880" w:hanging="360"/>
+      </w:pPr>
+    </w:lvl>
+    <w:lvl w:ilvl="4" w:tplc="04130019" w:tentative="1">
+      <w:start w:val="1"/>
+      <w:numFmt w:val="lowerLetter"/>
+      <w:lvlText w:val="%5."/>
+      <w:lvlJc w:val="left"/>
+      <w:pPr>
+        <w:ind w:left="3600" w:hanging="360"/>
+      </w:pPr>
+    </w:lvl>
+    <w:lvl w:ilvl="5" w:tplc="0413001B" w:tentative="1">
+      <w:start w:val="1"/>
+      <w:numFmt w:val="lowerRoman"/>
+      <w:lvlText w:val="%6."/>
+      <w:lvlJc w:val="right"/>
+      <w:pPr>
+        <w:ind w:left="4320" w:hanging="180"/>
+      </w:pPr>
+    </w:lvl>
+    <w:lvl w:ilvl="6" w:tplc="0413000F" w:tentative="1">
+      <w:start w:val="1"/>
+      <w:numFmt w:val="decimal"/>
+      <w:lvlText w:val="%7."/>
+      <w:lvlJc w:val="left"/>
+      <w:pPr>
+        <w:ind w:left="5040" w:hanging="360"/>
+      </w:pPr>
+    </w:lvl>
+    <w:lvl w:ilvl="7" w:tplc="04130019" w:tentative="1">
+      <w:start w:val="1"/>
+      <w:numFmt w:val="lowerLetter"/>
+      <w:lvlText w:val="%8."/>
+      <w:lvlJc w:val="left"/>
+      <w:pPr>
+        <w:ind w:left="5760" w:hanging="360"/>
+      </w:pPr>
+    </w:lvl>
+    <w:lvl w:ilvl="8" w:tplc="0413001B" w:tentative="1">
+      <w:start w:val="1"/>
+      <w:numFmt w:val="lowerRoman"/>
+      <w:lvlText w:val="%9."/>
+      <w:lvlJc w:val="right"/>
+      <w:pPr>
+        <w:ind w:left="6480" w:hanging="180"/>
+      </w:pPr>
+    </w:lvl>
+  </w:abstractNum>
+  <w:abstractNum w:abstractNumId="3" w15:restartNumberingAfterBreak="0">
     <w:nsid w:val="12F86C05"/>
     <w:multiLevelType w:val="hybridMultilevel"/>
     <w:tmpl w:val="7B2CD9B4"/>
@@ -3942,7 +5347,7 @@
       </w:pPr>
     </w:lvl>
   </w:abstractNum>
-  <w:abstractNum w:abstractNumId="2" w15:restartNumberingAfterBreak="0">
+  <w:abstractNum w:abstractNumId="4" w15:restartNumberingAfterBreak="0">
     <w:nsid w:val="13642682"/>
     <w:multiLevelType w:val="hybridMultilevel"/>
     <w:tmpl w:val="5194195E"/>
@@ -4031,7 +5436,7 @@
       </w:pPr>
     </w:lvl>
   </w:abstractNum>
-  <w:abstractNum w:abstractNumId="3" w15:restartNumberingAfterBreak="0">
+  <w:abstractNum w:abstractNumId="5" w15:restartNumberingAfterBreak="0">
     <w:nsid w:val="18680A75"/>
     <w:multiLevelType w:val="hybridMultilevel"/>
     <w:tmpl w:val="5396FE12"/>
@@ -4120,7 +5525,96 @@
       </w:pPr>
     </w:lvl>
   </w:abstractNum>
-  <w:abstractNum w:abstractNumId="4" w15:restartNumberingAfterBreak="0">
+  <w:abstractNum w:abstractNumId="6" w15:restartNumberingAfterBreak="0">
+    <w:nsid w:val="18EF4F6B"/>
+    <w:multiLevelType w:val="hybridMultilevel"/>
+    <w:tmpl w:val="8C24A140"/>
+    <w:lvl w:ilvl="0" w:tplc="04130011">
+      <w:start w:val="1"/>
+      <w:numFmt w:val="decimal"/>
+      <w:lvlText w:val="%1)"/>
+      <w:lvlJc w:val="left"/>
+      <w:pPr>
+        <w:ind w:left="720" w:hanging="360"/>
+      </w:pPr>
+      <w:rPr>
+        <w:rFonts w:hint="default"/>
+      </w:rPr>
+    </w:lvl>
+    <w:lvl w:ilvl="1" w:tplc="04130019" w:tentative="1">
+      <w:start w:val="1"/>
+      <w:numFmt w:val="lowerLetter"/>
+      <w:lvlText w:val="%2."/>
+      <w:lvlJc w:val="left"/>
+      <w:pPr>
+        <w:ind w:left="1440" w:hanging="360"/>
+      </w:pPr>
+    </w:lvl>
+    <w:lvl w:ilvl="2" w:tplc="0413001B" w:tentative="1">
+      <w:start w:val="1"/>
+      <w:numFmt w:val="lowerRoman"/>
+      <w:lvlText w:val="%3."/>
+      <w:lvlJc w:val="right"/>
+      <w:pPr>
+        <w:ind w:left="2160" w:hanging="180"/>
+      </w:pPr>
+    </w:lvl>
+    <w:lvl w:ilvl="3" w:tplc="0413000F" w:tentative="1">
+      <w:start w:val="1"/>
+      <w:numFmt w:val="decimal"/>
+      <w:lvlText w:val="%4."/>
+      <w:lvlJc w:val="left"/>
+      <w:pPr>
+        <w:ind w:left="2880" w:hanging="360"/>
+      </w:pPr>
+    </w:lvl>
+    <w:lvl w:ilvl="4" w:tplc="04130019" w:tentative="1">
+      <w:start w:val="1"/>
+      <w:numFmt w:val="lowerLetter"/>
+      <w:lvlText w:val="%5."/>
+      <w:lvlJc w:val="left"/>
+      <w:pPr>
+        <w:ind w:left="3600" w:hanging="360"/>
+      </w:pPr>
+    </w:lvl>
+    <w:lvl w:ilvl="5" w:tplc="0413001B" w:tentative="1">
+      <w:start w:val="1"/>
+      <w:numFmt w:val="lowerRoman"/>
+      <w:lvlText w:val="%6."/>
+      <w:lvlJc w:val="right"/>
+      <w:pPr>
+        <w:ind w:left="4320" w:hanging="180"/>
+      </w:pPr>
+    </w:lvl>
+    <w:lvl w:ilvl="6" w:tplc="0413000F" w:tentative="1">
+      <w:start w:val="1"/>
+      <w:numFmt w:val="decimal"/>
+      <w:lvlText w:val="%7."/>
+      <w:lvlJc w:val="left"/>
+      <w:pPr>
+        <w:ind w:left="5040" w:hanging="360"/>
+      </w:pPr>
+    </w:lvl>
+    <w:lvl w:ilvl="7" w:tplc="04130019" w:tentative="1">
+      <w:start w:val="1"/>
+      <w:numFmt w:val="lowerLetter"/>
+      <w:lvlText w:val="%8."/>
+      <w:lvlJc w:val="left"/>
+      <w:pPr>
+        <w:ind w:left="5760" w:hanging="360"/>
+      </w:pPr>
+    </w:lvl>
+    <w:lvl w:ilvl="8" w:tplc="0413001B" w:tentative="1">
+      <w:start w:val="1"/>
+      <w:numFmt w:val="lowerRoman"/>
+      <w:lvlText w:val="%9."/>
+      <w:lvlJc w:val="right"/>
+      <w:pPr>
+        <w:ind w:left="6480" w:hanging="180"/>
+      </w:pPr>
+    </w:lvl>
+  </w:abstractNum>
+  <w:abstractNum w:abstractNumId="7" w15:restartNumberingAfterBreak="0">
     <w:nsid w:val="1B2229A0"/>
     <w:multiLevelType w:val="hybridMultilevel"/>
     <w:tmpl w:val="8C24A140"/>
@@ -4209,7 +5703,7 @@
       </w:pPr>
     </w:lvl>
   </w:abstractNum>
-  <w:abstractNum w:abstractNumId="5" w15:restartNumberingAfterBreak="0">
+  <w:abstractNum w:abstractNumId="8" w15:restartNumberingAfterBreak="0">
     <w:nsid w:val="2806369C"/>
     <w:multiLevelType w:val="hybridMultilevel"/>
     <w:tmpl w:val="7B2CD9B4"/>
@@ -4298,7 +5792,96 @@
       </w:pPr>
     </w:lvl>
   </w:abstractNum>
-  <w:abstractNum w:abstractNumId="6" w15:restartNumberingAfterBreak="0">
+  <w:abstractNum w:abstractNumId="9" w15:restartNumberingAfterBreak="0">
+    <w:nsid w:val="2A007C86"/>
+    <w:multiLevelType w:val="hybridMultilevel"/>
+    <w:tmpl w:val="352E7770"/>
+    <w:lvl w:ilvl="0" w:tplc="04130011">
+      <w:start w:val="1"/>
+      <w:numFmt w:val="decimal"/>
+      <w:lvlText w:val="%1)"/>
+      <w:lvlJc w:val="left"/>
+      <w:pPr>
+        <w:ind w:left="720" w:hanging="360"/>
+      </w:pPr>
+      <w:rPr>
+        <w:rFonts w:hint="default"/>
+      </w:rPr>
+    </w:lvl>
+    <w:lvl w:ilvl="1" w:tplc="04130019" w:tentative="1">
+      <w:start w:val="1"/>
+      <w:numFmt w:val="lowerLetter"/>
+      <w:lvlText w:val="%2."/>
+      <w:lvlJc w:val="left"/>
+      <w:pPr>
+        <w:ind w:left="1440" w:hanging="360"/>
+      </w:pPr>
+    </w:lvl>
+    <w:lvl w:ilvl="2" w:tplc="0413001B" w:tentative="1">
+      <w:start w:val="1"/>
+      <w:numFmt w:val="lowerRoman"/>
+      <w:lvlText w:val="%3."/>
+      <w:lvlJc w:val="right"/>
+      <w:pPr>
+        <w:ind w:left="2160" w:hanging="180"/>
+      </w:pPr>
+    </w:lvl>
+    <w:lvl w:ilvl="3" w:tplc="0413000F" w:tentative="1">
+      <w:start w:val="1"/>
+      <w:numFmt w:val="decimal"/>
+      <w:lvlText w:val="%4."/>
+      <w:lvlJc w:val="left"/>
+      <w:pPr>
+        <w:ind w:left="2880" w:hanging="360"/>
+      </w:pPr>
+    </w:lvl>
+    <w:lvl w:ilvl="4" w:tplc="04130019" w:tentative="1">
+      <w:start w:val="1"/>
+      <w:numFmt w:val="lowerLetter"/>
+      <w:lvlText w:val="%5."/>
+      <w:lvlJc w:val="left"/>
+      <w:pPr>
+        <w:ind w:left="3600" w:hanging="360"/>
+      </w:pPr>
+    </w:lvl>
+    <w:lvl w:ilvl="5" w:tplc="0413001B" w:tentative="1">
+      <w:start w:val="1"/>
+      <w:numFmt w:val="lowerRoman"/>
+      <w:lvlText w:val="%6."/>
+      <w:lvlJc w:val="right"/>
+      <w:pPr>
+        <w:ind w:left="4320" w:hanging="180"/>
+      </w:pPr>
+    </w:lvl>
+    <w:lvl w:ilvl="6" w:tplc="0413000F" w:tentative="1">
+      <w:start w:val="1"/>
+      <w:numFmt w:val="decimal"/>
+      <w:lvlText w:val="%7."/>
+      <w:lvlJc w:val="left"/>
+      <w:pPr>
+        <w:ind w:left="5040" w:hanging="360"/>
+      </w:pPr>
+    </w:lvl>
+    <w:lvl w:ilvl="7" w:tplc="04130019" w:tentative="1">
+      <w:start w:val="1"/>
+      <w:numFmt w:val="lowerLetter"/>
+      <w:lvlText w:val="%8."/>
+      <w:lvlJc w:val="left"/>
+      <w:pPr>
+        <w:ind w:left="5760" w:hanging="360"/>
+      </w:pPr>
+    </w:lvl>
+    <w:lvl w:ilvl="8" w:tplc="0413001B" w:tentative="1">
+      <w:start w:val="1"/>
+      <w:numFmt w:val="lowerRoman"/>
+      <w:lvlText w:val="%9."/>
+      <w:lvlJc w:val="right"/>
+      <w:pPr>
+        <w:ind w:left="6480" w:hanging="180"/>
+      </w:pPr>
+    </w:lvl>
+  </w:abstractNum>
+  <w:abstractNum w:abstractNumId="10" w15:restartNumberingAfterBreak="0">
     <w:nsid w:val="2B7F707B"/>
     <w:multiLevelType w:val="hybridMultilevel"/>
     <w:tmpl w:val="F4340A5C"/>
@@ -4411,7 +5994,7 @@
       </w:rPr>
     </w:lvl>
   </w:abstractNum>
-  <w:abstractNum w:abstractNumId="7" w15:restartNumberingAfterBreak="0">
+  <w:abstractNum w:abstractNumId="11" w15:restartNumberingAfterBreak="0">
     <w:nsid w:val="2DA7093E"/>
     <w:multiLevelType w:val="hybridMultilevel"/>
     <w:tmpl w:val="352E7770"/>
@@ -4500,7 +6083,7 @@
       </w:pPr>
     </w:lvl>
   </w:abstractNum>
-  <w:abstractNum w:abstractNumId="8" w15:restartNumberingAfterBreak="0">
+  <w:abstractNum w:abstractNumId="12" w15:restartNumberingAfterBreak="0">
     <w:nsid w:val="30197BB8"/>
     <w:multiLevelType w:val="hybridMultilevel"/>
     <w:tmpl w:val="15581514"/>
@@ -4612,7 +6195,7 @@
       </w:rPr>
     </w:lvl>
   </w:abstractNum>
-  <w:abstractNum w:abstractNumId="9" w15:restartNumberingAfterBreak="0">
+  <w:abstractNum w:abstractNumId="13" w15:restartNumberingAfterBreak="0">
     <w:nsid w:val="317B7FCA"/>
     <w:multiLevelType w:val="hybridMultilevel"/>
     <w:tmpl w:val="22AC9916"/>
@@ -4701,7 +6284,274 @@
       </w:pPr>
     </w:lvl>
   </w:abstractNum>
-  <w:abstractNum w:abstractNumId="10" w15:restartNumberingAfterBreak="0">
+  <w:abstractNum w:abstractNumId="14" w15:restartNumberingAfterBreak="0">
+    <w:nsid w:val="365340E8"/>
+    <w:multiLevelType w:val="hybridMultilevel"/>
+    <w:tmpl w:val="352E7770"/>
+    <w:lvl w:ilvl="0" w:tplc="04130011">
+      <w:start w:val="1"/>
+      <w:numFmt w:val="decimal"/>
+      <w:lvlText w:val="%1)"/>
+      <w:lvlJc w:val="left"/>
+      <w:pPr>
+        <w:ind w:left="720" w:hanging="360"/>
+      </w:pPr>
+      <w:rPr>
+        <w:rFonts w:hint="default"/>
+      </w:rPr>
+    </w:lvl>
+    <w:lvl w:ilvl="1" w:tplc="04130019" w:tentative="1">
+      <w:start w:val="1"/>
+      <w:numFmt w:val="lowerLetter"/>
+      <w:lvlText w:val="%2."/>
+      <w:lvlJc w:val="left"/>
+      <w:pPr>
+        <w:ind w:left="1440" w:hanging="360"/>
+      </w:pPr>
+    </w:lvl>
+    <w:lvl w:ilvl="2" w:tplc="0413001B" w:tentative="1">
+      <w:start w:val="1"/>
+      <w:numFmt w:val="lowerRoman"/>
+      <w:lvlText w:val="%3."/>
+      <w:lvlJc w:val="right"/>
+      <w:pPr>
+        <w:ind w:left="2160" w:hanging="180"/>
+      </w:pPr>
+    </w:lvl>
+    <w:lvl w:ilvl="3" w:tplc="0413000F" w:tentative="1">
+      <w:start w:val="1"/>
+      <w:numFmt w:val="decimal"/>
+      <w:lvlText w:val="%4."/>
+      <w:lvlJc w:val="left"/>
+      <w:pPr>
+        <w:ind w:left="2880" w:hanging="360"/>
+      </w:pPr>
+    </w:lvl>
+    <w:lvl w:ilvl="4" w:tplc="04130019" w:tentative="1">
+      <w:start w:val="1"/>
+      <w:numFmt w:val="lowerLetter"/>
+      <w:lvlText w:val="%5."/>
+      <w:lvlJc w:val="left"/>
+      <w:pPr>
+        <w:ind w:left="3600" w:hanging="360"/>
+      </w:pPr>
+    </w:lvl>
+    <w:lvl w:ilvl="5" w:tplc="0413001B" w:tentative="1">
+      <w:start w:val="1"/>
+      <w:numFmt w:val="lowerRoman"/>
+      <w:lvlText w:val="%6."/>
+      <w:lvlJc w:val="right"/>
+      <w:pPr>
+        <w:ind w:left="4320" w:hanging="180"/>
+      </w:pPr>
+    </w:lvl>
+    <w:lvl w:ilvl="6" w:tplc="0413000F" w:tentative="1">
+      <w:start w:val="1"/>
+      <w:numFmt w:val="decimal"/>
+      <w:lvlText w:val="%7."/>
+      <w:lvlJc w:val="left"/>
+      <w:pPr>
+        <w:ind w:left="5040" w:hanging="360"/>
+      </w:pPr>
+    </w:lvl>
+    <w:lvl w:ilvl="7" w:tplc="04130019" w:tentative="1">
+      <w:start w:val="1"/>
+      <w:numFmt w:val="lowerLetter"/>
+      <w:lvlText w:val="%8."/>
+      <w:lvlJc w:val="left"/>
+      <w:pPr>
+        <w:ind w:left="5760" w:hanging="360"/>
+      </w:pPr>
+    </w:lvl>
+    <w:lvl w:ilvl="8" w:tplc="0413001B" w:tentative="1">
+      <w:start w:val="1"/>
+      <w:numFmt w:val="lowerRoman"/>
+      <w:lvlText w:val="%9."/>
+      <w:lvlJc w:val="right"/>
+      <w:pPr>
+        <w:ind w:left="6480" w:hanging="180"/>
+      </w:pPr>
+    </w:lvl>
+  </w:abstractNum>
+  <w:abstractNum w:abstractNumId="15" w15:restartNumberingAfterBreak="0">
+    <w:nsid w:val="3CAD6C12"/>
+    <w:multiLevelType w:val="hybridMultilevel"/>
+    <w:tmpl w:val="8C24A140"/>
+    <w:lvl w:ilvl="0" w:tplc="04130011">
+      <w:start w:val="1"/>
+      <w:numFmt w:val="decimal"/>
+      <w:lvlText w:val="%1)"/>
+      <w:lvlJc w:val="left"/>
+      <w:pPr>
+        <w:ind w:left="720" w:hanging="360"/>
+      </w:pPr>
+      <w:rPr>
+        <w:rFonts w:hint="default"/>
+      </w:rPr>
+    </w:lvl>
+    <w:lvl w:ilvl="1" w:tplc="04130019" w:tentative="1">
+      <w:start w:val="1"/>
+      <w:numFmt w:val="lowerLetter"/>
+      <w:lvlText w:val="%2."/>
+      <w:lvlJc w:val="left"/>
+      <w:pPr>
+        <w:ind w:left="1440" w:hanging="360"/>
+      </w:pPr>
+    </w:lvl>
+    <w:lvl w:ilvl="2" w:tplc="0413001B" w:tentative="1">
+      <w:start w:val="1"/>
+      <w:numFmt w:val="lowerRoman"/>
+      <w:lvlText w:val="%3."/>
+      <w:lvlJc w:val="right"/>
+      <w:pPr>
+        <w:ind w:left="2160" w:hanging="180"/>
+      </w:pPr>
+    </w:lvl>
+    <w:lvl w:ilvl="3" w:tplc="0413000F" w:tentative="1">
+      <w:start w:val="1"/>
+      <w:numFmt w:val="decimal"/>
+      <w:lvlText w:val="%4."/>
+      <w:lvlJc w:val="left"/>
+      <w:pPr>
+        <w:ind w:left="2880" w:hanging="360"/>
+      </w:pPr>
+    </w:lvl>
+    <w:lvl w:ilvl="4" w:tplc="04130019" w:tentative="1">
+      <w:start w:val="1"/>
+      <w:numFmt w:val="lowerLetter"/>
+      <w:lvlText w:val="%5."/>
+      <w:lvlJc w:val="left"/>
+      <w:pPr>
+        <w:ind w:left="3600" w:hanging="360"/>
+      </w:pPr>
+    </w:lvl>
+    <w:lvl w:ilvl="5" w:tplc="0413001B" w:tentative="1">
+      <w:start w:val="1"/>
+      <w:numFmt w:val="lowerRoman"/>
+      <w:lvlText w:val="%6."/>
+      <w:lvlJc w:val="right"/>
+      <w:pPr>
+        <w:ind w:left="4320" w:hanging="180"/>
+      </w:pPr>
+    </w:lvl>
+    <w:lvl w:ilvl="6" w:tplc="0413000F" w:tentative="1">
+      <w:start w:val="1"/>
+      <w:numFmt w:val="decimal"/>
+      <w:lvlText w:val="%7."/>
+      <w:lvlJc w:val="left"/>
+      <w:pPr>
+        <w:ind w:left="5040" w:hanging="360"/>
+      </w:pPr>
+    </w:lvl>
+    <w:lvl w:ilvl="7" w:tplc="04130019" w:tentative="1">
+      <w:start w:val="1"/>
+      <w:numFmt w:val="lowerLetter"/>
+      <w:lvlText w:val="%8."/>
+      <w:lvlJc w:val="left"/>
+      <w:pPr>
+        <w:ind w:left="5760" w:hanging="360"/>
+      </w:pPr>
+    </w:lvl>
+    <w:lvl w:ilvl="8" w:tplc="0413001B" w:tentative="1">
+      <w:start w:val="1"/>
+      <w:numFmt w:val="lowerRoman"/>
+      <w:lvlText w:val="%9."/>
+      <w:lvlJc w:val="right"/>
+      <w:pPr>
+        <w:ind w:left="6480" w:hanging="180"/>
+      </w:pPr>
+    </w:lvl>
+  </w:abstractNum>
+  <w:abstractNum w:abstractNumId="16" w15:restartNumberingAfterBreak="0">
+    <w:nsid w:val="41FE5CEC"/>
+    <w:multiLevelType w:val="hybridMultilevel"/>
+    <w:tmpl w:val="352E7770"/>
+    <w:lvl w:ilvl="0" w:tplc="04130011">
+      <w:start w:val="1"/>
+      <w:numFmt w:val="decimal"/>
+      <w:lvlText w:val="%1)"/>
+      <w:lvlJc w:val="left"/>
+      <w:pPr>
+        <w:ind w:left="720" w:hanging="360"/>
+      </w:pPr>
+      <w:rPr>
+        <w:rFonts w:hint="default"/>
+      </w:rPr>
+    </w:lvl>
+    <w:lvl w:ilvl="1" w:tplc="04130019" w:tentative="1">
+      <w:start w:val="1"/>
+      <w:numFmt w:val="lowerLetter"/>
+      <w:lvlText w:val="%2."/>
+      <w:lvlJc w:val="left"/>
+      <w:pPr>
+        <w:ind w:left="1440" w:hanging="360"/>
+      </w:pPr>
+    </w:lvl>
+    <w:lvl w:ilvl="2" w:tplc="0413001B" w:tentative="1">
+      <w:start w:val="1"/>
+      <w:numFmt w:val="lowerRoman"/>
+      <w:lvlText w:val="%3."/>
+      <w:lvlJc w:val="right"/>
+      <w:pPr>
+        <w:ind w:left="2160" w:hanging="180"/>
+      </w:pPr>
+    </w:lvl>
+    <w:lvl w:ilvl="3" w:tplc="0413000F" w:tentative="1">
+      <w:start w:val="1"/>
+      <w:numFmt w:val="decimal"/>
+      <w:lvlText w:val="%4."/>
+      <w:lvlJc w:val="left"/>
+      <w:pPr>
+        <w:ind w:left="2880" w:hanging="360"/>
+      </w:pPr>
+    </w:lvl>
+    <w:lvl w:ilvl="4" w:tplc="04130019" w:tentative="1">
+      <w:start w:val="1"/>
+      <w:numFmt w:val="lowerLetter"/>
+      <w:lvlText w:val="%5."/>
+      <w:lvlJc w:val="left"/>
+      <w:pPr>
+        <w:ind w:left="3600" w:hanging="360"/>
+      </w:pPr>
+    </w:lvl>
+    <w:lvl w:ilvl="5" w:tplc="0413001B" w:tentative="1">
+      <w:start w:val="1"/>
+      <w:numFmt w:val="lowerRoman"/>
+      <w:lvlText w:val="%6."/>
+      <w:lvlJc w:val="right"/>
+      <w:pPr>
+        <w:ind w:left="4320" w:hanging="180"/>
+      </w:pPr>
+    </w:lvl>
+    <w:lvl w:ilvl="6" w:tplc="0413000F" w:tentative="1">
+      <w:start w:val="1"/>
+      <w:numFmt w:val="decimal"/>
+      <w:lvlText w:val="%7."/>
+      <w:lvlJc w:val="left"/>
+      <w:pPr>
+        <w:ind w:left="5040" w:hanging="360"/>
+      </w:pPr>
+    </w:lvl>
+    <w:lvl w:ilvl="7" w:tplc="04130019" w:tentative="1">
+      <w:start w:val="1"/>
+      <w:numFmt w:val="lowerLetter"/>
+      <w:lvlText w:val="%8."/>
+      <w:lvlJc w:val="left"/>
+      <w:pPr>
+        <w:ind w:left="5760" w:hanging="360"/>
+      </w:pPr>
+    </w:lvl>
+    <w:lvl w:ilvl="8" w:tplc="0413001B" w:tentative="1">
+      <w:start w:val="1"/>
+      <w:numFmt w:val="lowerRoman"/>
+      <w:lvlText w:val="%9."/>
+      <w:lvlJc w:val="right"/>
+      <w:pPr>
+        <w:ind w:left="6480" w:hanging="180"/>
+      </w:pPr>
+    </w:lvl>
+  </w:abstractNum>
+  <w:abstractNum w:abstractNumId="17" w15:restartNumberingAfterBreak="0">
     <w:nsid w:val="44886222"/>
     <w:multiLevelType w:val="hybridMultilevel"/>
     <w:tmpl w:val="91E69FC8"/>
@@ -4790,7 +6640,7 @@
       </w:pPr>
     </w:lvl>
   </w:abstractNum>
-  <w:abstractNum w:abstractNumId="11" w15:restartNumberingAfterBreak="0">
+  <w:abstractNum w:abstractNumId="18" w15:restartNumberingAfterBreak="0">
     <w:nsid w:val="49811115"/>
     <w:multiLevelType w:val="hybridMultilevel"/>
     <w:tmpl w:val="FC64555E"/>
@@ -4902,7 +6752,185 @@
       </w:rPr>
     </w:lvl>
   </w:abstractNum>
-  <w:abstractNum w:abstractNumId="12" w15:restartNumberingAfterBreak="0">
+  <w:abstractNum w:abstractNumId="19" w15:restartNumberingAfterBreak="0">
+    <w:nsid w:val="4B165BA6"/>
+    <w:multiLevelType w:val="hybridMultilevel"/>
+    <w:tmpl w:val="352E7770"/>
+    <w:lvl w:ilvl="0" w:tplc="04130011">
+      <w:start w:val="1"/>
+      <w:numFmt w:val="decimal"/>
+      <w:lvlText w:val="%1)"/>
+      <w:lvlJc w:val="left"/>
+      <w:pPr>
+        <w:ind w:left="720" w:hanging="360"/>
+      </w:pPr>
+      <w:rPr>
+        <w:rFonts w:hint="default"/>
+      </w:rPr>
+    </w:lvl>
+    <w:lvl w:ilvl="1" w:tplc="04130019" w:tentative="1">
+      <w:start w:val="1"/>
+      <w:numFmt w:val="lowerLetter"/>
+      <w:lvlText w:val="%2."/>
+      <w:lvlJc w:val="left"/>
+      <w:pPr>
+        <w:ind w:left="1440" w:hanging="360"/>
+      </w:pPr>
+    </w:lvl>
+    <w:lvl w:ilvl="2" w:tplc="0413001B" w:tentative="1">
+      <w:start w:val="1"/>
+      <w:numFmt w:val="lowerRoman"/>
+      <w:lvlText w:val="%3."/>
+      <w:lvlJc w:val="right"/>
+      <w:pPr>
+        <w:ind w:left="2160" w:hanging="180"/>
+      </w:pPr>
+    </w:lvl>
+    <w:lvl w:ilvl="3" w:tplc="0413000F" w:tentative="1">
+      <w:start w:val="1"/>
+      <w:numFmt w:val="decimal"/>
+      <w:lvlText w:val="%4."/>
+      <w:lvlJc w:val="left"/>
+      <w:pPr>
+        <w:ind w:left="2880" w:hanging="360"/>
+      </w:pPr>
+    </w:lvl>
+    <w:lvl w:ilvl="4" w:tplc="04130019" w:tentative="1">
+      <w:start w:val="1"/>
+      <w:numFmt w:val="lowerLetter"/>
+      <w:lvlText w:val="%5."/>
+      <w:lvlJc w:val="left"/>
+      <w:pPr>
+        <w:ind w:left="3600" w:hanging="360"/>
+      </w:pPr>
+    </w:lvl>
+    <w:lvl w:ilvl="5" w:tplc="0413001B" w:tentative="1">
+      <w:start w:val="1"/>
+      <w:numFmt w:val="lowerRoman"/>
+      <w:lvlText w:val="%6."/>
+      <w:lvlJc w:val="right"/>
+      <w:pPr>
+        <w:ind w:left="4320" w:hanging="180"/>
+      </w:pPr>
+    </w:lvl>
+    <w:lvl w:ilvl="6" w:tplc="0413000F" w:tentative="1">
+      <w:start w:val="1"/>
+      <w:numFmt w:val="decimal"/>
+      <w:lvlText w:val="%7."/>
+      <w:lvlJc w:val="left"/>
+      <w:pPr>
+        <w:ind w:left="5040" w:hanging="360"/>
+      </w:pPr>
+    </w:lvl>
+    <w:lvl w:ilvl="7" w:tplc="04130019" w:tentative="1">
+      <w:start w:val="1"/>
+      <w:numFmt w:val="lowerLetter"/>
+      <w:lvlText w:val="%8."/>
+      <w:lvlJc w:val="left"/>
+      <w:pPr>
+        <w:ind w:left="5760" w:hanging="360"/>
+      </w:pPr>
+    </w:lvl>
+    <w:lvl w:ilvl="8" w:tplc="0413001B" w:tentative="1">
+      <w:start w:val="1"/>
+      <w:numFmt w:val="lowerRoman"/>
+      <w:lvlText w:val="%9."/>
+      <w:lvlJc w:val="right"/>
+      <w:pPr>
+        <w:ind w:left="6480" w:hanging="180"/>
+      </w:pPr>
+    </w:lvl>
+  </w:abstractNum>
+  <w:abstractNum w:abstractNumId="20" w15:restartNumberingAfterBreak="0">
+    <w:nsid w:val="4C952837"/>
+    <w:multiLevelType w:val="hybridMultilevel"/>
+    <w:tmpl w:val="8C24A140"/>
+    <w:lvl w:ilvl="0" w:tplc="04130011">
+      <w:start w:val="1"/>
+      <w:numFmt w:val="decimal"/>
+      <w:lvlText w:val="%1)"/>
+      <w:lvlJc w:val="left"/>
+      <w:pPr>
+        <w:ind w:left="720" w:hanging="360"/>
+      </w:pPr>
+      <w:rPr>
+        <w:rFonts w:hint="default"/>
+      </w:rPr>
+    </w:lvl>
+    <w:lvl w:ilvl="1" w:tplc="04130019" w:tentative="1">
+      <w:start w:val="1"/>
+      <w:numFmt w:val="lowerLetter"/>
+      <w:lvlText w:val="%2."/>
+      <w:lvlJc w:val="left"/>
+      <w:pPr>
+        <w:ind w:left="1440" w:hanging="360"/>
+      </w:pPr>
+    </w:lvl>
+    <w:lvl w:ilvl="2" w:tplc="0413001B" w:tentative="1">
+      <w:start w:val="1"/>
+      <w:numFmt w:val="lowerRoman"/>
+      <w:lvlText w:val="%3."/>
+      <w:lvlJc w:val="right"/>
+      <w:pPr>
+        <w:ind w:left="2160" w:hanging="180"/>
+      </w:pPr>
+    </w:lvl>
+    <w:lvl w:ilvl="3" w:tplc="0413000F" w:tentative="1">
+      <w:start w:val="1"/>
+      <w:numFmt w:val="decimal"/>
+      <w:lvlText w:val="%4."/>
+      <w:lvlJc w:val="left"/>
+      <w:pPr>
+        <w:ind w:left="2880" w:hanging="360"/>
+      </w:pPr>
+    </w:lvl>
+    <w:lvl w:ilvl="4" w:tplc="04130019" w:tentative="1">
+      <w:start w:val="1"/>
+      <w:numFmt w:val="lowerLetter"/>
+      <w:lvlText w:val="%5."/>
+      <w:lvlJc w:val="left"/>
+      <w:pPr>
+        <w:ind w:left="3600" w:hanging="360"/>
+      </w:pPr>
+    </w:lvl>
+    <w:lvl w:ilvl="5" w:tplc="0413001B" w:tentative="1">
+      <w:start w:val="1"/>
+      <w:numFmt w:val="lowerRoman"/>
+      <w:lvlText w:val="%6."/>
+      <w:lvlJc w:val="right"/>
+      <w:pPr>
+        <w:ind w:left="4320" w:hanging="180"/>
+      </w:pPr>
+    </w:lvl>
+    <w:lvl w:ilvl="6" w:tplc="0413000F" w:tentative="1">
+      <w:start w:val="1"/>
+      <w:numFmt w:val="decimal"/>
+      <w:lvlText w:val="%7."/>
+      <w:lvlJc w:val="left"/>
+      <w:pPr>
+        <w:ind w:left="5040" w:hanging="360"/>
+      </w:pPr>
+    </w:lvl>
+    <w:lvl w:ilvl="7" w:tplc="04130019" w:tentative="1">
+      <w:start w:val="1"/>
+      <w:numFmt w:val="lowerLetter"/>
+      <w:lvlText w:val="%8."/>
+      <w:lvlJc w:val="left"/>
+      <w:pPr>
+        <w:ind w:left="5760" w:hanging="360"/>
+      </w:pPr>
+    </w:lvl>
+    <w:lvl w:ilvl="8" w:tplc="0413001B" w:tentative="1">
+      <w:start w:val="1"/>
+      <w:numFmt w:val="lowerRoman"/>
+      <w:lvlText w:val="%9."/>
+      <w:lvlJc w:val="right"/>
+      <w:pPr>
+        <w:ind w:left="6480" w:hanging="180"/>
+      </w:pPr>
+    </w:lvl>
+  </w:abstractNum>
+  <w:abstractNum w:abstractNumId="21" w15:restartNumberingAfterBreak="0">
     <w:nsid w:val="51380AB9"/>
     <w:multiLevelType w:val="hybridMultilevel"/>
     <w:tmpl w:val="1D42C7E6"/>
@@ -4991,7 +7019,7 @@
       </w:pPr>
     </w:lvl>
   </w:abstractNum>
-  <w:abstractNum w:abstractNumId="13" w15:restartNumberingAfterBreak="0">
+  <w:abstractNum w:abstractNumId="22" w15:restartNumberingAfterBreak="0">
     <w:nsid w:val="5BC13FE6"/>
     <w:multiLevelType w:val="hybridMultilevel"/>
     <w:tmpl w:val="16842A72"/>
@@ -5104,7 +7132,7 @@
       </w:rPr>
     </w:lvl>
   </w:abstractNum>
-  <w:abstractNum w:abstractNumId="14" w15:restartNumberingAfterBreak="0">
+  <w:abstractNum w:abstractNumId="23" w15:restartNumberingAfterBreak="0">
     <w:nsid w:val="5CD05D7F"/>
     <w:multiLevelType w:val="hybridMultilevel"/>
     <w:tmpl w:val="4D868794"/>
@@ -5193,7 +7221,7 @@
       </w:pPr>
     </w:lvl>
   </w:abstractNum>
-  <w:abstractNum w:abstractNumId="15" w15:restartNumberingAfterBreak="0">
+  <w:abstractNum w:abstractNumId="24" w15:restartNumberingAfterBreak="0">
     <w:nsid w:val="60207CB9"/>
     <w:multiLevelType w:val="hybridMultilevel"/>
     <w:tmpl w:val="E64EEF5C"/>
@@ -5282,7 +7310,7 @@
       </w:pPr>
     </w:lvl>
   </w:abstractNum>
-  <w:abstractNum w:abstractNumId="16" w15:restartNumberingAfterBreak="0">
+  <w:abstractNum w:abstractNumId="25" w15:restartNumberingAfterBreak="0">
     <w:nsid w:val="61705507"/>
     <w:multiLevelType w:val="hybridMultilevel"/>
     <w:tmpl w:val="144E60E4"/>
@@ -5371,7 +7399,96 @@
       </w:pPr>
     </w:lvl>
   </w:abstractNum>
-  <w:abstractNum w:abstractNumId="17" w15:restartNumberingAfterBreak="0">
+  <w:abstractNum w:abstractNumId="26" w15:restartNumberingAfterBreak="0">
+    <w:nsid w:val="66B73C72"/>
+    <w:multiLevelType w:val="hybridMultilevel"/>
+    <w:tmpl w:val="8C24A140"/>
+    <w:lvl w:ilvl="0" w:tplc="04130011">
+      <w:start w:val="1"/>
+      <w:numFmt w:val="decimal"/>
+      <w:lvlText w:val="%1)"/>
+      <w:lvlJc w:val="left"/>
+      <w:pPr>
+        <w:ind w:left="720" w:hanging="360"/>
+      </w:pPr>
+      <w:rPr>
+        <w:rFonts w:hint="default"/>
+      </w:rPr>
+    </w:lvl>
+    <w:lvl w:ilvl="1" w:tplc="04130019" w:tentative="1">
+      <w:start w:val="1"/>
+      <w:numFmt w:val="lowerLetter"/>
+      <w:lvlText w:val="%2."/>
+      <w:lvlJc w:val="left"/>
+      <w:pPr>
+        <w:ind w:left="1440" w:hanging="360"/>
+      </w:pPr>
+    </w:lvl>
+    <w:lvl w:ilvl="2" w:tplc="0413001B" w:tentative="1">
+      <w:start w:val="1"/>
+      <w:numFmt w:val="lowerRoman"/>
+      <w:lvlText w:val="%3."/>
+      <w:lvlJc w:val="right"/>
+      <w:pPr>
+        <w:ind w:left="2160" w:hanging="180"/>
+      </w:pPr>
+    </w:lvl>
+    <w:lvl w:ilvl="3" w:tplc="0413000F" w:tentative="1">
+      <w:start w:val="1"/>
+      <w:numFmt w:val="decimal"/>
+      <w:lvlText w:val="%4."/>
+      <w:lvlJc w:val="left"/>
+      <w:pPr>
+        <w:ind w:left="2880" w:hanging="360"/>
+      </w:pPr>
+    </w:lvl>
+    <w:lvl w:ilvl="4" w:tplc="04130019" w:tentative="1">
+      <w:start w:val="1"/>
+      <w:numFmt w:val="lowerLetter"/>
+      <w:lvlText w:val="%5."/>
+      <w:lvlJc w:val="left"/>
+      <w:pPr>
+        <w:ind w:left="3600" w:hanging="360"/>
+      </w:pPr>
+    </w:lvl>
+    <w:lvl w:ilvl="5" w:tplc="0413001B" w:tentative="1">
+      <w:start w:val="1"/>
+      <w:numFmt w:val="lowerRoman"/>
+      <w:lvlText w:val="%6."/>
+      <w:lvlJc w:val="right"/>
+      <w:pPr>
+        <w:ind w:left="4320" w:hanging="180"/>
+      </w:pPr>
+    </w:lvl>
+    <w:lvl w:ilvl="6" w:tplc="0413000F" w:tentative="1">
+      <w:start w:val="1"/>
+      <w:numFmt w:val="decimal"/>
+      <w:lvlText w:val="%7."/>
+      <w:lvlJc w:val="left"/>
+      <w:pPr>
+        <w:ind w:left="5040" w:hanging="360"/>
+      </w:pPr>
+    </w:lvl>
+    <w:lvl w:ilvl="7" w:tplc="04130019" w:tentative="1">
+      <w:start w:val="1"/>
+      <w:numFmt w:val="lowerLetter"/>
+      <w:lvlText w:val="%8."/>
+      <w:lvlJc w:val="left"/>
+      <w:pPr>
+        <w:ind w:left="5760" w:hanging="360"/>
+      </w:pPr>
+    </w:lvl>
+    <w:lvl w:ilvl="8" w:tplc="0413001B" w:tentative="1">
+      <w:start w:val="1"/>
+      <w:numFmt w:val="lowerRoman"/>
+      <w:lvlText w:val="%9."/>
+      <w:lvlJc w:val="right"/>
+      <w:pPr>
+        <w:ind w:left="6480" w:hanging="180"/>
+      </w:pPr>
+    </w:lvl>
+  </w:abstractNum>
+  <w:abstractNum w:abstractNumId="27" w15:restartNumberingAfterBreak="0">
     <w:nsid w:val="6EAD2F70"/>
     <w:multiLevelType w:val="hybridMultilevel"/>
     <w:tmpl w:val="61A6A97E"/>
@@ -5460,7 +7577,7 @@
       </w:pPr>
     </w:lvl>
   </w:abstractNum>
-  <w:abstractNum w:abstractNumId="18" w15:restartNumberingAfterBreak="0">
+  <w:abstractNum w:abstractNumId="28" w15:restartNumberingAfterBreak="0">
     <w:nsid w:val="6FA967DE"/>
     <w:multiLevelType w:val="hybridMultilevel"/>
     <w:tmpl w:val="45461AE2"/>
@@ -5549,7 +7666,7 @@
       </w:pPr>
     </w:lvl>
   </w:abstractNum>
-  <w:abstractNum w:abstractNumId="19" w15:restartNumberingAfterBreak="0">
+  <w:abstractNum w:abstractNumId="29" w15:restartNumberingAfterBreak="0">
     <w:nsid w:val="76D93E0F"/>
     <w:multiLevelType w:val="hybridMultilevel"/>
     <w:tmpl w:val="0BD8B34A"/>
@@ -5638,7 +7755,185 @@
       </w:pPr>
     </w:lvl>
   </w:abstractNum>
-  <w:abstractNum w:abstractNumId="20" w15:restartNumberingAfterBreak="0">
+  <w:abstractNum w:abstractNumId="30" w15:restartNumberingAfterBreak="0">
+    <w:nsid w:val="7A3D36C4"/>
+    <w:multiLevelType w:val="hybridMultilevel"/>
+    <w:tmpl w:val="8C24A140"/>
+    <w:lvl w:ilvl="0" w:tplc="04130011">
+      <w:start w:val="1"/>
+      <w:numFmt w:val="decimal"/>
+      <w:lvlText w:val="%1)"/>
+      <w:lvlJc w:val="left"/>
+      <w:pPr>
+        <w:ind w:left="720" w:hanging="360"/>
+      </w:pPr>
+      <w:rPr>
+        <w:rFonts w:hint="default"/>
+      </w:rPr>
+    </w:lvl>
+    <w:lvl w:ilvl="1" w:tplc="04130019" w:tentative="1">
+      <w:start w:val="1"/>
+      <w:numFmt w:val="lowerLetter"/>
+      <w:lvlText w:val="%2."/>
+      <w:lvlJc w:val="left"/>
+      <w:pPr>
+        <w:ind w:left="1440" w:hanging="360"/>
+      </w:pPr>
+    </w:lvl>
+    <w:lvl w:ilvl="2" w:tplc="0413001B" w:tentative="1">
+      <w:start w:val="1"/>
+      <w:numFmt w:val="lowerRoman"/>
+      <w:lvlText w:val="%3."/>
+      <w:lvlJc w:val="right"/>
+      <w:pPr>
+        <w:ind w:left="2160" w:hanging="180"/>
+      </w:pPr>
+    </w:lvl>
+    <w:lvl w:ilvl="3" w:tplc="0413000F" w:tentative="1">
+      <w:start w:val="1"/>
+      <w:numFmt w:val="decimal"/>
+      <w:lvlText w:val="%4."/>
+      <w:lvlJc w:val="left"/>
+      <w:pPr>
+        <w:ind w:left="2880" w:hanging="360"/>
+      </w:pPr>
+    </w:lvl>
+    <w:lvl w:ilvl="4" w:tplc="04130019" w:tentative="1">
+      <w:start w:val="1"/>
+      <w:numFmt w:val="lowerLetter"/>
+      <w:lvlText w:val="%5."/>
+      <w:lvlJc w:val="left"/>
+      <w:pPr>
+        <w:ind w:left="3600" w:hanging="360"/>
+      </w:pPr>
+    </w:lvl>
+    <w:lvl w:ilvl="5" w:tplc="0413001B" w:tentative="1">
+      <w:start w:val="1"/>
+      <w:numFmt w:val="lowerRoman"/>
+      <w:lvlText w:val="%6."/>
+      <w:lvlJc w:val="right"/>
+      <w:pPr>
+        <w:ind w:left="4320" w:hanging="180"/>
+      </w:pPr>
+    </w:lvl>
+    <w:lvl w:ilvl="6" w:tplc="0413000F" w:tentative="1">
+      <w:start w:val="1"/>
+      <w:numFmt w:val="decimal"/>
+      <w:lvlText w:val="%7."/>
+      <w:lvlJc w:val="left"/>
+      <w:pPr>
+        <w:ind w:left="5040" w:hanging="360"/>
+      </w:pPr>
+    </w:lvl>
+    <w:lvl w:ilvl="7" w:tplc="04130019" w:tentative="1">
+      <w:start w:val="1"/>
+      <w:numFmt w:val="lowerLetter"/>
+      <w:lvlText w:val="%8."/>
+      <w:lvlJc w:val="left"/>
+      <w:pPr>
+        <w:ind w:left="5760" w:hanging="360"/>
+      </w:pPr>
+    </w:lvl>
+    <w:lvl w:ilvl="8" w:tplc="0413001B" w:tentative="1">
+      <w:start w:val="1"/>
+      <w:numFmt w:val="lowerRoman"/>
+      <w:lvlText w:val="%9."/>
+      <w:lvlJc w:val="right"/>
+      <w:pPr>
+        <w:ind w:left="6480" w:hanging="180"/>
+      </w:pPr>
+    </w:lvl>
+  </w:abstractNum>
+  <w:abstractNum w:abstractNumId="31" w15:restartNumberingAfterBreak="0">
+    <w:nsid w:val="7C220539"/>
+    <w:multiLevelType w:val="hybridMultilevel"/>
+    <w:tmpl w:val="8C24A140"/>
+    <w:lvl w:ilvl="0" w:tplc="04130011">
+      <w:start w:val="1"/>
+      <w:numFmt w:val="decimal"/>
+      <w:lvlText w:val="%1)"/>
+      <w:lvlJc w:val="left"/>
+      <w:pPr>
+        <w:ind w:left="720" w:hanging="360"/>
+      </w:pPr>
+      <w:rPr>
+        <w:rFonts w:hint="default"/>
+      </w:rPr>
+    </w:lvl>
+    <w:lvl w:ilvl="1" w:tplc="04130019" w:tentative="1">
+      <w:start w:val="1"/>
+      <w:numFmt w:val="lowerLetter"/>
+      <w:lvlText w:val="%2."/>
+      <w:lvlJc w:val="left"/>
+      <w:pPr>
+        <w:ind w:left="1440" w:hanging="360"/>
+      </w:pPr>
+    </w:lvl>
+    <w:lvl w:ilvl="2" w:tplc="0413001B" w:tentative="1">
+      <w:start w:val="1"/>
+      <w:numFmt w:val="lowerRoman"/>
+      <w:lvlText w:val="%3."/>
+      <w:lvlJc w:val="right"/>
+      <w:pPr>
+        <w:ind w:left="2160" w:hanging="180"/>
+      </w:pPr>
+    </w:lvl>
+    <w:lvl w:ilvl="3" w:tplc="0413000F" w:tentative="1">
+      <w:start w:val="1"/>
+      <w:numFmt w:val="decimal"/>
+      <w:lvlText w:val="%4."/>
+      <w:lvlJc w:val="left"/>
+      <w:pPr>
+        <w:ind w:left="2880" w:hanging="360"/>
+      </w:pPr>
+    </w:lvl>
+    <w:lvl w:ilvl="4" w:tplc="04130019" w:tentative="1">
+      <w:start w:val="1"/>
+      <w:numFmt w:val="lowerLetter"/>
+      <w:lvlText w:val="%5."/>
+      <w:lvlJc w:val="left"/>
+      <w:pPr>
+        <w:ind w:left="3600" w:hanging="360"/>
+      </w:pPr>
+    </w:lvl>
+    <w:lvl w:ilvl="5" w:tplc="0413001B" w:tentative="1">
+      <w:start w:val="1"/>
+      <w:numFmt w:val="lowerRoman"/>
+      <w:lvlText w:val="%6."/>
+      <w:lvlJc w:val="right"/>
+      <w:pPr>
+        <w:ind w:left="4320" w:hanging="180"/>
+      </w:pPr>
+    </w:lvl>
+    <w:lvl w:ilvl="6" w:tplc="0413000F" w:tentative="1">
+      <w:start w:val="1"/>
+      <w:numFmt w:val="decimal"/>
+      <w:lvlText w:val="%7."/>
+      <w:lvlJc w:val="left"/>
+      <w:pPr>
+        <w:ind w:left="5040" w:hanging="360"/>
+      </w:pPr>
+    </w:lvl>
+    <w:lvl w:ilvl="7" w:tplc="04130019" w:tentative="1">
+      <w:start w:val="1"/>
+      <w:numFmt w:val="lowerLetter"/>
+      <w:lvlText w:val="%8."/>
+      <w:lvlJc w:val="left"/>
+      <w:pPr>
+        <w:ind w:left="5760" w:hanging="360"/>
+      </w:pPr>
+    </w:lvl>
+    <w:lvl w:ilvl="8" w:tplc="0413001B" w:tentative="1">
+      <w:start w:val="1"/>
+      <w:numFmt w:val="lowerRoman"/>
+      <w:lvlText w:val="%9."/>
+      <w:lvlJc w:val="right"/>
+      <w:pPr>
+        <w:ind w:left="6480" w:hanging="180"/>
+      </w:pPr>
+    </w:lvl>
+  </w:abstractNum>
+  <w:abstractNum w:abstractNumId="32" w15:restartNumberingAfterBreak="0">
     <w:nsid w:val="7D3D5421"/>
     <w:multiLevelType w:val="hybridMultilevel"/>
     <w:tmpl w:val="6378478A"/>
@@ -5752,67 +8047,103 @@
     </w:lvl>
   </w:abstractNum>
   <w:num w:numId="1">
+    <w:abstractNumId w:val="10"/>
+  </w:num>
+  <w:num w:numId="2">
+    <w:abstractNumId w:val="32"/>
+  </w:num>
+  <w:num w:numId="3">
+    <w:abstractNumId w:val="22"/>
+  </w:num>
+  <w:num w:numId="4">
+    <w:abstractNumId w:val="7"/>
+  </w:num>
+  <w:num w:numId="5">
+    <w:abstractNumId w:val="11"/>
+  </w:num>
+  <w:num w:numId="6">
+    <w:abstractNumId w:val="1"/>
+  </w:num>
+  <w:num w:numId="7">
+    <w:abstractNumId w:val="5"/>
+  </w:num>
+  <w:num w:numId="8">
+    <w:abstractNumId w:val="24"/>
+  </w:num>
+  <w:num w:numId="9">
+    <w:abstractNumId w:val="28"/>
+  </w:num>
+  <w:num w:numId="10">
+    <w:abstractNumId w:val="8"/>
+  </w:num>
+  <w:num w:numId="11">
+    <w:abstractNumId w:val="13"/>
+  </w:num>
+  <w:num w:numId="12">
+    <w:abstractNumId w:val="27"/>
+  </w:num>
+  <w:num w:numId="13">
+    <w:abstractNumId w:val="21"/>
+  </w:num>
+  <w:num w:numId="14">
+    <w:abstractNumId w:val="23"/>
+  </w:num>
+  <w:num w:numId="15">
+    <w:abstractNumId w:val="3"/>
+  </w:num>
+  <w:num w:numId="16">
+    <w:abstractNumId w:val="4"/>
+  </w:num>
+  <w:num w:numId="17">
+    <w:abstractNumId w:val="29"/>
+  </w:num>
+  <w:num w:numId="18">
+    <w:abstractNumId w:val="25"/>
+  </w:num>
+  <w:num w:numId="19">
+    <w:abstractNumId w:val="17"/>
+  </w:num>
+  <w:num w:numId="20">
+    <w:abstractNumId w:val="12"/>
+  </w:num>
+  <w:num w:numId="21">
+    <w:abstractNumId w:val="18"/>
+  </w:num>
+  <w:num w:numId="22">
+    <w:abstractNumId w:val="26"/>
+  </w:num>
+  <w:num w:numId="23">
+    <w:abstractNumId w:val="20"/>
+  </w:num>
+  <w:num w:numId="24">
+    <w:abstractNumId w:val="31"/>
+  </w:num>
+  <w:num w:numId="25">
     <w:abstractNumId w:val="6"/>
   </w:num>
-  <w:num w:numId="2">
-    <w:abstractNumId w:val="20"/>
+  <w:num w:numId="26">
+    <w:abstractNumId w:val="30"/>
   </w:num>
-  <w:num w:numId="3">
-    <w:abstractNumId w:val="13"/>
+  <w:num w:numId="27">
+    <w:abstractNumId w:val="15"/>
   </w:num>
-  <w:num w:numId="4">
-    <w:abstractNumId w:val="4"/>
+  <w:num w:numId="28">
+    <w:abstractNumId w:val="9"/>
   </w:num>
-  <w:num w:numId="5">
-    <w:abstractNumId w:val="7"/>
-  </w:num>
-  <w:num w:numId="6">
+  <w:num w:numId="29">
     <w:abstractNumId w:val="0"/>
   </w:num>
-  <w:num w:numId="7">
-    <w:abstractNumId w:val="3"/>
+  <w:num w:numId="30">
+    <w:abstractNumId w:val="19"/>
   </w:num>
-  <w:num w:numId="8">
-    <w:abstractNumId w:val="15"/>
+  <w:num w:numId="31">
+    <w:abstractNumId w:val="16"/>
   </w:num>
-  <w:num w:numId="9">
-    <w:abstractNumId w:val="18"/>
-  </w:num>
-  <w:num w:numId="10">
-    <w:abstractNumId w:val="5"/>
-  </w:num>
-  <w:num w:numId="11">
-    <w:abstractNumId w:val="9"/>
-  </w:num>
-  <w:num w:numId="12">
-    <w:abstractNumId w:val="17"/>
-  </w:num>
-  <w:num w:numId="13">
-    <w:abstractNumId w:val="12"/>
-  </w:num>
-  <w:num w:numId="14">
-    <w:abstractNumId w:val="14"/>
-  </w:num>
-  <w:num w:numId="15">
-    <w:abstractNumId w:val="1"/>
-  </w:num>
-  <w:num w:numId="16">
+  <w:num w:numId="32">
     <w:abstractNumId w:val="2"/>
   </w:num>
-  <w:num w:numId="17">
-    <w:abstractNumId w:val="19"/>
-  </w:num>
-  <w:num w:numId="18">
-    <w:abstractNumId w:val="16"/>
-  </w:num>
-  <w:num w:numId="19">
-    <w:abstractNumId w:val="10"/>
-  </w:num>
-  <w:num w:numId="20">
-    <w:abstractNumId w:val="8"/>
-  </w:num>
-  <w:num w:numId="21">
-    <w:abstractNumId w:val="11"/>
+  <w:num w:numId="33">
+    <w:abstractNumId w:val="14"/>
   </w:num>
 </w:numbering>
 </file>
@@ -6852,7 +9183,7 @@
 </file>
 
 <file path=customXml/itemProps2.xml><?xml version="1.0" encoding="utf-8"?>
-<ds:datastoreItem xmlns:ds="http://schemas.openxmlformats.org/officeDocument/2006/customXml" ds:itemID="{74869D88-CAD7-45CB-9745-2B8F07398F85}">
+<ds:datastoreItem xmlns:ds="http://schemas.openxmlformats.org/officeDocument/2006/customXml" ds:itemID="{8DF0CF22-ABB4-4AED-BF52-FF42278B39A8}">
   <ds:schemaRefs>
     <ds:schemaRef ds:uri="http://schemas.openxmlformats.org/officeDocument/2006/bibliography"/>
   </ds:schemaRefs>

</xml_diff>

<commit_message>
UI schetsen gemaakt en bijgevoegd, analysedocument v1 is nu af.
</commit_message>
<xml_diff>
--- a/Analysedocument.docx
+++ b/Analysedocument.docx
@@ -590,7 +590,7 @@
           <w:r>
             <w:fldChar w:fldCharType="separate"/>
           </w:r>
-          <w:hyperlink w:anchor="_Toc454356104" w:history="1">
+          <w:hyperlink w:anchor="_Toc454363488" w:history="1">
             <w:r>
               <w:rPr>
                 <w:rStyle w:val="Hyperlink"/>
@@ -617,7 +617,7 @@
                 <w:noProof/>
                 <w:webHidden/>
               </w:rPr>
-              <w:instrText xml:space="preserve"> PAGEREF _Toc454356104 \h </w:instrText>
+              <w:instrText xml:space="preserve"> PAGEREF _Toc454363488 \h </w:instrText>
             </w:r>
             <w:r>
               <w:rPr>
@@ -660,7 +660,7 @@
               <w:lang w:eastAsia="nl-NL"/>
             </w:rPr>
           </w:pPr>
-          <w:hyperlink w:anchor="_Toc454356105" w:history="1">
+          <w:hyperlink w:anchor="_Toc454363489" w:history="1">
             <w:r>
               <w:rPr>
                 <w:rStyle w:val="Hyperlink"/>
@@ -687,7 +687,7 @@
                 <w:noProof/>
                 <w:webHidden/>
               </w:rPr>
-              <w:instrText xml:space="preserve"> PAGEREF _Toc454356105 \h </w:instrText>
+              <w:instrText xml:space="preserve"> PAGEREF _Toc454363489 \h </w:instrText>
             </w:r>
             <w:r>
               <w:rPr>
@@ -730,7 +730,7 @@
               <w:lang w:eastAsia="nl-NL"/>
             </w:rPr>
           </w:pPr>
-          <w:hyperlink w:anchor="_Toc454356106" w:history="1">
+          <w:hyperlink w:anchor="_Toc454363490" w:history="1">
             <w:r>
               <w:rPr>
                 <w:rStyle w:val="Hyperlink"/>
@@ -757,7 +757,7 @@
                 <w:noProof/>
                 <w:webHidden/>
               </w:rPr>
-              <w:instrText xml:space="preserve"> PAGEREF _Toc454356106 \h </w:instrText>
+              <w:instrText xml:space="preserve"> PAGEREF _Toc454363490 \h </w:instrText>
             </w:r>
             <w:r>
               <w:rPr>
@@ -800,7 +800,7 @@
               <w:lang w:eastAsia="nl-NL"/>
             </w:rPr>
           </w:pPr>
-          <w:hyperlink w:anchor="_Toc454356107" w:history="1">
+          <w:hyperlink w:anchor="_Toc454363491" w:history="1">
             <w:r>
               <w:rPr>
                 <w:rStyle w:val="Hyperlink"/>
@@ -827,7 +827,7 @@
                 <w:noProof/>
                 <w:webHidden/>
               </w:rPr>
-              <w:instrText xml:space="preserve"> PAGEREF _Toc454356107 \h </w:instrText>
+              <w:instrText xml:space="preserve"> PAGEREF _Toc454363491 \h </w:instrText>
             </w:r>
             <w:r>
               <w:rPr>
@@ -870,7 +870,7 @@
               <w:lang w:eastAsia="nl-NL"/>
             </w:rPr>
           </w:pPr>
-          <w:hyperlink w:anchor="_Toc454356108" w:history="1">
+          <w:hyperlink w:anchor="_Toc454363492" w:history="1">
             <w:r>
               <w:rPr>
                 <w:rStyle w:val="Hyperlink"/>
@@ -897,7 +897,7 @@
                 <w:noProof/>
                 <w:webHidden/>
               </w:rPr>
-              <w:instrText xml:space="preserve"> PAGEREF _Toc454356108 \h </w:instrText>
+              <w:instrText xml:space="preserve"> PAGEREF _Toc454363492 \h </w:instrText>
             </w:r>
             <w:r>
               <w:rPr>
@@ -940,7 +940,7 @@
               <w:lang w:eastAsia="nl-NL"/>
             </w:rPr>
           </w:pPr>
-          <w:hyperlink w:anchor="_Toc454356109" w:history="1">
+          <w:hyperlink w:anchor="_Toc454363493" w:history="1">
             <w:r>
               <w:rPr>
                 <w:rStyle w:val="Hyperlink"/>
@@ -967,7 +967,7 @@
                 <w:noProof/>
                 <w:webHidden/>
               </w:rPr>
-              <w:instrText xml:space="preserve"> PAGEREF _Toc454356109 \h </w:instrText>
+              <w:instrText xml:space="preserve"> PAGEREF _Toc454363493 \h </w:instrText>
             </w:r>
             <w:r>
               <w:rPr>
@@ -1010,7 +1010,7 @@
               <w:lang w:eastAsia="nl-NL"/>
             </w:rPr>
           </w:pPr>
-          <w:hyperlink w:anchor="_Toc454356110" w:history="1">
+          <w:hyperlink w:anchor="_Toc454363494" w:history="1">
             <w:r>
               <w:rPr>
                 <w:rStyle w:val="Hyperlink"/>
@@ -1037,7 +1037,7 @@
                 <w:noProof/>
                 <w:webHidden/>
               </w:rPr>
-              <w:instrText xml:space="preserve"> PAGEREF _Toc454356110 \h </w:instrText>
+              <w:instrText xml:space="preserve"> PAGEREF _Toc454363494 \h </w:instrText>
             </w:r>
             <w:r>
               <w:rPr>
@@ -1080,7 +1080,7 @@
               <w:lang w:eastAsia="nl-NL"/>
             </w:rPr>
           </w:pPr>
-          <w:hyperlink w:anchor="_Toc454356111" w:history="1">
+          <w:hyperlink w:anchor="_Toc454363495" w:history="1">
             <w:r>
               <w:rPr>
                 <w:rStyle w:val="Hyperlink"/>
@@ -1107,7 +1107,7 @@
                 <w:noProof/>
                 <w:webHidden/>
               </w:rPr>
-              <w:instrText xml:space="preserve"> PAGEREF _Toc454356111 \h </w:instrText>
+              <w:instrText xml:space="preserve"> PAGEREF _Toc454363495 \h </w:instrText>
             </w:r>
             <w:r>
               <w:rPr>
@@ -1150,7 +1150,7 @@
               <w:lang w:eastAsia="nl-NL"/>
             </w:rPr>
           </w:pPr>
-          <w:hyperlink w:anchor="_Toc454356112" w:history="1">
+          <w:hyperlink w:anchor="_Toc454363496" w:history="1">
             <w:r>
               <w:rPr>
                 <w:rStyle w:val="Hyperlink"/>
@@ -1177,7 +1177,7 @@
                 <w:noProof/>
                 <w:webHidden/>
               </w:rPr>
-              <w:instrText xml:space="preserve"> PAGEREF _Toc454356112 \h </w:instrText>
+              <w:instrText xml:space="preserve"> PAGEREF _Toc454363496 \h </w:instrText>
             </w:r>
             <w:r>
               <w:rPr>
@@ -1220,7 +1220,7 @@
               <w:lang w:eastAsia="nl-NL"/>
             </w:rPr>
           </w:pPr>
-          <w:hyperlink w:anchor="_Toc454356113" w:history="1">
+          <w:hyperlink w:anchor="_Toc454363497" w:history="1">
             <w:r>
               <w:rPr>
                 <w:rStyle w:val="Hyperlink"/>
@@ -1247,7 +1247,7 @@
                 <w:noProof/>
                 <w:webHidden/>
               </w:rPr>
-              <w:instrText xml:space="preserve"> PAGEREF _Toc454356113 \h </w:instrText>
+              <w:instrText xml:space="preserve"> PAGEREF _Toc454363497 \h </w:instrText>
             </w:r>
             <w:r>
               <w:rPr>
@@ -1290,7 +1290,77 @@
               <w:lang w:eastAsia="nl-NL"/>
             </w:rPr>
           </w:pPr>
-          <w:hyperlink w:anchor="_Toc454356114" w:history="1">
+          <w:hyperlink w:anchor="_Toc454363498" w:history="1">
+            <w:r>
+              <w:rPr>
+                <w:rStyle w:val="Hyperlink"/>
+                <w:noProof/>
+              </w:rPr>
+              <w:t>UI schetsen</w:t>
+            </w:r>
+            <w:r>
+              <w:rPr>
+                <w:noProof/>
+                <w:webHidden/>
+              </w:rPr>
+              <w:tab/>
+            </w:r>
+            <w:r>
+              <w:rPr>
+                <w:noProof/>
+                <w:webHidden/>
+              </w:rPr>
+              <w:fldChar w:fldCharType="begin"/>
+            </w:r>
+            <w:r>
+              <w:rPr>
+                <w:noProof/>
+                <w:webHidden/>
+              </w:rPr>
+              <w:instrText xml:space="preserve"> PAGEREF _Toc454363498 \h </w:instrText>
+            </w:r>
+            <w:r>
+              <w:rPr>
+                <w:noProof/>
+                <w:webHidden/>
+              </w:rPr>
+            </w:r>
+            <w:r>
+              <w:rPr>
+                <w:noProof/>
+                <w:webHidden/>
+              </w:rPr>
+              <w:fldChar w:fldCharType="separate"/>
+            </w:r>
+            <w:r>
+              <w:rPr>
+                <w:noProof/>
+                <w:webHidden/>
+              </w:rPr>
+              <w:t>12</w:t>
+            </w:r>
+            <w:r>
+              <w:rPr>
+                <w:noProof/>
+                <w:webHidden/>
+              </w:rPr>
+              <w:fldChar w:fldCharType="end"/>
+            </w:r>
+          </w:hyperlink>
+        </w:p>
+        <w:p>
+          <w:pPr>
+            <w:pStyle w:val="Inhopg1"/>
+            <w:tabs>
+              <w:tab w:val="right" w:leader="dot" w:pos="9062"/>
+            </w:tabs>
+            <w:rPr>
+              <w:rFonts w:eastAsiaTheme="minorEastAsia"/>
+              <w:noProof/>
+              <w:lang w:eastAsia="nl-NL"/>
+            </w:rPr>
+          </w:pPr>
+          <w:hyperlink w:anchor="_Toc454363499" w:history="1">
             <w:r>
               <w:rPr>
                 <w:rStyle w:val="Hyperlink"/>
@@ -1317,7 +1387,7 @@
                 <w:noProof/>
                 <w:webHidden/>
               </w:rPr>
-              <w:instrText xml:space="preserve"> PAGEREF _Toc454356114 \h </w:instrText>
+              <w:instrText xml:space="preserve"> PAGEREF _Toc454363499 \h </w:instrText>
             </w:r>
             <w:r>
               <w:rPr>
@@ -1337,7 +1407,7 @@
                 <w:noProof/>
                 <w:webHidden/>
               </w:rPr>
-              <w:t>9</w:t>
+              <w:t>15</w:t>
             </w:r>
             <w:r>
               <w:rPr>
@@ -1373,6 +1443,8 @@
           <w:szCs w:val="32"/>
         </w:rPr>
       </w:pPr>
+      <w:bookmarkStart w:id="0" w:name="_GoBack"/>
+      <w:bookmarkEnd w:id="0"/>
       <w:r>
         <w:br w:type="page"/>
       </w:r>
@@ -1381,12 +1453,12 @@
       <w:pPr>
         <w:pStyle w:val="Kop1"/>
       </w:pPr>
-      <w:bookmarkStart w:id="0" w:name="_Toc454356104"/>
+      <w:bookmarkStart w:id="1" w:name="_Toc454363488"/>
       <w:r>
         <w:lastRenderedPageBreak/>
         <w:t>Inleiding</w:t>
       </w:r>
-      <w:bookmarkEnd w:id="0"/>
+      <w:bookmarkEnd w:id="1"/>
     </w:p>
     <w:p>
       <w:r>
@@ -1411,12 +1483,12 @@
       <w:pPr>
         <w:pStyle w:val="Kop1"/>
       </w:pPr>
-      <w:bookmarkStart w:id="1" w:name="_Toc454356105"/>
+      <w:bookmarkStart w:id="2" w:name="_Toc454363489"/>
       <w:r>
         <w:lastRenderedPageBreak/>
         <w:t>Scenario</w:t>
       </w:r>
-      <w:bookmarkEnd w:id="1"/>
+      <w:bookmarkEnd w:id="2"/>
       <w:r>
         <w:t xml:space="preserve"> </w:t>
       </w:r>
@@ -1465,12 +1537,12 @@
       <w:pPr>
         <w:pStyle w:val="Kop1"/>
       </w:pPr>
-      <w:bookmarkStart w:id="2" w:name="_Toc454356106"/>
+      <w:bookmarkStart w:id="3" w:name="_Toc454363490"/>
       <w:r>
         <w:lastRenderedPageBreak/>
         <w:t>User requirements</w:t>
       </w:r>
-      <w:bookmarkEnd w:id="2"/>
+      <w:bookmarkEnd w:id="3"/>
     </w:p>
     <w:p>
       <w:r>
@@ -1484,11 +1556,11 @@
       <w:pPr>
         <w:pStyle w:val="Kop2"/>
       </w:pPr>
-      <w:bookmarkStart w:id="3" w:name="_Toc454356107"/>
+      <w:bookmarkStart w:id="4" w:name="_Toc454363491"/>
       <w:r>
         <w:t>Must haves:</w:t>
       </w:r>
-      <w:bookmarkEnd w:id="3"/>
+      <w:bookmarkEnd w:id="4"/>
     </w:p>
     <w:tbl>
       <w:tblPr>
@@ -1931,162 +2003,9 @@
       <w:pPr>
         <w:pStyle w:val="Kop2"/>
       </w:pPr>
-      <w:bookmarkStart w:id="4" w:name="_Toc454356108"/>
+      <w:bookmarkStart w:id="5" w:name="_Toc454363492"/>
       <w:r>
         <w:t>Should haves:</w:t>
-      </w:r>
-      <w:bookmarkEnd w:id="4"/>
-    </w:p>
-    <w:tbl>
-      <w:tblPr>
-        <w:tblStyle w:val="Onopgemaaktetabel3"/>
-        <w:tblW w:w="0" w:type="auto"/>
-        <w:tblLook w:val="04A0" w:firstRow="1" w:lastRow="0" w:firstColumn="1" w:lastColumn="0" w:noHBand="0" w:noVBand="1"/>
-      </w:tblPr>
-      <w:tblGrid>
-        <w:gridCol w:w="851"/>
-        <w:gridCol w:w="8211"/>
-      </w:tblGrid>
-      <w:tr>
-        <w:trPr>
-          <w:cnfStyle w:val="100000000000" w:firstRow="1" w:lastRow="0" w:firstColumn="0" w:lastColumn="0" w:oddVBand="0" w:evenVBand="0" w:oddHBand="0" w:evenHBand="0" w:firstRowFirstColumn="0" w:firstRowLastColumn="0" w:lastRowFirstColumn="0" w:lastRowLastColumn="0"/>
-        </w:trPr>
-        <w:tc>
-          <w:tcPr>
-            <w:cnfStyle w:val="001000000100" w:firstRow="0" w:lastRow="0" w:firstColumn="1" w:lastColumn="0" w:oddVBand="0" w:evenVBand="0" w:oddHBand="0" w:evenHBand="0" w:firstRowFirstColumn="1" w:firstRowLastColumn="0" w:lastRowFirstColumn="0" w:lastRowLastColumn="0"/>
-            <w:tcW w:w="851" w:type="dxa"/>
-          </w:tcPr>
-          <w:p>
-            <w:r>
-              <w:t>Code</w:t>
-            </w:r>
-          </w:p>
-        </w:tc>
-        <w:tc>
-          <w:tcPr>
-            <w:tcW w:w="8211" w:type="dxa"/>
-          </w:tcPr>
-          <w:p>
-            <w:pPr>
-              <w:cnfStyle w:val="100000000000" w:firstRow="1" w:lastRow="0" w:firstColumn="0" w:lastColumn="0" w:oddVBand="0" w:evenVBand="0" w:oddHBand="0" w:evenHBand="0" w:firstRowFirstColumn="0" w:firstRowLastColumn="0" w:lastRowFirstColumn="0" w:lastRowLastColumn="0"/>
-            </w:pPr>
-            <w:r>
-              <w:t>omschrijving user requirement</w:t>
-            </w:r>
-          </w:p>
-        </w:tc>
-      </w:tr>
-      <w:tr>
-        <w:trPr>
-          <w:cnfStyle w:val="000000100000" w:firstRow="0" w:lastRow="0" w:firstColumn="0" w:lastColumn="0" w:oddVBand="0" w:evenVBand="0" w:oddHBand="1" w:evenHBand="0" w:firstRowFirstColumn="0" w:firstRowLastColumn="0" w:lastRowFirstColumn="0" w:lastRowLastColumn="0"/>
-        </w:trPr>
-        <w:tc>
-          <w:tcPr>
-            <w:cnfStyle w:val="001000000000" w:firstRow="0" w:lastRow="0" w:firstColumn="1" w:lastColumn="0" w:oddVBand="0" w:evenVBand="0" w:oddHBand="0" w:evenHBand="0" w:firstRowFirstColumn="0" w:firstRowLastColumn="0" w:lastRowFirstColumn="0" w:lastRowLastColumn="0"/>
-            <w:tcW w:w="851" w:type="dxa"/>
-          </w:tcPr>
-          <w:p>
-            <w:r>
-              <w:t>s1</w:t>
-            </w:r>
-          </w:p>
-        </w:tc>
-        <w:tc>
-          <w:tcPr>
-            <w:tcW w:w="8211" w:type="dxa"/>
-          </w:tcPr>
-          <w:p>
-            <w:pPr>
-              <w:cnfStyle w:val="000000100000" w:firstRow="0" w:lastRow="0" w:firstColumn="0" w:lastColumn="0" w:oddVBand="0" w:evenVBand="0" w:oddHBand="1" w:evenHBand="0" w:firstRowFirstColumn="0" w:firstRowLastColumn="0" w:lastRowFirstColumn="0" w:lastRowLastColumn="0"/>
-            </w:pPr>
-            <w:r>
-              <w:t>Een klant kan meerdere boten gelijk huren.</w:t>
-            </w:r>
-          </w:p>
-        </w:tc>
-      </w:tr>
-      <w:tr>
-        <w:tc>
-          <w:tcPr>
-            <w:cnfStyle w:val="001000000000" w:firstRow="0" w:lastRow="0" w:firstColumn="1" w:lastColumn="0" w:oddVBand="0" w:evenVBand="0" w:oddHBand="0" w:evenHBand="0" w:firstRowFirstColumn="0" w:firstRowLastColumn="0" w:lastRowFirstColumn="0" w:lastRowLastColumn="0"/>
-            <w:tcW w:w="851" w:type="dxa"/>
-          </w:tcPr>
-          <w:p>
-            <w:r>
-              <w:t>s2</w:t>
-            </w:r>
-          </w:p>
-        </w:tc>
-        <w:tc>
-          <w:tcPr>
-            <w:tcW w:w="8211" w:type="dxa"/>
-          </w:tcPr>
-          <w:p>
-            <w:pPr>
-              <w:cnfStyle w:val="000000000000" w:firstRow="0" w:lastRow="0" w:firstColumn="0" w:lastColumn="0" w:oddVBand="0" w:evenVBand="0" w:oddHBand="0" w:evenHBand="0" w:firstRowFirstColumn="0" w:firstRowLastColumn="0" w:lastRowFirstColumn="0" w:lastRowLastColumn="0"/>
-            </w:pPr>
-            <w:r>
-              <w:t>De gevoelstemperatuur moet weergegeven worden door de applicatie voor op de data waarop de boot gehuurd kan worden</w:t>
-            </w:r>
-            <w:r>
-              <w:t>.</w:t>
-            </w:r>
-          </w:p>
-        </w:tc>
-      </w:tr>
-      <w:tr>
-        <w:trPr>
-          <w:cnfStyle w:val="000000100000" w:firstRow="0" w:lastRow="0" w:firstColumn="0" w:lastColumn="0" w:oddVBand="0" w:evenVBand="0" w:oddHBand="1" w:evenHBand="0" w:firstRowFirstColumn="0" w:firstRowLastColumn="0" w:lastRowFirstColumn="0" w:lastRowLastColumn="0"/>
-        </w:trPr>
-        <w:tc>
-          <w:tcPr>
-            <w:cnfStyle w:val="001000000000" w:firstRow="0" w:lastRow="0" w:firstColumn="1" w:lastColumn="0" w:oddVBand="0" w:evenVBand="0" w:oddHBand="0" w:evenHBand="0" w:firstRowFirstColumn="0" w:firstRowLastColumn="0" w:lastRowFirstColumn="0" w:lastRowLastColumn="0"/>
-            <w:tcW w:w="851" w:type="dxa"/>
-          </w:tcPr>
-          <w:p>
-            <w:r>
-              <w:t>S3</w:t>
-            </w:r>
-          </w:p>
-        </w:tc>
-        <w:tc>
-          <w:tcPr>
-            <w:tcW w:w="8211" w:type="dxa"/>
-          </w:tcPr>
-          <w:p>
-            <w:pPr>
-              <w:cnfStyle w:val="000000100000" w:firstRow="0" w:lastRow="0" w:firstColumn="0" w:lastColumn="0" w:oddVBand="0" w:evenVBand="0" w:oddHBand="1" w:evenHBand="0" w:firstRowFirstColumn="0" w:firstRowLastColumn="0" w:lastRowFirstColumn="0" w:lastRowLastColumn="0"/>
-            </w:pPr>
-            <w:r>
-              <w:t>Een klant kan een “</w:t>
-            </w:r>
-            <w:r>
-              <w:t>overnachtings</w:t>
-            </w:r>
-            <w:r>
-              <w:t>pakket” aan bijbehorende artikelen selecteren, waardoor in een keer de juiste extr</w:t>
-            </w:r>
-            <w:r>
-              <w:t>a spullen worden toegevoegd voor een of meerdere overnachtingen.</w:t>
-            </w:r>
-          </w:p>
-        </w:tc>
-      </w:tr>
-    </w:tbl>
-    <w:p/>
-    <w:p>
-      <w:r>
-        <w:br w:type="page"/>
-      </w:r>
-    </w:p>
-    <w:p>
-      <w:pPr>
-        <w:pStyle w:val="Kop2"/>
-      </w:pPr>
-      <w:bookmarkStart w:id="5" w:name="_Toc454356109"/>
-      <w:r>
-        <w:lastRenderedPageBreak/>
-        <w:t>Could haves:</w:t>
       </w:r>
       <w:bookmarkEnd w:id="5"/>
     </w:p>
@@ -2140,7 +2059,7 @@
           </w:tcPr>
           <w:p>
             <w:r>
-              <w:t>C1</w:t>
+              <w:t>s1</w:t>
             </w:r>
           </w:p>
         </w:tc>
@@ -2153,7 +2072,7 @@
               <w:cnfStyle w:val="000000100000" w:firstRow="0" w:lastRow="0" w:firstColumn="0" w:lastColumn="0" w:oddVBand="0" w:evenVBand="0" w:oddHBand="1" w:evenHBand="0" w:firstRowFirstColumn="0" w:firstRowLastColumn="0" w:lastRowFirstColumn="0" w:lastRowLastColumn="0"/>
             </w:pPr>
             <w:r>
-              <w:t>Er moet een navigatie mini game gespeeld kunnen worden</w:t>
+              <w:t>Een klant kan meerdere boten gelijk huren.</w:t>
             </w:r>
           </w:p>
         </w:tc>
@@ -2166,7 +2085,7 @@
           </w:tcPr>
           <w:p>
             <w:r>
-              <w:t xml:space="preserve">c2 </w:t>
+              <w:t>s2</w:t>
             </w:r>
           </w:p>
         </w:tc>
@@ -2179,7 +2098,10 @@
               <w:cnfStyle w:val="000000000000" w:firstRow="0" w:lastRow="0" w:firstColumn="0" w:lastColumn="0" w:oddVBand="0" w:evenVBand="0" w:oddHBand="0" w:evenHBand="0" w:firstRowFirstColumn="0" w:firstRowLastColumn="0" w:lastRowFirstColumn="0" w:lastRowLastColumn="0"/>
             </w:pPr>
             <w:r>
-              <w:t>In deze mini game moet men met de cursortoetsen een bootje door een vaart kunnen navigeren zonder de wal te raken</w:t>
+              <w:t>De gevoelstemperatuur moet weergegeven worden door de applicatie voor op de data waarop de boot gehuurd kan worden</w:t>
+            </w:r>
+            <w:r>
+              <w:t>.</w:t>
             </w:r>
           </w:p>
         </w:tc>
@@ -2195,7 +2117,7 @@
           </w:tcPr>
           <w:p>
             <w:r>
-              <w:t>c3</w:t>
+              <w:t>S3</w:t>
             </w:r>
           </w:p>
         </w:tc>
@@ -2208,20 +2130,60 @@
               <w:cnfStyle w:val="000000100000" w:firstRow="0" w:lastRow="0" w:firstColumn="0" w:lastColumn="0" w:oddVBand="0" w:evenVBand="0" w:oddHBand="1" w:evenHBand="0" w:firstRowFirstColumn="0" w:firstRowLastColumn="0" w:lastRowFirstColumn="0" w:lastRowLastColumn="0"/>
             </w:pPr>
             <w:r>
-              <w:t>Deze minigame is alleen maar speelbaar als iemand een zeilboot huurt</w:t>
-            </w:r>
-          </w:p>
-        </w:tc>
-      </w:tr>
-      <w:tr>
-        <w:tc>
-          <w:tcPr>
-            <w:cnfStyle w:val="001000000000" w:firstRow="0" w:lastRow="0" w:firstColumn="1" w:lastColumn="0" w:oddVBand="0" w:evenVBand="0" w:oddHBand="0" w:evenHBand="0" w:firstRowFirstColumn="0" w:firstRowLastColumn="0" w:lastRowFirstColumn="0" w:lastRowLastColumn="0"/>
+              <w:t>Een klant kan een “</w:t>
+            </w:r>
+            <w:r>
+              <w:t>overnachtings</w:t>
+            </w:r>
+            <w:r>
+              <w:t>pakket” aan bijbehorende artikelen selecteren, waardoor in een keer de juiste extr</w:t>
+            </w:r>
+            <w:r>
+              <w:t>a spullen worden toegevoegd voor een of meerdere overnachtingen.</w:t>
+            </w:r>
+          </w:p>
+        </w:tc>
+      </w:tr>
+    </w:tbl>
+    <w:p/>
+    <w:p>
+      <w:r>
+        <w:br w:type="page"/>
+      </w:r>
+    </w:p>
+    <w:p>
+      <w:pPr>
+        <w:pStyle w:val="Kop2"/>
+      </w:pPr>
+      <w:bookmarkStart w:id="6" w:name="_Toc454363493"/>
+      <w:r>
+        <w:lastRenderedPageBreak/>
+        <w:t>Could haves:</w:t>
+      </w:r>
+      <w:bookmarkEnd w:id="6"/>
+    </w:p>
+    <w:tbl>
+      <w:tblPr>
+        <w:tblStyle w:val="Onopgemaaktetabel3"/>
+        <w:tblW w:w="0" w:type="auto"/>
+        <w:tblLook w:val="04A0" w:firstRow="1" w:lastRow="0" w:firstColumn="1" w:lastColumn="0" w:noHBand="0" w:noVBand="1"/>
+      </w:tblPr>
+      <w:tblGrid>
+        <w:gridCol w:w="851"/>
+        <w:gridCol w:w="8211"/>
+      </w:tblGrid>
+      <w:tr>
+        <w:trPr>
+          <w:cnfStyle w:val="100000000000" w:firstRow="1" w:lastRow="0" w:firstColumn="0" w:lastColumn="0" w:oddVBand="0" w:evenVBand="0" w:oddHBand="0" w:evenHBand="0" w:firstRowFirstColumn="0" w:firstRowLastColumn="0" w:lastRowFirstColumn="0" w:lastRowLastColumn="0"/>
+        </w:trPr>
+        <w:tc>
+          <w:tcPr>
+            <w:cnfStyle w:val="001000000100" w:firstRow="0" w:lastRow="0" w:firstColumn="1" w:lastColumn="0" w:oddVBand="0" w:evenVBand="0" w:oddHBand="0" w:evenHBand="0" w:firstRowFirstColumn="1" w:firstRowLastColumn="0" w:lastRowFirstColumn="0" w:lastRowLastColumn="0"/>
             <w:tcW w:w="851" w:type="dxa"/>
           </w:tcPr>
           <w:p>
             <w:r>
-              <w:t>c4</w:t>
+              <w:t>Code</w:t>
             </w:r>
           </w:p>
         </w:tc>
@@ -2231,10 +2193,10 @@
           </w:tcPr>
           <w:p>
             <w:pPr>
-              <w:cnfStyle w:val="000000000000" w:firstRow="0" w:lastRow="0" w:firstColumn="0" w:lastColumn="0" w:oddVBand="0" w:evenVBand="0" w:oddHBand="0" w:evenHBand="0" w:firstRowFirstColumn="0" w:firstRowLastColumn="0" w:lastRowFirstColumn="0" w:lastRowLastColumn="0"/>
-            </w:pPr>
-            <w:r>
-              <w:t>De wind komt uit het westen in de minigame, en deze kant moet dus niet op kunnen worden gevaren</w:t>
+              <w:cnfStyle w:val="100000000000" w:firstRow="1" w:lastRow="0" w:firstColumn="0" w:lastColumn="0" w:oddVBand="0" w:evenVBand="0" w:oddHBand="0" w:evenHBand="0" w:firstRowFirstColumn="0" w:firstRowLastColumn="0" w:lastRowFirstColumn="0" w:lastRowLastColumn="0"/>
+            </w:pPr>
+            <w:r>
+              <w:t>omschrijving user requirement</w:t>
             </w:r>
           </w:p>
         </w:tc>
@@ -2250,7 +2212,7 @@
           </w:tcPr>
           <w:p>
             <w:r>
-              <w:t>c5</w:t>
+              <w:t>C1</w:t>
             </w:r>
           </w:p>
         </w:tc>
@@ -2263,7 +2225,7 @@
               <w:cnfStyle w:val="000000100000" w:firstRow="0" w:lastRow="0" w:firstColumn="0" w:lastColumn="0" w:oddVBand="0" w:evenVBand="0" w:oddHBand="1" w:evenHBand="0" w:firstRowFirstColumn="0" w:firstRowLastColumn="0" w:lastRowFirstColumn="0" w:lastRowLastColumn="0"/>
             </w:pPr>
             <w:r>
-              <w:t>Er moeten verschillende hindernissen(boeien, dukdalven, meerpalen en overige obstakels) ontweken worden; worden deze objecten geraakt dan moet er een bijpassend geluid afgespeeld worden</w:t>
+              <w:t>Er moet een navigatie mini game gespeeld kunnen worden</w:t>
             </w:r>
           </w:p>
         </w:tc>
@@ -2276,7 +2238,7 @@
           </w:tcPr>
           <w:p>
             <w:r>
-              <w:t>C6</w:t>
+              <w:t xml:space="preserve">c2 </w:t>
             </w:r>
           </w:p>
         </w:tc>
@@ -2289,7 +2251,7 @@
               <w:cnfStyle w:val="000000000000" w:firstRow="0" w:lastRow="0" w:firstColumn="0" w:lastColumn="0" w:oddVBand="0" w:evenVBand="0" w:oddHBand="0" w:evenHBand="0" w:firstRowFirstColumn="0" w:firstRowLastColumn="0" w:lastRowFirstColumn="0" w:lastRowLastColumn="0"/>
             </w:pPr>
             <w:r>
-              <w:t>Het huurcontract moet ook als een html bestand kunnen worden geëxporteerd.</w:t>
+              <w:t>In deze mini game moet men met de cursortoetsen een bootje door een vaart kunnen navigeren zonder de wal te raken</w:t>
             </w:r>
           </w:p>
         </w:tc>
@@ -2305,7 +2267,7 @@
           </w:tcPr>
           <w:p>
             <w:r>
-              <w:t>C7</w:t>
+              <w:t>c3</w:t>
             </w:r>
           </w:p>
         </w:tc>
@@ -2318,7 +2280,7 @@
               <w:cnfStyle w:val="000000100000" w:firstRow="0" w:lastRow="0" w:firstColumn="0" w:lastColumn="0" w:oddVBand="0" w:evenVBand="0" w:oddHBand="1" w:evenHBand="0" w:firstRowFirstColumn="0" w:firstRowLastColumn="0" w:lastRowFirstColumn="0" w:lastRowLastColumn="0"/>
             </w:pPr>
             <w:r>
-              <w:t>Er moet gekozen kunnen worden tussen een HTML export en de tekst file export.</w:t>
+              <w:t>Deze minigame is alleen maar speelbaar als iemand een zeilboot huurt</w:t>
             </w:r>
           </w:p>
         </w:tc>
@@ -2331,7 +2293,7 @@
           </w:tcPr>
           <w:p>
             <w:r>
-              <w:t>C8</w:t>
+              <w:t>c4</w:t>
             </w:r>
           </w:p>
         </w:tc>
@@ -2344,7 +2306,7 @@
               <w:cnfStyle w:val="000000000000" w:firstRow="0" w:lastRow="0" w:firstColumn="0" w:lastColumn="0" w:oddVBand="0" w:evenVBand="0" w:oddHBand="0" w:evenHBand="0" w:firstRowFirstColumn="0" w:firstRowLastColumn="0" w:lastRowFirstColumn="0" w:lastRowLastColumn="0"/>
             </w:pPr>
             <w:r>
-              <w:t>Een admin gebruiker kan inloggen en kan bijbehorende schepen toevoegen, aanpassen en verwijderen</w:t>
+              <w:t>De wind komt uit het westen in de minigame, en deze kant moet dus niet op kunnen worden gevaren</w:t>
             </w:r>
           </w:p>
         </w:tc>
@@ -2360,6 +2322,116 @@
           </w:tcPr>
           <w:p>
             <w:r>
+              <w:t>c5</w:t>
+            </w:r>
+          </w:p>
+        </w:tc>
+        <w:tc>
+          <w:tcPr>
+            <w:tcW w:w="8211" w:type="dxa"/>
+          </w:tcPr>
+          <w:p>
+            <w:pPr>
+              <w:cnfStyle w:val="000000100000" w:firstRow="0" w:lastRow="0" w:firstColumn="0" w:lastColumn="0" w:oddVBand="0" w:evenVBand="0" w:oddHBand="1" w:evenHBand="0" w:firstRowFirstColumn="0" w:firstRowLastColumn="0" w:lastRowFirstColumn="0" w:lastRowLastColumn="0"/>
+            </w:pPr>
+            <w:r>
+              <w:t>Er moeten verschillende hindernissen(boeien, dukdalven, meerpalen en overige obstakels) ontweken worden; worden deze objecten geraakt dan moet er een bijpassend geluid afgespeeld worden</w:t>
+            </w:r>
+          </w:p>
+        </w:tc>
+      </w:tr>
+      <w:tr>
+        <w:tc>
+          <w:tcPr>
+            <w:cnfStyle w:val="001000000000" w:firstRow="0" w:lastRow="0" w:firstColumn="1" w:lastColumn="0" w:oddVBand="0" w:evenVBand="0" w:oddHBand="0" w:evenHBand="0" w:firstRowFirstColumn="0" w:firstRowLastColumn="0" w:lastRowFirstColumn="0" w:lastRowLastColumn="0"/>
+            <w:tcW w:w="851" w:type="dxa"/>
+          </w:tcPr>
+          <w:p>
+            <w:r>
+              <w:t>C6</w:t>
+            </w:r>
+          </w:p>
+        </w:tc>
+        <w:tc>
+          <w:tcPr>
+            <w:tcW w:w="8211" w:type="dxa"/>
+          </w:tcPr>
+          <w:p>
+            <w:pPr>
+              <w:cnfStyle w:val="000000000000" w:firstRow="0" w:lastRow="0" w:firstColumn="0" w:lastColumn="0" w:oddVBand="0" w:evenVBand="0" w:oddHBand="0" w:evenHBand="0" w:firstRowFirstColumn="0" w:firstRowLastColumn="0" w:lastRowFirstColumn="0" w:lastRowLastColumn="0"/>
+            </w:pPr>
+            <w:r>
+              <w:t>Het huurcontract moet ook als een html bestand kunnen worden geëxporteerd.</w:t>
+            </w:r>
+          </w:p>
+        </w:tc>
+      </w:tr>
+      <w:tr>
+        <w:trPr>
+          <w:cnfStyle w:val="000000100000" w:firstRow="0" w:lastRow="0" w:firstColumn="0" w:lastColumn="0" w:oddVBand="0" w:evenVBand="0" w:oddHBand="1" w:evenHBand="0" w:firstRowFirstColumn="0" w:firstRowLastColumn="0" w:lastRowFirstColumn="0" w:lastRowLastColumn="0"/>
+        </w:trPr>
+        <w:tc>
+          <w:tcPr>
+            <w:cnfStyle w:val="001000000000" w:firstRow="0" w:lastRow="0" w:firstColumn="1" w:lastColumn="0" w:oddVBand="0" w:evenVBand="0" w:oddHBand="0" w:evenHBand="0" w:firstRowFirstColumn="0" w:firstRowLastColumn="0" w:lastRowFirstColumn="0" w:lastRowLastColumn="0"/>
+            <w:tcW w:w="851" w:type="dxa"/>
+          </w:tcPr>
+          <w:p>
+            <w:r>
+              <w:t>C7</w:t>
+            </w:r>
+          </w:p>
+        </w:tc>
+        <w:tc>
+          <w:tcPr>
+            <w:tcW w:w="8211" w:type="dxa"/>
+          </w:tcPr>
+          <w:p>
+            <w:pPr>
+              <w:cnfStyle w:val="000000100000" w:firstRow="0" w:lastRow="0" w:firstColumn="0" w:lastColumn="0" w:oddVBand="0" w:evenVBand="0" w:oddHBand="1" w:evenHBand="0" w:firstRowFirstColumn="0" w:firstRowLastColumn="0" w:lastRowFirstColumn="0" w:lastRowLastColumn="0"/>
+            </w:pPr>
+            <w:r>
+              <w:t>Er moet gekozen kunnen worden tussen een HTML export en de tekst file export.</w:t>
+            </w:r>
+          </w:p>
+        </w:tc>
+      </w:tr>
+      <w:tr>
+        <w:tc>
+          <w:tcPr>
+            <w:cnfStyle w:val="001000000000" w:firstRow="0" w:lastRow="0" w:firstColumn="1" w:lastColumn="0" w:oddVBand="0" w:evenVBand="0" w:oddHBand="0" w:evenHBand="0" w:firstRowFirstColumn="0" w:firstRowLastColumn="0" w:lastRowFirstColumn="0" w:lastRowLastColumn="0"/>
+            <w:tcW w:w="851" w:type="dxa"/>
+          </w:tcPr>
+          <w:p>
+            <w:r>
+              <w:t>C8</w:t>
+            </w:r>
+          </w:p>
+        </w:tc>
+        <w:tc>
+          <w:tcPr>
+            <w:tcW w:w="8211" w:type="dxa"/>
+          </w:tcPr>
+          <w:p>
+            <w:pPr>
+              <w:cnfStyle w:val="000000000000" w:firstRow="0" w:lastRow="0" w:firstColumn="0" w:lastColumn="0" w:oddVBand="0" w:evenVBand="0" w:oddHBand="0" w:evenHBand="0" w:firstRowFirstColumn="0" w:firstRowLastColumn="0" w:lastRowFirstColumn="0" w:lastRowLastColumn="0"/>
+            </w:pPr>
+            <w:r>
+              <w:t>Een admin gebruiker kan inloggen en kan bijbehorende schepen toevoegen, aanpassen en verwijderen</w:t>
+            </w:r>
+          </w:p>
+        </w:tc>
+      </w:tr>
+      <w:tr>
+        <w:trPr>
+          <w:cnfStyle w:val="000000100000" w:firstRow="0" w:lastRow="0" w:firstColumn="0" w:lastColumn="0" w:oddVBand="0" w:evenVBand="0" w:oddHBand="1" w:evenHBand="0" w:firstRowFirstColumn="0" w:firstRowLastColumn="0" w:lastRowFirstColumn="0" w:lastRowLastColumn="0"/>
+        </w:trPr>
+        <w:tc>
+          <w:tcPr>
+            <w:cnfStyle w:val="001000000000" w:firstRow="0" w:lastRow="0" w:firstColumn="1" w:lastColumn="0" w:oddVBand="0" w:evenVBand="0" w:oddHBand="0" w:evenHBand="0" w:firstRowFirstColumn="0" w:firstRowLastColumn="0" w:lastRowFirstColumn="0" w:lastRowLastColumn="0"/>
+            <w:tcW w:w="851" w:type="dxa"/>
+          </w:tcPr>
+          <w:p>
+            <w:r>
               <w:t>C9</w:t>
             </w:r>
           </w:p>
@@ -2384,11 +2456,11 @@
       <w:pPr>
         <w:pStyle w:val="Kop2"/>
       </w:pPr>
-      <w:bookmarkStart w:id="6" w:name="_Toc454356110"/>
+      <w:bookmarkStart w:id="7" w:name="_Toc454363494"/>
       <w:r>
         <w:t>Wont haves:</w:t>
       </w:r>
-      <w:bookmarkEnd w:id="6"/>
+      <w:bookmarkEnd w:id="7"/>
     </w:p>
     <w:p>
       <w:r>
@@ -2402,12 +2474,12 @@
       <w:pPr>
         <w:pStyle w:val="Kop1"/>
       </w:pPr>
-      <w:bookmarkStart w:id="7" w:name="_Toc454356111"/>
+      <w:bookmarkStart w:id="8" w:name="_Toc454363495"/>
       <w:r>
         <w:lastRenderedPageBreak/>
         <w:t>ER-Diagram</w:t>
       </w:r>
-      <w:bookmarkEnd w:id="7"/>
+      <w:bookmarkEnd w:id="8"/>
     </w:p>
     <w:p>
       <w:r>
@@ -2464,12 +2536,12 @@
       <w:pPr>
         <w:pStyle w:val="Kop1"/>
       </w:pPr>
-      <w:bookmarkStart w:id="8" w:name="_Toc454356112"/>
+      <w:bookmarkStart w:id="9" w:name="_Toc454363496"/>
       <w:r>
         <w:lastRenderedPageBreak/>
         <w:t>UseCase diagram</w:t>
       </w:r>
-      <w:bookmarkEnd w:id="8"/>
+      <w:bookmarkEnd w:id="9"/>
     </w:p>
     <w:p>
       <w:r>
@@ -2485,7 +2557,7 @@
           <v:shape id="_x0000_i1050" type="#_x0000_t75" style="width:453.4pt;height:292pt" o:ole="">
             <v:imagedata r:id="rId8" o:title=""/>
           </v:shape>
-          <o:OLEObject Type="Embed" ProgID="Visio.Drawing.15" ShapeID="_x0000_i1050" DrawAspect="Content" ObjectID="_1528100408" r:id="rId9"/>
+          <o:OLEObject Type="Embed" ProgID="Visio.Drawing.15" ShapeID="_x0000_i1050" DrawAspect="Content" ObjectID="_1528105333" r:id="rId9"/>
         </w:object>
       </w:r>
       <w:r>
@@ -2496,12 +2568,12 @@
       <w:pPr>
         <w:pStyle w:val="Kop1"/>
       </w:pPr>
-      <w:bookmarkStart w:id="9" w:name="_Toc454356113"/>
+      <w:bookmarkStart w:id="10" w:name="_Toc454363497"/>
       <w:r>
         <w:lastRenderedPageBreak/>
         <w:t>UseCases</w:t>
       </w:r>
-      <w:bookmarkEnd w:id="9"/>
+      <w:bookmarkEnd w:id="10"/>
     </w:p>
     <w:tbl>
       <w:tblPr>
@@ -4553,13 +4625,7 @@
               </w:numPr>
             </w:pPr>
             <w:r>
-              <w:t>De actor</w:t>
-            </w:r>
-            <w:r>
-              <w:t xml:space="preserve"> heeft een lijst van materialen</w:t>
-            </w:r>
-            <w:r>
-              <w:t xml:space="preserve"> voor zich en klikt op een van deze boten</w:t>
+              <w:t>De actor heeft een lijst van materialen voor zich en klikt op een van deze boten</w:t>
             </w:r>
           </w:p>
           <w:p>
@@ -4571,13 +4637,7 @@
               </w:numPr>
             </w:pPr>
             <w:r>
-              <w:t>De actor v</w:t>
-            </w:r>
-            <w:r>
-              <w:t>ult de gegevens aan of vult een pakket in waar het materiaal bij kan horen</w:t>
-            </w:r>
-            <w:r>
-              <w:t>.</w:t>
+              <w:t>De actor vult de gegevens aan of vult een pakket in waar het materiaal bij kan horen.</w:t>
             </w:r>
           </w:p>
           <w:p>
@@ -4771,13 +4831,7 @@
               </w:numPr>
             </w:pPr>
             <w:r>
-              <w:t>De</w:t>
-            </w:r>
-            <w:r>
-              <w:t xml:space="preserve"> actor heeft een lijst van materialen</w:t>
-            </w:r>
-            <w:r>
-              <w:t xml:space="preserve"> voor zich en klikt op een van deze boten.</w:t>
+              <w:t>De actor heeft een lijst van materialen voor zich en klikt op een van deze boten.</w:t>
             </w:r>
           </w:p>
           <w:p>
@@ -4830,13 +4884,7 @@
               </w:numPr>
             </w:pPr>
             <w:r>
-              <w:t xml:space="preserve">De actor klikt op “Annuleren” =&gt; </w:t>
-            </w:r>
-            <w:r>
-              <w:t>het materiaal</w:t>
-            </w:r>
-            <w:r>
-              <w:t xml:space="preserve"> wordt niet verwijdert en het scherm sluit.</w:t>
+              <w:t>De actor klikt op “Annuleren” =&gt; het materiaal wordt niet verwijdert en het scherm sluit.</w:t>
             </w:r>
           </w:p>
         </w:tc>
@@ -4858,10 +4906,7 @@
           </w:tcPr>
           <w:p>
             <w:r>
-              <w:t>Het materiaal</w:t>
-            </w:r>
-            <w:r>
-              <w:t xml:space="preserve"> is in de database gedeactiveerd en kan niet meer verhuurd worden.</w:t>
+              <w:t>Het materiaal is in de database gedeactiveerd en kan niet meer verhuurd worden.</w:t>
             </w:r>
           </w:p>
         </w:tc>
@@ -4877,12 +4922,89 @@
       <w:pPr>
         <w:pStyle w:val="Kop1"/>
       </w:pPr>
+      <w:bookmarkStart w:id="11" w:name="_Toc454363498"/>
       <w:r>
         <w:lastRenderedPageBreak/>
         <w:t>UI schetsen</w:t>
       </w:r>
-      <w:bookmarkStart w:id="10" w:name="_GoBack"/>
-      <w:bookmarkEnd w:id="10"/>
+      <w:bookmarkEnd w:id="11"/>
+    </w:p>
+    <w:p/>
+    <w:p>
+      <w:r>
+        <w:pict w14:anchorId="1358EF26">
+          <v:shape id="_x0000_i1082" type="#_x0000_t75" style="width:452.8pt;height:254.7pt">
+            <v:imagedata r:id="rId10" o:title="UI schets hoofdscherm"/>
+          </v:shape>
+        </w:pict>
+      </w:r>
+      <w:r>
+        <w:t>Dit is de schets van het hoofdscherm. In dit scherm kan je een huur toevoegen en de lijst van huren opvragen met een knop. Tevens kan je de huur exporteren via dit scherm. Men moet eerst een boottype opgeven waarna de lijst met boten wordt geladen van dit type in de eerste listbox. In de 2</w:t>
+      </w:r>
+      <w:r>
+        <w:rPr>
+          <w:vertAlign w:val="superscript"/>
+        </w:rPr>
+        <w:t>e</w:t>
+      </w:r>
+      <w:r>
+        <w:t xml:space="preserve"> listbox staan alle materialen die </w:t>
+      </w:r>
+      <w:r>
+        <w:t>er bij gehuurd</w:t>
+      </w:r>
+      <w:r>
+        <w:t xml:space="preserve"> kunnen worden, hierop kan worden geklikt en dan worden deze toegevoegd aan de huur. Als men op huur drukt dan wordt de huur opgeslagen in de database en als men op exporteer drukt dan wordt de huur geëxporteerd.</w:t>
+      </w:r>
+    </w:p>
+    <w:p>
+      <w:r>
+        <w:lastRenderedPageBreak/>
+        <w:pict w14:anchorId="146E1F8F">
+          <v:shape id="_x0000_i1084" type="#_x0000_t75" style="width:275.9pt;height:343.65pt">
+            <v:imagedata r:id="rId11" o:title="UI schets lijsten"/>
+          </v:shape>
+        </w:pict>
+      </w:r>
+    </w:p>
+    <w:p>
+      <w:r>
+        <w:t>Voor de verschillende lijsten in het programma wordt dit scherm gebruikt, dit scherm zal worden gebruikt voor het weergeven van alle huurcontracten, alsmede de lijst van boten en van materialen als een admin in zal kunnen loggen op de applicatie. Per context zal dan ook &lt;type lijst&gt; juist ingevuld zijn en ook &lt;scherm&gt; met de juiste benamingen.</w:t>
+      </w:r>
+    </w:p>
+    <w:p>
+      <w:r>
+        <w:br w:type="page"/>
+      </w:r>
+    </w:p>
+    <w:p/>
+    <w:p>
+      <w:r>
+        <w:pict w14:anchorId="58EC73C4">
+          <v:shape id="_x0000_i1113" type="#_x0000_t75" style="width:299.6pt;height:161.7pt">
+            <v:imagedata r:id="rId12" o:title="UI schets login" croptop="7154f" cropbottom="13556f" cropright="5148f"/>
+          </v:shape>
+        </w:pict>
+      </w:r>
+    </w:p>
+    <w:p>
+      <w:r>
+        <w:t>Voor de login van de admin, als deze geïmplementeerd zal worden, zal het scherm er zo uit komen te zien. Het is een simpel login scherm met een gebruikersnaam en wachtwoord die zal worden weergegeven en een nieuw form laadt als een admin ingelogd is.</w:t>
+      </w:r>
+    </w:p>
+    <w:p>
+      <w:r>
+        <w:pict w14:anchorId="7C792FA1">
+          <v:shape id="_x0000_i1124" type="#_x0000_t75" style="width:330.85pt;height:199pt">
+            <v:imagedata r:id="rId13" o:title="UI schets toevoegen verwijderen" croptop="5906f" cropbottom="12790f" cropright="2460f"/>
+          </v:shape>
+        </w:pict>
+      </w:r>
+    </w:p>
+    <w:p>
+      <w:r>
+        <w:t>Het laatste scherm is voor het toevoegen en aanpassen/verwijderen van een boot/materiaal/vaarwater. Per toepassing zal het iets anders eruit zien, voor het toevoeg scherm bestaat de verwijder knop niet, en de labels bij de input boxes zullen iets anders zijn. Tevens zal er bij het toevoegen van een vaarwater maar één input box zijn. Verder zien deze schermen er zo goed als hetzelfde uit.</w:t>
+      </w:r>
     </w:p>
     <w:p>
       <w:r>
@@ -4893,12 +5015,12 @@
       <w:pPr>
         <w:pStyle w:val="Kop1"/>
       </w:pPr>
-      <w:bookmarkStart w:id="11" w:name="_Toc454356114"/>
+      <w:bookmarkStart w:id="12" w:name="_Toc454363499"/>
       <w:r>
         <w:lastRenderedPageBreak/>
         <w:t>Planning</w:t>
       </w:r>
-      <w:bookmarkEnd w:id="11"/>
+      <w:bookmarkEnd w:id="12"/>
     </w:p>
     <w:tbl>
       <w:tblPr>
@@ -5436,6 +5558,7 @@
         <w:tc>
           <w:tcPr>
             <w:tcW w:w="1134" w:type="dxa"/>
+            <w:shd w:val="clear" w:color="auto" w:fill="70AD47" w:themeFill="accent6"/>
           </w:tcPr>
           <w:p>
             <w:pPr>
@@ -5449,11 +5572,15 @@
         <w:tc>
           <w:tcPr>
             <w:tcW w:w="1129" w:type="dxa"/>
+            <w:shd w:val="clear" w:color="auto" w:fill="FFFF00"/>
           </w:tcPr>
           <w:p>
             <w:pPr>
               <w:cnfStyle w:val="000000000000" w:firstRow="0" w:lastRow="0" w:firstColumn="0" w:lastColumn="0" w:oddVBand="0" w:evenVBand="0" w:oddHBand="0" w:evenHBand="0" w:firstRowFirstColumn="0" w:firstRowLastColumn="0" w:lastRowFirstColumn="0" w:lastRowLastColumn="0"/>
             </w:pPr>
+            <w:r>
+              <w:t>12:54</w:t>
+            </w:r>
           </w:p>
         </w:tc>
       </w:tr>
@@ -5498,11 +5625,15 @@
         <w:tc>
           <w:tcPr>
             <w:tcW w:w="1134" w:type="dxa"/>
+            <w:shd w:val="clear" w:color="auto" w:fill="70AD47" w:themeFill="accent6"/>
           </w:tcPr>
           <w:p>
             <w:pPr>
               <w:cnfStyle w:val="000000000000" w:firstRow="0" w:lastRow="0" w:firstColumn="0" w:lastColumn="0" w:oddVBand="0" w:evenVBand="0" w:oddHBand="0" w:evenHBand="0" w:firstRowFirstColumn="0" w:firstRowLastColumn="0" w:lastRowFirstColumn="0" w:lastRowLastColumn="0"/>
             </w:pPr>
+            <w:r>
+              <w:t>12:55</w:t>
+            </w:r>
           </w:p>
         </w:tc>
         <w:tc>
@@ -11300,7 +11431,7 @@
 </file>
 
 <file path=customXml/itemProps2.xml><?xml version="1.0" encoding="utf-8"?>
-<ds:datastoreItem xmlns:ds="http://schemas.openxmlformats.org/officeDocument/2006/customXml" ds:itemID="{E40A05EC-C0FF-4017-BD1B-50135E77D84D}">
+<ds:datastoreItem xmlns:ds="http://schemas.openxmlformats.org/officeDocument/2006/customXml" ds:itemID="{07406AC5-92C0-4BF6-8D2D-63EBE8130CC7}">
   <ds:schemaRefs>
     <ds:schemaRef ds:uri="http://schemas.openxmlformats.org/officeDocument/2006/bibliography"/>
   </ds:schemaRefs>

</xml_diff>

<commit_message>
Ontwerpdocument geüpdate met het database model, database model gemaakt.
</commit_message>
<xml_diff>
--- a/Analysedocument.docx
+++ b/Analysedocument.docx
@@ -10,6 +10,7 @@
           <w:docPartUnique/>
         </w:docPartObj>
       </w:sdtPr>
+      <w:sdtEndPr/>
       <w:sdtContent>
         <w:p/>
         <w:p>
@@ -109,6 +110,7 @@
                                     <w:dataBinding w:prefixMappings="xmlns:ns0='http://purl.org/dc/elements/1.1/' xmlns:ns1='http://schemas.openxmlformats.org/package/2006/metadata/core-properties' " w:xpath="/ns1:coreProperties[1]/ns0:title[1]" w:storeItemID="{6C3C8BC8-F283-45AE-878A-BAB7291924A1}"/>
                                     <w:text/>
                                   </w:sdtPr>
+                                  <w:sdtEndPr/>
                                   <w:sdtContent>
                                     <w:r>
                                       <w:rPr>
@@ -135,6 +137,7 @@
                                   <w:dataBinding w:prefixMappings="xmlns:ns0='http://purl.org/dc/elements/1.1/' xmlns:ns1='http://schemas.openxmlformats.org/package/2006/metadata/core-properties' " w:xpath="/ns1:coreProperties[1]/ns0:subject[1]" w:storeItemID="{6C3C8BC8-F283-45AE-878A-BAB7291924A1}"/>
                                   <w:text/>
                                 </w:sdtPr>
+                                <w:sdtEndPr/>
                                 <w:sdtContent>
                                   <w:p>
                                     <w:pPr>
@@ -173,6 +176,7 @@
                                   <w:dataBinding w:prefixMappings="xmlns:ns0='http://purl.org/dc/elements/1.1/' xmlns:ns1='http://schemas.openxmlformats.org/package/2006/metadata/core-properties' " w:xpath="/ns1:coreProperties[1]/ns0:creator[1]" w:storeItemID="{6C3C8BC8-F283-45AE-878A-BAB7291924A1}"/>
                                   <w:text/>
                                 </w:sdtPr>
+                                <w:sdtEndPr/>
                                 <w:sdtContent>
                                   <w:p>
                                     <w:pPr>
@@ -431,6 +435,7 @@
                                     <w:calendar w:val="gregorian"/>
                                   </w:date>
                                 </w:sdtPr>
+                                <w:sdtEndPr/>
                                 <w:sdtContent>
                                   <w:p>
                                     <w:pPr>
@@ -1443,8 +1448,6 @@
           <w:szCs w:val="32"/>
         </w:rPr>
       </w:pPr>
-      <w:bookmarkStart w:id="0" w:name="_GoBack"/>
-      <w:bookmarkEnd w:id="0"/>
       <w:r>
         <w:br w:type="page"/>
       </w:r>
@@ -1453,12 +1456,12 @@
       <w:pPr>
         <w:pStyle w:val="Kop1"/>
       </w:pPr>
-      <w:bookmarkStart w:id="1" w:name="_Toc454363488"/>
+      <w:bookmarkStart w:id="0" w:name="_Toc454363488"/>
       <w:r>
         <w:lastRenderedPageBreak/>
         <w:t>Inleiding</w:t>
       </w:r>
-      <w:bookmarkEnd w:id="1"/>
+      <w:bookmarkEnd w:id="0"/>
     </w:p>
     <w:p>
       <w:r>
@@ -1483,12 +1486,12 @@
       <w:pPr>
         <w:pStyle w:val="Kop1"/>
       </w:pPr>
-      <w:bookmarkStart w:id="2" w:name="_Toc454363489"/>
+      <w:bookmarkStart w:id="1" w:name="_Toc454363489"/>
       <w:r>
         <w:lastRenderedPageBreak/>
         <w:t>Scenario</w:t>
       </w:r>
-      <w:bookmarkEnd w:id="2"/>
+      <w:bookmarkEnd w:id="1"/>
       <w:r>
         <w:t xml:space="preserve"> </w:t>
       </w:r>
@@ -1537,12 +1540,12 @@
       <w:pPr>
         <w:pStyle w:val="Kop1"/>
       </w:pPr>
-      <w:bookmarkStart w:id="3" w:name="_Toc454363490"/>
+      <w:bookmarkStart w:id="2" w:name="_Toc454363490"/>
       <w:r>
         <w:lastRenderedPageBreak/>
         <w:t>User requirements</w:t>
       </w:r>
-      <w:bookmarkEnd w:id="3"/>
+      <w:bookmarkEnd w:id="2"/>
     </w:p>
     <w:p>
       <w:r>
@@ -1556,11 +1559,11 @@
       <w:pPr>
         <w:pStyle w:val="Kop2"/>
       </w:pPr>
-      <w:bookmarkStart w:id="4" w:name="_Toc454363491"/>
+      <w:bookmarkStart w:id="3" w:name="_Toc454363491"/>
       <w:r>
         <w:t>Must haves:</w:t>
       </w:r>
-      <w:bookmarkEnd w:id="4"/>
+      <w:bookmarkEnd w:id="3"/>
     </w:p>
     <w:tbl>
       <w:tblPr>
@@ -2003,9 +2006,162 @@
       <w:pPr>
         <w:pStyle w:val="Kop2"/>
       </w:pPr>
-      <w:bookmarkStart w:id="5" w:name="_Toc454363492"/>
+      <w:bookmarkStart w:id="4" w:name="_Toc454363492"/>
       <w:r>
         <w:t>Should haves:</w:t>
+      </w:r>
+      <w:bookmarkEnd w:id="4"/>
+    </w:p>
+    <w:tbl>
+      <w:tblPr>
+        <w:tblStyle w:val="Onopgemaaktetabel3"/>
+        <w:tblW w:w="0" w:type="auto"/>
+        <w:tblLook w:val="04A0" w:firstRow="1" w:lastRow="0" w:firstColumn="1" w:lastColumn="0" w:noHBand="0" w:noVBand="1"/>
+      </w:tblPr>
+      <w:tblGrid>
+        <w:gridCol w:w="851"/>
+        <w:gridCol w:w="8211"/>
+      </w:tblGrid>
+      <w:tr>
+        <w:trPr>
+          <w:cnfStyle w:val="100000000000" w:firstRow="1" w:lastRow="0" w:firstColumn="0" w:lastColumn="0" w:oddVBand="0" w:evenVBand="0" w:oddHBand="0" w:evenHBand="0" w:firstRowFirstColumn="0" w:firstRowLastColumn="0" w:lastRowFirstColumn="0" w:lastRowLastColumn="0"/>
+        </w:trPr>
+        <w:tc>
+          <w:tcPr>
+            <w:cnfStyle w:val="001000000100" w:firstRow="0" w:lastRow="0" w:firstColumn="1" w:lastColumn="0" w:oddVBand="0" w:evenVBand="0" w:oddHBand="0" w:evenHBand="0" w:firstRowFirstColumn="1" w:firstRowLastColumn="0" w:lastRowFirstColumn="0" w:lastRowLastColumn="0"/>
+            <w:tcW w:w="851" w:type="dxa"/>
+          </w:tcPr>
+          <w:p>
+            <w:r>
+              <w:t>Code</w:t>
+            </w:r>
+          </w:p>
+        </w:tc>
+        <w:tc>
+          <w:tcPr>
+            <w:tcW w:w="8211" w:type="dxa"/>
+          </w:tcPr>
+          <w:p>
+            <w:pPr>
+              <w:cnfStyle w:val="100000000000" w:firstRow="1" w:lastRow="0" w:firstColumn="0" w:lastColumn="0" w:oddVBand="0" w:evenVBand="0" w:oddHBand="0" w:evenHBand="0" w:firstRowFirstColumn="0" w:firstRowLastColumn="0" w:lastRowFirstColumn="0" w:lastRowLastColumn="0"/>
+            </w:pPr>
+            <w:r>
+              <w:t>omschrijving user requirement</w:t>
+            </w:r>
+          </w:p>
+        </w:tc>
+      </w:tr>
+      <w:tr>
+        <w:trPr>
+          <w:cnfStyle w:val="000000100000" w:firstRow="0" w:lastRow="0" w:firstColumn="0" w:lastColumn="0" w:oddVBand="0" w:evenVBand="0" w:oddHBand="1" w:evenHBand="0" w:firstRowFirstColumn="0" w:firstRowLastColumn="0" w:lastRowFirstColumn="0" w:lastRowLastColumn="0"/>
+        </w:trPr>
+        <w:tc>
+          <w:tcPr>
+            <w:cnfStyle w:val="001000000000" w:firstRow="0" w:lastRow="0" w:firstColumn="1" w:lastColumn="0" w:oddVBand="0" w:evenVBand="0" w:oddHBand="0" w:evenHBand="0" w:firstRowFirstColumn="0" w:firstRowLastColumn="0" w:lastRowFirstColumn="0" w:lastRowLastColumn="0"/>
+            <w:tcW w:w="851" w:type="dxa"/>
+          </w:tcPr>
+          <w:p>
+            <w:r>
+              <w:t>s1</w:t>
+            </w:r>
+          </w:p>
+        </w:tc>
+        <w:tc>
+          <w:tcPr>
+            <w:tcW w:w="8211" w:type="dxa"/>
+          </w:tcPr>
+          <w:p>
+            <w:pPr>
+              <w:cnfStyle w:val="000000100000" w:firstRow="0" w:lastRow="0" w:firstColumn="0" w:lastColumn="0" w:oddVBand="0" w:evenVBand="0" w:oddHBand="1" w:evenHBand="0" w:firstRowFirstColumn="0" w:firstRowLastColumn="0" w:lastRowFirstColumn="0" w:lastRowLastColumn="0"/>
+            </w:pPr>
+            <w:r>
+              <w:t>Een klant kan meerdere boten gelijk huren.</w:t>
+            </w:r>
+          </w:p>
+        </w:tc>
+      </w:tr>
+      <w:tr>
+        <w:tc>
+          <w:tcPr>
+            <w:cnfStyle w:val="001000000000" w:firstRow="0" w:lastRow="0" w:firstColumn="1" w:lastColumn="0" w:oddVBand="0" w:evenVBand="0" w:oddHBand="0" w:evenHBand="0" w:firstRowFirstColumn="0" w:firstRowLastColumn="0" w:lastRowFirstColumn="0" w:lastRowLastColumn="0"/>
+            <w:tcW w:w="851" w:type="dxa"/>
+          </w:tcPr>
+          <w:p>
+            <w:r>
+              <w:t>s2</w:t>
+            </w:r>
+          </w:p>
+        </w:tc>
+        <w:tc>
+          <w:tcPr>
+            <w:tcW w:w="8211" w:type="dxa"/>
+          </w:tcPr>
+          <w:p>
+            <w:pPr>
+              <w:cnfStyle w:val="000000000000" w:firstRow="0" w:lastRow="0" w:firstColumn="0" w:lastColumn="0" w:oddVBand="0" w:evenVBand="0" w:oddHBand="0" w:evenHBand="0" w:firstRowFirstColumn="0" w:firstRowLastColumn="0" w:lastRowFirstColumn="0" w:lastRowLastColumn="0"/>
+            </w:pPr>
+            <w:r>
+              <w:t>De gevoelstemperatuur moet weergegeven worden door de applicatie voor op de data waarop de boot gehuurd kan worden</w:t>
+            </w:r>
+            <w:r>
+              <w:t>.</w:t>
+            </w:r>
+          </w:p>
+        </w:tc>
+      </w:tr>
+      <w:tr>
+        <w:trPr>
+          <w:cnfStyle w:val="000000100000" w:firstRow="0" w:lastRow="0" w:firstColumn="0" w:lastColumn="0" w:oddVBand="0" w:evenVBand="0" w:oddHBand="1" w:evenHBand="0" w:firstRowFirstColumn="0" w:firstRowLastColumn="0" w:lastRowFirstColumn="0" w:lastRowLastColumn="0"/>
+        </w:trPr>
+        <w:tc>
+          <w:tcPr>
+            <w:cnfStyle w:val="001000000000" w:firstRow="0" w:lastRow="0" w:firstColumn="1" w:lastColumn="0" w:oddVBand="0" w:evenVBand="0" w:oddHBand="0" w:evenHBand="0" w:firstRowFirstColumn="0" w:firstRowLastColumn="0" w:lastRowFirstColumn="0" w:lastRowLastColumn="0"/>
+            <w:tcW w:w="851" w:type="dxa"/>
+          </w:tcPr>
+          <w:p>
+            <w:r>
+              <w:t>S3</w:t>
+            </w:r>
+          </w:p>
+        </w:tc>
+        <w:tc>
+          <w:tcPr>
+            <w:tcW w:w="8211" w:type="dxa"/>
+          </w:tcPr>
+          <w:p>
+            <w:pPr>
+              <w:cnfStyle w:val="000000100000" w:firstRow="0" w:lastRow="0" w:firstColumn="0" w:lastColumn="0" w:oddVBand="0" w:evenVBand="0" w:oddHBand="1" w:evenHBand="0" w:firstRowFirstColumn="0" w:firstRowLastColumn="0" w:lastRowFirstColumn="0" w:lastRowLastColumn="0"/>
+            </w:pPr>
+            <w:r>
+              <w:t>Een klant kan een “</w:t>
+            </w:r>
+            <w:r>
+              <w:t>overnachtings</w:t>
+            </w:r>
+            <w:r>
+              <w:t>pakket” aan bijbehorende artikelen selecteren, waardoor in een keer de juiste extr</w:t>
+            </w:r>
+            <w:r>
+              <w:t>a spullen worden toegevoegd voor een of meerdere overnachtingen.</w:t>
+            </w:r>
+          </w:p>
+        </w:tc>
+      </w:tr>
+    </w:tbl>
+    <w:p/>
+    <w:p>
+      <w:r>
+        <w:br w:type="page"/>
+      </w:r>
+    </w:p>
+    <w:p>
+      <w:pPr>
+        <w:pStyle w:val="Kop2"/>
+      </w:pPr>
+      <w:bookmarkStart w:id="5" w:name="_Toc454363493"/>
+      <w:r>
+        <w:lastRenderedPageBreak/>
+        <w:t>Could haves:</w:t>
       </w:r>
       <w:bookmarkEnd w:id="5"/>
     </w:p>
@@ -2059,7 +2215,7 @@
           </w:tcPr>
           <w:p>
             <w:r>
-              <w:t>s1</w:t>
+              <w:t>C1</w:t>
             </w:r>
           </w:p>
         </w:tc>
@@ -2072,7 +2228,7 @@
               <w:cnfStyle w:val="000000100000" w:firstRow="0" w:lastRow="0" w:firstColumn="0" w:lastColumn="0" w:oddVBand="0" w:evenVBand="0" w:oddHBand="1" w:evenHBand="0" w:firstRowFirstColumn="0" w:firstRowLastColumn="0" w:lastRowFirstColumn="0" w:lastRowLastColumn="0"/>
             </w:pPr>
             <w:r>
-              <w:t>Een klant kan meerdere boten gelijk huren.</w:t>
+              <w:t>Er moet een navigatie mini game gespeeld kunnen worden</w:t>
             </w:r>
           </w:p>
         </w:tc>
@@ -2085,7 +2241,7 @@
           </w:tcPr>
           <w:p>
             <w:r>
-              <w:t>s2</w:t>
+              <w:t xml:space="preserve">c2 </w:t>
             </w:r>
           </w:p>
         </w:tc>
@@ -2098,10 +2254,7 @@
               <w:cnfStyle w:val="000000000000" w:firstRow="0" w:lastRow="0" w:firstColumn="0" w:lastColumn="0" w:oddVBand="0" w:evenVBand="0" w:oddHBand="0" w:evenHBand="0" w:firstRowFirstColumn="0" w:firstRowLastColumn="0" w:lastRowFirstColumn="0" w:lastRowLastColumn="0"/>
             </w:pPr>
             <w:r>
-              <w:t>De gevoelstemperatuur moet weergegeven worden door de applicatie voor op de data waarop de boot gehuurd kan worden</w:t>
-            </w:r>
-            <w:r>
-              <w:t>.</w:t>
+              <w:t>In deze mini game moet men met de cursortoetsen een bootje door een vaart kunnen navigeren zonder de wal te raken</w:t>
             </w:r>
           </w:p>
         </w:tc>
@@ -2117,7 +2270,7 @@
           </w:tcPr>
           <w:p>
             <w:r>
-              <w:t>S3</w:t>
+              <w:t>c3</w:t>
             </w:r>
           </w:p>
         </w:tc>
@@ -2130,16 +2283,172 @@
               <w:cnfStyle w:val="000000100000" w:firstRow="0" w:lastRow="0" w:firstColumn="0" w:lastColumn="0" w:oddVBand="0" w:evenVBand="0" w:oddHBand="1" w:evenHBand="0" w:firstRowFirstColumn="0" w:firstRowLastColumn="0" w:lastRowFirstColumn="0" w:lastRowLastColumn="0"/>
             </w:pPr>
             <w:r>
-              <w:t>Een klant kan een “</w:t>
-            </w:r>
-            <w:r>
-              <w:t>overnachtings</w:t>
-            </w:r>
-            <w:r>
-              <w:t>pakket” aan bijbehorende artikelen selecteren, waardoor in een keer de juiste extr</w:t>
-            </w:r>
-            <w:r>
-              <w:t>a spullen worden toegevoegd voor een of meerdere overnachtingen.</w:t>
+              <w:t>Deze minigame is alleen maar speelbaar als iemand een zeilboot huurt</w:t>
+            </w:r>
+          </w:p>
+        </w:tc>
+      </w:tr>
+      <w:tr>
+        <w:tc>
+          <w:tcPr>
+            <w:cnfStyle w:val="001000000000" w:firstRow="0" w:lastRow="0" w:firstColumn="1" w:lastColumn="0" w:oddVBand="0" w:evenVBand="0" w:oddHBand="0" w:evenHBand="0" w:firstRowFirstColumn="0" w:firstRowLastColumn="0" w:lastRowFirstColumn="0" w:lastRowLastColumn="0"/>
+            <w:tcW w:w="851" w:type="dxa"/>
+          </w:tcPr>
+          <w:p>
+            <w:r>
+              <w:t>c4</w:t>
+            </w:r>
+          </w:p>
+        </w:tc>
+        <w:tc>
+          <w:tcPr>
+            <w:tcW w:w="8211" w:type="dxa"/>
+          </w:tcPr>
+          <w:p>
+            <w:pPr>
+              <w:cnfStyle w:val="000000000000" w:firstRow="0" w:lastRow="0" w:firstColumn="0" w:lastColumn="0" w:oddVBand="0" w:evenVBand="0" w:oddHBand="0" w:evenHBand="0" w:firstRowFirstColumn="0" w:firstRowLastColumn="0" w:lastRowFirstColumn="0" w:lastRowLastColumn="0"/>
+            </w:pPr>
+            <w:r>
+              <w:t>De wind komt uit het westen in de minigame, en deze kant moet dus niet op kunnen worden gevaren</w:t>
+            </w:r>
+          </w:p>
+        </w:tc>
+      </w:tr>
+      <w:tr>
+        <w:trPr>
+          <w:cnfStyle w:val="000000100000" w:firstRow="0" w:lastRow="0" w:firstColumn="0" w:lastColumn="0" w:oddVBand="0" w:evenVBand="0" w:oddHBand="1" w:evenHBand="0" w:firstRowFirstColumn="0" w:firstRowLastColumn="0" w:lastRowFirstColumn="0" w:lastRowLastColumn="0"/>
+        </w:trPr>
+        <w:tc>
+          <w:tcPr>
+            <w:cnfStyle w:val="001000000000" w:firstRow="0" w:lastRow="0" w:firstColumn="1" w:lastColumn="0" w:oddVBand="0" w:evenVBand="0" w:oddHBand="0" w:evenHBand="0" w:firstRowFirstColumn="0" w:firstRowLastColumn="0" w:lastRowFirstColumn="0" w:lastRowLastColumn="0"/>
+            <w:tcW w:w="851" w:type="dxa"/>
+          </w:tcPr>
+          <w:p>
+            <w:r>
+              <w:t>c5</w:t>
+            </w:r>
+          </w:p>
+        </w:tc>
+        <w:tc>
+          <w:tcPr>
+            <w:tcW w:w="8211" w:type="dxa"/>
+          </w:tcPr>
+          <w:p>
+            <w:pPr>
+              <w:cnfStyle w:val="000000100000" w:firstRow="0" w:lastRow="0" w:firstColumn="0" w:lastColumn="0" w:oddVBand="0" w:evenVBand="0" w:oddHBand="1" w:evenHBand="0" w:firstRowFirstColumn="0" w:firstRowLastColumn="0" w:lastRowFirstColumn="0" w:lastRowLastColumn="0"/>
+            </w:pPr>
+            <w:r>
+              <w:t>Er moeten verschillende hindernissen(boeien, dukdalven, meerpalen en overige obstakels) ontweken worden; worden deze objecten geraakt dan moet er een bijpassend geluid afgespeeld worden</w:t>
+            </w:r>
+          </w:p>
+        </w:tc>
+      </w:tr>
+      <w:tr>
+        <w:tc>
+          <w:tcPr>
+            <w:cnfStyle w:val="001000000000" w:firstRow="0" w:lastRow="0" w:firstColumn="1" w:lastColumn="0" w:oddVBand="0" w:evenVBand="0" w:oddHBand="0" w:evenHBand="0" w:firstRowFirstColumn="0" w:firstRowLastColumn="0" w:lastRowFirstColumn="0" w:lastRowLastColumn="0"/>
+            <w:tcW w:w="851" w:type="dxa"/>
+          </w:tcPr>
+          <w:p>
+            <w:r>
+              <w:t>C6</w:t>
+            </w:r>
+          </w:p>
+        </w:tc>
+        <w:tc>
+          <w:tcPr>
+            <w:tcW w:w="8211" w:type="dxa"/>
+          </w:tcPr>
+          <w:p>
+            <w:pPr>
+              <w:cnfStyle w:val="000000000000" w:firstRow="0" w:lastRow="0" w:firstColumn="0" w:lastColumn="0" w:oddVBand="0" w:evenVBand="0" w:oddHBand="0" w:evenHBand="0" w:firstRowFirstColumn="0" w:firstRowLastColumn="0" w:lastRowFirstColumn="0" w:lastRowLastColumn="0"/>
+            </w:pPr>
+            <w:r>
+              <w:t>Het huurcontract moet ook als een html bestand kunnen worden geëxporteerd.</w:t>
+            </w:r>
+          </w:p>
+        </w:tc>
+      </w:tr>
+      <w:tr>
+        <w:trPr>
+          <w:cnfStyle w:val="000000100000" w:firstRow="0" w:lastRow="0" w:firstColumn="0" w:lastColumn="0" w:oddVBand="0" w:evenVBand="0" w:oddHBand="1" w:evenHBand="0" w:firstRowFirstColumn="0" w:firstRowLastColumn="0" w:lastRowFirstColumn="0" w:lastRowLastColumn="0"/>
+        </w:trPr>
+        <w:tc>
+          <w:tcPr>
+            <w:cnfStyle w:val="001000000000" w:firstRow="0" w:lastRow="0" w:firstColumn="1" w:lastColumn="0" w:oddVBand="0" w:evenVBand="0" w:oddHBand="0" w:evenHBand="0" w:firstRowFirstColumn="0" w:firstRowLastColumn="0" w:lastRowFirstColumn="0" w:lastRowLastColumn="0"/>
+            <w:tcW w:w="851" w:type="dxa"/>
+          </w:tcPr>
+          <w:p>
+            <w:r>
+              <w:t>C7</w:t>
+            </w:r>
+          </w:p>
+        </w:tc>
+        <w:tc>
+          <w:tcPr>
+            <w:tcW w:w="8211" w:type="dxa"/>
+          </w:tcPr>
+          <w:p>
+            <w:pPr>
+              <w:cnfStyle w:val="000000100000" w:firstRow="0" w:lastRow="0" w:firstColumn="0" w:lastColumn="0" w:oddVBand="0" w:evenVBand="0" w:oddHBand="1" w:evenHBand="0" w:firstRowFirstColumn="0" w:firstRowLastColumn="0" w:lastRowFirstColumn="0" w:lastRowLastColumn="0"/>
+            </w:pPr>
+            <w:r>
+              <w:t>Er moet gekozen kunnen worden tussen een HTML export en de tekst file export.</w:t>
+            </w:r>
+          </w:p>
+        </w:tc>
+      </w:tr>
+      <w:tr>
+        <w:tc>
+          <w:tcPr>
+            <w:cnfStyle w:val="001000000000" w:firstRow="0" w:lastRow="0" w:firstColumn="1" w:lastColumn="0" w:oddVBand="0" w:evenVBand="0" w:oddHBand="0" w:evenHBand="0" w:firstRowFirstColumn="0" w:firstRowLastColumn="0" w:lastRowFirstColumn="0" w:lastRowLastColumn="0"/>
+            <w:tcW w:w="851" w:type="dxa"/>
+          </w:tcPr>
+          <w:p>
+            <w:r>
+              <w:t>C8</w:t>
+            </w:r>
+          </w:p>
+        </w:tc>
+        <w:tc>
+          <w:tcPr>
+            <w:tcW w:w="8211" w:type="dxa"/>
+          </w:tcPr>
+          <w:p>
+            <w:pPr>
+              <w:cnfStyle w:val="000000000000" w:firstRow="0" w:lastRow="0" w:firstColumn="0" w:lastColumn="0" w:oddVBand="0" w:evenVBand="0" w:oddHBand="0" w:evenHBand="0" w:firstRowFirstColumn="0" w:firstRowLastColumn="0" w:lastRowFirstColumn="0" w:lastRowLastColumn="0"/>
+            </w:pPr>
+            <w:r>
+              <w:t>Een admin gebruiker kan inloggen en kan bijbehorende schepen toevoegen, aanpassen en verwijderen</w:t>
+            </w:r>
+          </w:p>
+        </w:tc>
+      </w:tr>
+      <w:tr>
+        <w:trPr>
+          <w:cnfStyle w:val="000000100000" w:firstRow="0" w:lastRow="0" w:firstColumn="0" w:lastColumn="0" w:oddVBand="0" w:evenVBand="0" w:oddHBand="1" w:evenHBand="0" w:firstRowFirstColumn="0" w:firstRowLastColumn="0" w:lastRowFirstColumn="0" w:lastRowLastColumn="0"/>
+        </w:trPr>
+        <w:tc>
+          <w:tcPr>
+            <w:cnfStyle w:val="001000000000" w:firstRow="0" w:lastRow="0" w:firstColumn="1" w:lastColumn="0" w:oddVBand="0" w:evenVBand="0" w:oddHBand="0" w:evenHBand="0" w:firstRowFirstColumn="0" w:firstRowLastColumn="0" w:lastRowFirstColumn="0" w:lastRowLastColumn="0"/>
+            <w:tcW w:w="851" w:type="dxa"/>
+          </w:tcPr>
+          <w:p>
+            <w:r>
+              <w:t>C9</w:t>
+            </w:r>
+          </w:p>
+        </w:tc>
+        <w:tc>
+          <w:tcPr>
+            <w:tcW w:w="8211" w:type="dxa"/>
+          </w:tcPr>
+          <w:p>
+            <w:pPr>
+              <w:cnfStyle w:val="000000100000" w:firstRow="0" w:lastRow="0" w:firstColumn="0" w:lastColumn="0" w:oddVBand="0" w:evenVBand="0" w:oddHBand="1" w:evenHBand="0" w:firstRowFirstColumn="0" w:firstRowLastColumn="0" w:lastRowFirstColumn="0" w:lastRowLastColumn="0"/>
+            </w:pPr>
+            <w:r>
+              <w:t>Een admin gebruiker kan bijbehorende materialen toevoegen, aanpassen en verwijderen.</w:t>
             </w:r>
           </w:p>
         </w:tc>
@@ -2147,320 +2456,14 @@
     </w:tbl>
     <w:p/>
     <w:p>
-      <w:r>
-        <w:br w:type="page"/>
-      </w:r>
-    </w:p>
-    <w:p>
       <w:pPr>
         <w:pStyle w:val="Kop2"/>
       </w:pPr>
-      <w:bookmarkStart w:id="6" w:name="_Toc454363493"/>
-      <w:r>
-        <w:lastRenderedPageBreak/>
-        <w:t>Could haves:</w:t>
-      </w:r>
-      <w:bookmarkEnd w:id="6"/>
-    </w:p>
-    <w:tbl>
-      <w:tblPr>
-        <w:tblStyle w:val="Onopgemaaktetabel3"/>
-        <w:tblW w:w="0" w:type="auto"/>
-        <w:tblLook w:val="04A0" w:firstRow="1" w:lastRow="0" w:firstColumn="1" w:lastColumn="0" w:noHBand="0" w:noVBand="1"/>
-      </w:tblPr>
-      <w:tblGrid>
-        <w:gridCol w:w="851"/>
-        <w:gridCol w:w="8211"/>
-      </w:tblGrid>
-      <w:tr>
-        <w:trPr>
-          <w:cnfStyle w:val="100000000000" w:firstRow="1" w:lastRow="0" w:firstColumn="0" w:lastColumn="0" w:oddVBand="0" w:evenVBand="0" w:oddHBand="0" w:evenHBand="0" w:firstRowFirstColumn="0" w:firstRowLastColumn="0" w:lastRowFirstColumn="0" w:lastRowLastColumn="0"/>
-        </w:trPr>
-        <w:tc>
-          <w:tcPr>
-            <w:cnfStyle w:val="001000000100" w:firstRow="0" w:lastRow="0" w:firstColumn="1" w:lastColumn="0" w:oddVBand="0" w:evenVBand="0" w:oddHBand="0" w:evenHBand="0" w:firstRowFirstColumn="1" w:firstRowLastColumn="0" w:lastRowFirstColumn="0" w:lastRowLastColumn="0"/>
-            <w:tcW w:w="851" w:type="dxa"/>
-          </w:tcPr>
-          <w:p>
-            <w:r>
-              <w:t>Code</w:t>
-            </w:r>
-          </w:p>
-        </w:tc>
-        <w:tc>
-          <w:tcPr>
-            <w:tcW w:w="8211" w:type="dxa"/>
-          </w:tcPr>
-          <w:p>
-            <w:pPr>
-              <w:cnfStyle w:val="100000000000" w:firstRow="1" w:lastRow="0" w:firstColumn="0" w:lastColumn="0" w:oddVBand="0" w:evenVBand="0" w:oddHBand="0" w:evenHBand="0" w:firstRowFirstColumn="0" w:firstRowLastColumn="0" w:lastRowFirstColumn="0" w:lastRowLastColumn="0"/>
-            </w:pPr>
-            <w:r>
-              <w:t>omschrijving user requirement</w:t>
-            </w:r>
-          </w:p>
-        </w:tc>
-      </w:tr>
-      <w:tr>
-        <w:trPr>
-          <w:cnfStyle w:val="000000100000" w:firstRow="0" w:lastRow="0" w:firstColumn="0" w:lastColumn="0" w:oddVBand="0" w:evenVBand="0" w:oddHBand="1" w:evenHBand="0" w:firstRowFirstColumn="0" w:firstRowLastColumn="0" w:lastRowFirstColumn="0" w:lastRowLastColumn="0"/>
-        </w:trPr>
-        <w:tc>
-          <w:tcPr>
-            <w:cnfStyle w:val="001000000000" w:firstRow="0" w:lastRow="0" w:firstColumn="1" w:lastColumn="0" w:oddVBand="0" w:evenVBand="0" w:oddHBand="0" w:evenHBand="0" w:firstRowFirstColumn="0" w:firstRowLastColumn="0" w:lastRowFirstColumn="0" w:lastRowLastColumn="0"/>
-            <w:tcW w:w="851" w:type="dxa"/>
-          </w:tcPr>
-          <w:p>
-            <w:r>
-              <w:t>C1</w:t>
-            </w:r>
-          </w:p>
-        </w:tc>
-        <w:tc>
-          <w:tcPr>
-            <w:tcW w:w="8211" w:type="dxa"/>
-          </w:tcPr>
-          <w:p>
-            <w:pPr>
-              <w:cnfStyle w:val="000000100000" w:firstRow="0" w:lastRow="0" w:firstColumn="0" w:lastColumn="0" w:oddVBand="0" w:evenVBand="0" w:oddHBand="1" w:evenHBand="0" w:firstRowFirstColumn="0" w:firstRowLastColumn="0" w:lastRowFirstColumn="0" w:lastRowLastColumn="0"/>
-            </w:pPr>
-            <w:r>
-              <w:t>Er moet een navigatie mini game gespeeld kunnen worden</w:t>
-            </w:r>
-          </w:p>
-        </w:tc>
-      </w:tr>
-      <w:tr>
-        <w:tc>
-          <w:tcPr>
-            <w:cnfStyle w:val="001000000000" w:firstRow="0" w:lastRow="0" w:firstColumn="1" w:lastColumn="0" w:oddVBand="0" w:evenVBand="0" w:oddHBand="0" w:evenHBand="0" w:firstRowFirstColumn="0" w:firstRowLastColumn="0" w:lastRowFirstColumn="0" w:lastRowLastColumn="0"/>
-            <w:tcW w:w="851" w:type="dxa"/>
-          </w:tcPr>
-          <w:p>
-            <w:r>
-              <w:t xml:space="preserve">c2 </w:t>
-            </w:r>
-          </w:p>
-        </w:tc>
-        <w:tc>
-          <w:tcPr>
-            <w:tcW w:w="8211" w:type="dxa"/>
-          </w:tcPr>
-          <w:p>
-            <w:pPr>
-              <w:cnfStyle w:val="000000000000" w:firstRow="0" w:lastRow="0" w:firstColumn="0" w:lastColumn="0" w:oddVBand="0" w:evenVBand="0" w:oddHBand="0" w:evenHBand="0" w:firstRowFirstColumn="0" w:firstRowLastColumn="0" w:lastRowFirstColumn="0" w:lastRowLastColumn="0"/>
-            </w:pPr>
-            <w:r>
-              <w:t>In deze mini game moet men met de cursortoetsen een bootje door een vaart kunnen navigeren zonder de wal te raken</w:t>
-            </w:r>
-          </w:p>
-        </w:tc>
-      </w:tr>
-      <w:tr>
-        <w:trPr>
-          <w:cnfStyle w:val="000000100000" w:firstRow="0" w:lastRow="0" w:firstColumn="0" w:lastColumn="0" w:oddVBand="0" w:evenVBand="0" w:oddHBand="1" w:evenHBand="0" w:firstRowFirstColumn="0" w:firstRowLastColumn="0" w:lastRowFirstColumn="0" w:lastRowLastColumn="0"/>
-        </w:trPr>
-        <w:tc>
-          <w:tcPr>
-            <w:cnfStyle w:val="001000000000" w:firstRow="0" w:lastRow="0" w:firstColumn="1" w:lastColumn="0" w:oddVBand="0" w:evenVBand="0" w:oddHBand="0" w:evenHBand="0" w:firstRowFirstColumn="0" w:firstRowLastColumn="0" w:lastRowFirstColumn="0" w:lastRowLastColumn="0"/>
-            <w:tcW w:w="851" w:type="dxa"/>
-          </w:tcPr>
-          <w:p>
-            <w:r>
-              <w:t>c3</w:t>
-            </w:r>
-          </w:p>
-        </w:tc>
-        <w:tc>
-          <w:tcPr>
-            <w:tcW w:w="8211" w:type="dxa"/>
-          </w:tcPr>
-          <w:p>
-            <w:pPr>
-              <w:cnfStyle w:val="000000100000" w:firstRow="0" w:lastRow="0" w:firstColumn="0" w:lastColumn="0" w:oddVBand="0" w:evenVBand="0" w:oddHBand="1" w:evenHBand="0" w:firstRowFirstColumn="0" w:firstRowLastColumn="0" w:lastRowFirstColumn="0" w:lastRowLastColumn="0"/>
-            </w:pPr>
-            <w:r>
-              <w:t>Deze minigame is alleen maar speelbaar als iemand een zeilboot huurt</w:t>
-            </w:r>
-          </w:p>
-        </w:tc>
-      </w:tr>
-      <w:tr>
-        <w:tc>
-          <w:tcPr>
-            <w:cnfStyle w:val="001000000000" w:firstRow="0" w:lastRow="0" w:firstColumn="1" w:lastColumn="0" w:oddVBand="0" w:evenVBand="0" w:oddHBand="0" w:evenHBand="0" w:firstRowFirstColumn="0" w:firstRowLastColumn="0" w:lastRowFirstColumn="0" w:lastRowLastColumn="0"/>
-            <w:tcW w:w="851" w:type="dxa"/>
-          </w:tcPr>
-          <w:p>
-            <w:r>
-              <w:t>c4</w:t>
-            </w:r>
-          </w:p>
-        </w:tc>
-        <w:tc>
-          <w:tcPr>
-            <w:tcW w:w="8211" w:type="dxa"/>
-          </w:tcPr>
-          <w:p>
-            <w:pPr>
-              <w:cnfStyle w:val="000000000000" w:firstRow="0" w:lastRow="0" w:firstColumn="0" w:lastColumn="0" w:oddVBand="0" w:evenVBand="0" w:oddHBand="0" w:evenHBand="0" w:firstRowFirstColumn="0" w:firstRowLastColumn="0" w:lastRowFirstColumn="0" w:lastRowLastColumn="0"/>
-            </w:pPr>
-            <w:r>
-              <w:t>De wind komt uit het westen in de minigame, en deze kant moet dus niet op kunnen worden gevaren</w:t>
-            </w:r>
-          </w:p>
-        </w:tc>
-      </w:tr>
-      <w:tr>
-        <w:trPr>
-          <w:cnfStyle w:val="000000100000" w:firstRow="0" w:lastRow="0" w:firstColumn="0" w:lastColumn="0" w:oddVBand="0" w:evenVBand="0" w:oddHBand="1" w:evenHBand="0" w:firstRowFirstColumn="0" w:firstRowLastColumn="0" w:lastRowFirstColumn="0" w:lastRowLastColumn="0"/>
-        </w:trPr>
-        <w:tc>
-          <w:tcPr>
-            <w:cnfStyle w:val="001000000000" w:firstRow="0" w:lastRow="0" w:firstColumn="1" w:lastColumn="0" w:oddVBand="0" w:evenVBand="0" w:oddHBand="0" w:evenHBand="0" w:firstRowFirstColumn="0" w:firstRowLastColumn="0" w:lastRowFirstColumn="0" w:lastRowLastColumn="0"/>
-            <w:tcW w:w="851" w:type="dxa"/>
-          </w:tcPr>
-          <w:p>
-            <w:r>
-              <w:t>c5</w:t>
-            </w:r>
-          </w:p>
-        </w:tc>
-        <w:tc>
-          <w:tcPr>
-            <w:tcW w:w="8211" w:type="dxa"/>
-          </w:tcPr>
-          <w:p>
-            <w:pPr>
-              <w:cnfStyle w:val="000000100000" w:firstRow="0" w:lastRow="0" w:firstColumn="0" w:lastColumn="0" w:oddVBand="0" w:evenVBand="0" w:oddHBand="1" w:evenHBand="0" w:firstRowFirstColumn="0" w:firstRowLastColumn="0" w:lastRowFirstColumn="0" w:lastRowLastColumn="0"/>
-            </w:pPr>
-            <w:r>
-              <w:t>Er moeten verschillende hindernissen(boeien, dukdalven, meerpalen en overige obstakels) ontweken worden; worden deze objecten geraakt dan moet er een bijpassend geluid afgespeeld worden</w:t>
-            </w:r>
-          </w:p>
-        </w:tc>
-      </w:tr>
-      <w:tr>
-        <w:tc>
-          <w:tcPr>
-            <w:cnfStyle w:val="001000000000" w:firstRow="0" w:lastRow="0" w:firstColumn="1" w:lastColumn="0" w:oddVBand="0" w:evenVBand="0" w:oddHBand="0" w:evenHBand="0" w:firstRowFirstColumn="0" w:firstRowLastColumn="0" w:lastRowFirstColumn="0" w:lastRowLastColumn="0"/>
-            <w:tcW w:w="851" w:type="dxa"/>
-          </w:tcPr>
-          <w:p>
-            <w:r>
-              <w:t>C6</w:t>
-            </w:r>
-          </w:p>
-        </w:tc>
-        <w:tc>
-          <w:tcPr>
-            <w:tcW w:w="8211" w:type="dxa"/>
-          </w:tcPr>
-          <w:p>
-            <w:pPr>
-              <w:cnfStyle w:val="000000000000" w:firstRow="0" w:lastRow="0" w:firstColumn="0" w:lastColumn="0" w:oddVBand="0" w:evenVBand="0" w:oddHBand="0" w:evenHBand="0" w:firstRowFirstColumn="0" w:firstRowLastColumn="0" w:lastRowFirstColumn="0" w:lastRowLastColumn="0"/>
-            </w:pPr>
-            <w:r>
-              <w:t>Het huurcontract moet ook als een html bestand kunnen worden geëxporteerd.</w:t>
-            </w:r>
-          </w:p>
-        </w:tc>
-      </w:tr>
-      <w:tr>
-        <w:trPr>
-          <w:cnfStyle w:val="000000100000" w:firstRow="0" w:lastRow="0" w:firstColumn="0" w:lastColumn="0" w:oddVBand="0" w:evenVBand="0" w:oddHBand="1" w:evenHBand="0" w:firstRowFirstColumn="0" w:firstRowLastColumn="0" w:lastRowFirstColumn="0" w:lastRowLastColumn="0"/>
-        </w:trPr>
-        <w:tc>
-          <w:tcPr>
-            <w:cnfStyle w:val="001000000000" w:firstRow="0" w:lastRow="0" w:firstColumn="1" w:lastColumn="0" w:oddVBand="0" w:evenVBand="0" w:oddHBand="0" w:evenHBand="0" w:firstRowFirstColumn="0" w:firstRowLastColumn="0" w:lastRowFirstColumn="0" w:lastRowLastColumn="0"/>
-            <w:tcW w:w="851" w:type="dxa"/>
-          </w:tcPr>
-          <w:p>
-            <w:r>
-              <w:t>C7</w:t>
-            </w:r>
-          </w:p>
-        </w:tc>
-        <w:tc>
-          <w:tcPr>
-            <w:tcW w:w="8211" w:type="dxa"/>
-          </w:tcPr>
-          <w:p>
-            <w:pPr>
-              <w:cnfStyle w:val="000000100000" w:firstRow="0" w:lastRow="0" w:firstColumn="0" w:lastColumn="0" w:oddVBand="0" w:evenVBand="0" w:oddHBand="1" w:evenHBand="0" w:firstRowFirstColumn="0" w:firstRowLastColumn="0" w:lastRowFirstColumn="0" w:lastRowLastColumn="0"/>
-            </w:pPr>
-            <w:r>
-              <w:t>Er moet gekozen kunnen worden tussen een HTML export en de tekst file export.</w:t>
-            </w:r>
-          </w:p>
-        </w:tc>
-      </w:tr>
-      <w:tr>
-        <w:tc>
-          <w:tcPr>
-            <w:cnfStyle w:val="001000000000" w:firstRow="0" w:lastRow="0" w:firstColumn="1" w:lastColumn="0" w:oddVBand="0" w:evenVBand="0" w:oddHBand="0" w:evenHBand="0" w:firstRowFirstColumn="0" w:firstRowLastColumn="0" w:lastRowFirstColumn="0" w:lastRowLastColumn="0"/>
-            <w:tcW w:w="851" w:type="dxa"/>
-          </w:tcPr>
-          <w:p>
-            <w:r>
-              <w:t>C8</w:t>
-            </w:r>
-          </w:p>
-        </w:tc>
-        <w:tc>
-          <w:tcPr>
-            <w:tcW w:w="8211" w:type="dxa"/>
-          </w:tcPr>
-          <w:p>
-            <w:pPr>
-              <w:cnfStyle w:val="000000000000" w:firstRow="0" w:lastRow="0" w:firstColumn="0" w:lastColumn="0" w:oddVBand="0" w:evenVBand="0" w:oddHBand="0" w:evenHBand="0" w:firstRowFirstColumn="0" w:firstRowLastColumn="0" w:lastRowFirstColumn="0" w:lastRowLastColumn="0"/>
-            </w:pPr>
-            <w:r>
-              <w:t>Een admin gebruiker kan inloggen en kan bijbehorende schepen toevoegen, aanpassen en verwijderen</w:t>
-            </w:r>
-          </w:p>
-        </w:tc>
-      </w:tr>
-      <w:tr>
-        <w:trPr>
-          <w:cnfStyle w:val="000000100000" w:firstRow="0" w:lastRow="0" w:firstColumn="0" w:lastColumn="0" w:oddVBand="0" w:evenVBand="0" w:oddHBand="1" w:evenHBand="0" w:firstRowFirstColumn="0" w:firstRowLastColumn="0" w:lastRowFirstColumn="0" w:lastRowLastColumn="0"/>
-        </w:trPr>
-        <w:tc>
-          <w:tcPr>
-            <w:cnfStyle w:val="001000000000" w:firstRow="0" w:lastRow="0" w:firstColumn="1" w:lastColumn="0" w:oddVBand="0" w:evenVBand="0" w:oddHBand="0" w:evenHBand="0" w:firstRowFirstColumn="0" w:firstRowLastColumn="0" w:lastRowFirstColumn="0" w:lastRowLastColumn="0"/>
-            <w:tcW w:w="851" w:type="dxa"/>
-          </w:tcPr>
-          <w:p>
-            <w:r>
-              <w:t>C9</w:t>
-            </w:r>
-          </w:p>
-        </w:tc>
-        <w:tc>
-          <w:tcPr>
-            <w:tcW w:w="8211" w:type="dxa"/>
-          </w:tcPr>
-          <w:p>
-            <w:pPr>
-              <w:cnfStyle w:val="000000100000" w:firstRow="0" w:lastRow="0" w:firstColumn="0" w:lastColumn="0" w:oddVBand="0" w:evenVBand="0" w:oddHBand="1" w:evenHBand="0" w:firstRowFirstColumn="0" w:firstRowLastColumn="0" w:lastRowFirstColumn="0" w:lastRowLastColumn="0"/>
-            </w:pPr>
-            <w:r>
-              <w:t>Een admin gebruiker kan bijbehorende materialen toevoegen, aanpassen en verwijderen.</w:t>
-            </w:r>
-          </w:p>
-        </w:tc>
-      </w:tr>
-    </w:tbl>
-    <w:p/>
-    <w:p>
-      <w:pPr>
-        <w:pStyle w:val="Kop2"/>
-      </w:pPr>
-      <w:bookmarkStart w:id="7" w:name="_Toc454363494"/>
+      <w:bookmarkStart w:id="6" w:name="_Toc454363494"/>
       <w:r>
         <w:t>Wont haves:</w:t>
       </w:r>
-      <w:bookmarkEnd w:id="7"/>
+      <w:bookmarkEnd w:id="6"/>
     </w:p>
     <w:p>
       <w:r>
@@ -2474,12 +2477,12 @@
       <w:pPr>
         <w:pStyle w:val="Kop1"/>
       </w:pPr>
-      <w:bookmarkStart w:id="8" w:name="_Toc454363495"/>
+      <w:bookmarkStart w:id="7" w:name="_Toc454363495"/>
       <w:r>
         <w:lastRenderedPageBreak/>
         <w:t>ER-Diagram</w:t>
       </w:r>
-      <w:bookmarkEnd w:id="8"/>
+      <w:bookmarkEnd w:id="7"/>
     </w:p>
     <w:p>
       <w:r>
@@ -2508,7 +2511,7 @@
             <v:path o:extrusionok="f" gradientshapeok="t" o:connecttype="rect"/>
             <o:lock v:ext="edit" aspectratio="t"/>
           </v:shapetype>
-          <v:shape id="_x0000_i1037" type="#_x0000_t75" style="width:452.65pt;height:109.35pt">
+          <v:shape id="_x0000_i1025" type="#_x0000_t75" style="width:452.65pt;height:109.35pt">
             <v:imagedata r:id="rId7" o:title="ERD 't Sloepke"/>
           </v:shape>
         </w:pict>
@@ -2536,12 +2539,12 @@
       <w:pPr>
         <w:pStyle w:val="Kop1"/>
       </w:pPr>
-      <w:bookmarkStart w:id="9" w:name="_Toc454363496"/>
+      <w:bookmarkStart w:id="8" w:name="_Toc454363496"/>
       <w:r>
         <w:lastRenderedPageBreak/>
         <w:t>UseCase diagram</w:t>
       </w:r>
-      <w:bookmarkEnd w:id="9"/>
+      <w:bookmarkEnd w:id="8"/>
     </w:p>
     <w:p>
       <w:r>
@@ -2554,10 +2557,10 @@
     <w:p>
       <w:r>
         <w:object w:dxaOrig="13760" w:dyaOrig="8862" w14:anchorId="0CDAA90B">
-          <v:shape id="_x0000_i1050" type="#_x0000_t75" style="width:453.4pt;height:292pt" o:ole="">
+          <v:shape id="_x0000_i1026" type="#_x0000_t75" style="width:453.4pt;height:292pt" o:ole="">
             <v:imagedata r:id="rId8" o:title=""/>
           </v:shape>
-          <o:OLEObject Type="Embed" ProgID="Visio.Drawing.15" ShapeID="_x0000_i1050" DrawAspect="Content" ObjectID="_1528105333" r:id="rId9"/>
+          <o:OLEObject Type="Embed" ProgID="Visio.Drawing.15" ShapeID="_x0000_i1026" DrawAspect="Content" ObjectID="_1528107950" r:id="rId9"/>
         </w:object>
       </w:r>
       <w:r>
@@ -2568,12 +2571,12 @@
       <w:pPr>
         <w:pStyle w:val="Kop1"/>
       </w:pPr>
-      <w:bookmarkStart w:id="10" w:name="_Toc454363497"/>
+      <w:bookmarkStart w:id="9" w:name="_Toc454363497"/>
       <w:r>
         <w:lastRenderedPageBreak/>
         <w:t>UseCases</w:t>
       </w:r>
-      <w:bookmarkEnd w:id="10"/>
+      <w:bookmarkEnd w:id="9"/>
     </w:p>
     <w:tbl>
       <w:tblPr>
@@ -4913,7 +4916,222 @@
       </w:tr>
     </w:tbl>
     <w:p/>
+    <w:tbl>
+      <w:tblPr>
+        <w:tblStyle w:val="Tabelraster"/>
+        <w:tblW w:w="0" w:type="auto"/>
+        <w:tblLook w:val="04A0" w:firstRow="1" w:lastRow="0" w:firstColumn="1" w:lastColumn="0" w:noHBand="0" w:noVBand="1"/>
+      </w:tblPr>
+      <w:tblGrid>
+        <w:gridCol w:w="1555"/>
+        <w:gridCol w:w="7507"/>
+      </w:tblGrid>
+      <w:tr>
+        <w:tc>
+          <w:tcPr>
+            <w:tcW w:w="1555" w:type="dxa"/>
+          </w:tcPr>
+          <w:p>
+            <w:r>
+              <w:t>Naam</w:t>
+            </w:r>
+          </w:p>
+        </w:tc>
+        <w:tc>
+          <w:tcPr>
+            <w:tcW w:w="7507" w:type="dxa"/>
+          </w:tcPr>
+          <w:p>
+            <w:r>
+              <w:t>Minigame spelen</w:t>
+            </w:r>
+          </w:p>
+        </w:tc>
+      </w:tr>
+      <w:tr>
+        <w:tc>
+          <w:tcPr>
+            <w:tcW w:w="1555" w:type="dxa"/>
+          </w:tcPr>
+          <w:p>
+            <w:r>
+              <w:t>Samenvatting</w:t>
+            </w:r>
+          </w:p>
+        </w:tc>
+        <w:tc>
+          <w:tcPr>
+            <w:tcW w:w="7507" w:type="dxa"/>
+          </w:tcPr>
+          <w:p>
+            <w:r>
+              <w:t>De actor kan een minigame spelen</w:t>
+            </w:r>
+          </w:p>
+        </w:tc>
+      </w:tr>
+      <w:tr>
+        <w:tc>
+          <w:tcPr>
+            <w:tcW w:w="1555" w:type="dxa"/>
+          </w:tcPr>
+          <w:p>
+            <w:r>
+              <w:t>Actor</w:t>
+            </w:r>
+          </w:p>
+        </w:tc>
+        <w:tc>
+          <w:tcPr>
+            <w:tcW w:w="7507" w:type="dxa"/>
+          </w:tcPr>
+          <w:p>
+            <w:r>
+              <w:t>Klant</w:t>
+            </w:r>
+          </w:p>
+        </w:tc>
+      </w:tr>
+      <w:tr>
+        <w:tc>
+          <w:tcPr>
+            <w:tcW w:w="1555" w:type="dxa"/>
+          </w:tcPr>
+          <w:p>
+            <w:r>
+              <w:t>Aanname</w:t>
+            </w:r>
+          </w:p>
+        </w:tc>
+        <w:tc>
+          <w:tcPr>
+            <w:tcW w:w="7507" w:type="dxa"/>
+          </w:tcPr>
+          <w:p>
+            <w:r>
+              <w:t>-</w:t>
+            </w:r>
+          </w:p>
+        </w:tc>
+      </w:tr>
+      <w:tr>
+        <w:tc>
+          <w:tcPr>
+            <w:tcW w:w="1555" w:type="dxa"/>
+          </w:tcPr>
+          <w:p>
+            <w:r>
+              <w:t>Beschrijving</w:t>
+            </w:r>
+          </w:p>
+        </w:tc>
+        <w:tc>
+          <w:tcPr>
+            <w:tcW w:w="7507" w:type="dxa"/>
+          </w:tcPr>
+          <w:p>
+            <w:pPr>
+              <w:pStyle w:val="Lijstalinea"/>
+              <w:numPr>
+                <w:ilvl w:val="0"/>
+                <w:numId w:val="46"/>
+              </w:numPr>
+            </w:pPr>
+            <w:r>
+              <w:t>De actor komt bij het bedrijf aan om een boot te huren.</w:t>
+            </w:r>
+          </w:p>
+          <w:p>
+            <w:pPr>
+              <w:pStyle w:val="Lijstalinea"/>
+              <w:numPr>
+                <w:ilvl w:val="0"/>
+                <w:numId w:val="46"/>
+              </w:numPr>
+            </w:pPr>
+            <w:r>
+              <w:t>De actor moet eerst een game spelen om de boot mee te krijgen.</w:t>
+            </w:r>
+          </w:p>
+          <w:p>
+            <w:pPr>
+              <w:pStyle w:val="Lijstalinea"/>
+              <w:numPr>
+                <w:ilvl w:val="0"/>
+                <w:numId w:val="46"/>
+              </w:numPr>
+            </w:pPr>
+            <w:r>
+              <w:t>De actor klikt op “speel game” en krijgt een game te zien[1]</w:t>
+            </w:r>
+          </w:p>
+        </w:tc>
+      </w:tr>
+      <w:tr>
+        <w:tc>
+          <w:tcPr>
+            <w:tcW w:w="1555" w:type="dxa"/>
+          </w:tcPr>
+          <w:p>
+            <w:r>
+              <w:t>Uitzondering</w:t>
+            </w:r>
+          </w:p>
+        </w:tc>
+        <w:tc>
+          <w:tcPr>
+            <w:tcW w:w="7507" w:type="dxa"/>
+          </w:tcPr>
+          <w:p>
+            <w:pPr>
+              <w:pStyle w:val="Lijstalinea"/>
+              <w:numPr>
+                <w:ilvl w:val="0"/>
+                <w:numId w:val="47"/>
+              </w:numPr>
+            </w:pPr>
+            <w:r>
+              <w:t>Als de actor geen zeilboot komt huren kan deze de game niet spelen =&gt; de applicatie doet niks.</w:t>
+            </w:r>
+            <w:bookmarkStart w:id="10" w:name="_GoBack"/>
+            <w:bookmarkEnd w:id="10"/>
+          </w:p>
+        </w:tc>
+      </w:tr>
+      <w:tr>
+        <w:tc>
+          <w:tcPr>
+            <w:tcW w:w="1555" w:type="dxa"/>
+          </w:tcPr>
+          <w:p>
+            <w:r>
+              <w:t>Resultaat</w:t>
+            </w:r>
+          </w:p>
+        </w:tc>
+        <w:tc>
+          <w:tcPr>
+            <w:tcW w:w="7507" w:type="dxa"/>
+          </w:tcPr>
+          <w:p>
+            <w:r>
+              <w:t>De actor kan de game spelen.</w:t>
+            </w:r>
+          </w:p>
+        </w:tc>
+      </w:tr>
+    </w:tbl>
+    <w:p/>
     <w:p>
+      <w:pPr>
+        <w:rPr>
+          <w:rFonts w:asciiTheme="majorHAnsi" w:eastAsiaTheme="majorEastAsia" w:hAnsiTheme="majorHAnsi" w:cstheme="majorBidi"/>
+          <w:color w:val="2E74B5" w:themeColor="accent1" w:themeShade="BF"/>
+          <w:sz w:val="32"/>
+          <w:szCs w:val="32"/>
+        </w:rPr>
+      </w:pPr>
+      <w:bookmarkStart w:id="11" w:name="_Toc454363498"/>
       <w:r>
         <w:br w:type="page"/>
       </w:r>
@@ -4922,7 +5140,6 @@
       <w:pPr>
         <w:pStyle w:val="Kop1"/>
       </w:pPr>
-      <w:bookmarkStart w:id="11" w:name="_Toc454363498"/>
       <w:r>
         <w:lastRenderedPageBreak/>
         <w:t>UI schetsen</w:t>
@@ -4933,7 +5150,7 @@
     <w:p>
       <w:r>
         <w:pict w14:anchorId="1358EF26">
-          <v:shape id="_x0000_i1082" type="#_x0000_t75" style="width:452.8pt;height:254.7pt">
+          <v:shape id="_x0000_i1027" type="#_x0000_t75" style="width:452.8pt;height:254.7pt">
             <v:imagedata r:id="rId10" o:title="UI schets hoofdscherm"/>
           </v:shape>
         </w:pict>
@@ -4961,7 +5178,7 @@
       <w:r>
         <w:lastRenderedPageBreak/>
         <w:pict w14:anchorId="146E1F8F">
-          <v:shape id="_x0000_i1084" type="#_x0000_t75" style="width:275.9pt;height:343.65pt">
+          <v:shape id="_x0000_i1028" type="#_x0000_t75" style="width:275.9pt;height:343.65pt">
             <v:imagedata r:id="rId11" o:title="UI schets lijsten"/>
           </v:shape>
         </w:pict>
@@ -4981,7 +5198,7 @@
     <w:p>
       <w:r>
         <w:pict w14:anchorId="58EC73C4">
-          <v:shape id="_x0000_i1113" type="#_x0000_t75" style="width:299.6pt;height:161.7pt">
+          <v:shape id="_x0000_i1029" type="#_x0000_t75" style="width:299.6pt;height:161.7pt">
             <v:imagedata r:id="rId12" o:title="UI schets login" croptop="7154f" cropbottom="13556f" cropright="5148f"/>
           </v:shape>
         </w:pict>
@@ -4995,7 +5212,7 @@
     <w:p>
       <w:r>
         <w:pict w14:anchorId="7C792FA1">
-          <v:shape id="_x0000_i1124" type="#_x0000_t75" style="width:330.85pt;height:199pt">
+          <v:shape id="_x0000_i1030" type="#_x0000_t75" style="width:330.85pt;height:199pt">
             <v:imagedata r:id="rId13" o:title="UI schets toevoegen verwijderen" croptop="5906f" cropbottom="12790f" cropright="2460f"/>
           </v:shape>
         </w:pict>
@@ -5025,15 +5242,15 @@
     <w:tbl>
       <w:tblPr>
         <w:tblStyle w:val="Rastertabel1licht"/>
-        <w:tblW w:w="0" w:type="auto"/>
+        <w:tblW w:w="9727" w:type="dxa"/>
         <w:tblLook w:val="04A0" w:firstRow="1" w:lastRow="0" w:firstColumn="1" w:lastColumn="0" w:noHBand="0" w:noVBand="1"/>
       </w:tblPr>
       <w:tblGrid>
-        <w:gridCol w:w="4531"/>
-        <w:gridCol w:w="1134"/>
-        <w:gridCol w:w="1134"/>
-        <w:gridCol w:w="1134"/>
-        <w:gridCol w:w="1129"/>
+        <w:gridCol w:w="4767"/>
+        <w:gridCol w:w="1370"/>
+        <w:gridCol w:w="1463"/>
+        <w:gridCol w:w="1283"/>
+        <w:gridCol w:w="844"/>
       </w:tblGrid>
       <w:tr>
         <w:trPr>
@@ -5042,7 +5259,7 @@
         <w:tc>
           <w:tcPr>
             <w:cnfStyle w:val="001000000000" w:firstRow="0" w:lastRow="0" w:firstColumn="1" w:lastColumn="0" w:oddVBand="0" w:evenVBand="0" w:oddHBand="0" w:evenHBand="0" w:firstRowFirstColumn="0" w:firstRowLastColumn="0" w:lastRowFirstColumn="0" w:lastRowLastColumn="0"/>
-            <w:tcW w:w="4531" w:type="dxa"/>
+            <w:tcW w:w="4767" w:type="dxa"/>
           </w:tcPr>
           <w:p>
             <w:r>
@@ -5052,7 +5269,7 @@
         </w:tc>
         <w:tc>
           <w:tcPr>
-            <w:tcW w:w="1134" w:type="dxa"/>
+            <w:tcW w:w="1370" w:type="dxa"/>
           </w:tcPr>
           <w:p>
             <w:pPr>
@@ -5065,7 +5282,7 @@
         </w:tc>
         <w:tc>
           <w:tcPr>
-            <w:tcW w:w="1134" w:type="dxa"/>
+            <w:tcW w:w="1463" w:type="dxa"/>
           </w:tcPr>
           <w:p>
             <w:pPr>
@@ -5078,7 +5295,7 @@
         </w:tc>
         <w:tc>
           <w:tcPr>
-            <w:tcW w:w="1134" w:type="dxa"/>
+            <w:tcW w:w="1283" w:type="dxa"/>
           </w:tcPr>
           <w:p>
             <w:pPr>
@@ -5088,23 +5305,24 @@
               <w:cnfStyle w:val="100000000000" w:firstRow="1" w:lastRow="0" w:firstColumn="0" w:lastColumn="0" w:oddVBand="0" w:evenVBand="0" w:oddHBand="0" w:evenHBand="0" w:firstRowFirstColumn="0" w:firstRowLastColumn="0" w:lastRowFirstColumn="0" w:lastRowLastColumn="0"/>
             </w:pPr>
             <w:r>
-              <w:t>Begin reëel</w:t>
-            </w:r>
-            <w:r>
-              <w:tab/>
-            </w:r>
-          </w:p>
-        </w:tc>
-        <w:tc>
-          <w:tcPr>
-            <w:tcW w:w="1129" w:type="dxa"/>
+              <w:t>Begin echt</w:t>
+            </w:r>
+          </w:p>
+        </w:tc>
+        <w:tc>
+          <w:tcPr>
+            <w:tcW w:w="844" w:type="dxa"/>
           </w:tcPr>
           <w:p>
             <w:pPr>
               <w:cnfStyle w:val="100000000000" w:firstRow="1" w:lastRow="0" w:firstColumn="0" w:lastColumn="0" w:oddVBand="0" w:evenVBand="0" w:oddHBand="0" w:evenHBand="0" w:firstRowFirstColumn="0" w:firstRowLastColumn="0" w:lastRowFirstColumn="0" w:lastRowLastColumn="0"/>
             </w:pPr>
             <w:r>
-              <w:t>Eind reëel</w:t>
+              <w:t xml:space="preserve">Eind </w:t>
+            </w:r>
+            <w:r>
+              <w:br/>
+              <w:t>echt</w:t>
             </w:r>
           </w:p>
         </w:tc>
@@ -5113,7 +5331,7 @@
         <w:tc>
           <w:tcPr>
             <w:cnfStyle w:val="001000000000" w:firstRow="0" w:lastRow="0" w:firstColumn="1" w:lastColumn="0" w:oddVBand="0" w:evenVBand="0" w:oddHBand="0" w:evenHBand="0" w:firstRowFirstColumn="0" w:firstRowLastColumn="0" w:lastRowFirstColumn="0" w:lastRowLastColumn="0"/>
-            <w:tcW w:w="4531" w:type="dxa"/>
+            <w:tcW w:w="4767" w:type="dxa"/>
           </w:tcPr>
           <w:p>
             <w:r>
@@ -5123,7 +5341,7 @@
         </w:tc>
         <w:tc>
           <w:tcPr>
-            <w:tcW w:w="1134" w:type="dxa"/>
+            <w:tcW w:w="1370" w:type="dxa"/>
           </w:tcPr>
           <w:p>
             <w:pPr>
@@ -5136,7 +5354,7 @@
         </w:tc>
         <w:tc>
           <w:tcPr>
-            <w:tcW w:w="1134" w:type="dxa"/>
+            <w:tcW w:w="1463" w:type="dxa"/>
           </w:tcPr>
           <w:p>
             <w:pPr>
@@ -5149,7 +5367,7 @@
         </w:tc>
         <w:tc>
           <w:tcPr>
-            <w:tcW w:w="1134" w:type="dxa"/>
+            <w:tcW w:w="1283" w:type="dxa"/>
             <w:shd w:val="clear" w:color="auto" w:fill="FFFF00"/>
           </w:tcPr>
           <w:p>
@@ -5163,7 +5381,7 @@
         </w:tc>
         <w:tc>
           <w:tcPr>
-            <w:tcW w:w="1129" w:type="dxa"/>
+            <w:tcW w:w="844" w:type="dxa"/>
             <w:shd w:val="clear" w:color="auto" w:fill="70AD47" w:themeFill="accent6"/>
           </w:tcPr>
           <w:p>
@@ -5180,7 +5398,7 @@
         <w:tc>
           <w:tcPr>
             <w:cnfStyle w:val="001000000000" w:firstRow="0" w:lastRow="0" w:firstColumn="1" w:lastColumn="0" w:oddVBand="0" w:evenVBand="0" w:oddHBand="0" w:evenHBand="0" w:firstRowFirstColumn="0" w:firstRowLastColumn="0" w:lastRowFirstColumn="0" w:lastRowLastColumn="0"/>
-            <w:tcW w:w="4531" w:type="dxa"/>
+            <w:tcW w:w="4767" w:type="dxa"/>
           </w:tcPr>
           <w:p>
             <w:r>
@@ -5190,7 +5408,7 @@
         </w:tc>
         <w:tc>
           <w:tcPr>
-            <w:tcW w:w="1134" w:type="dxa"/>
+            <w:tcW w:w="1370" w:type="dxa"/>
           </w:tcPr>
           <w:p>
             <w:pPr>
@@ -5203,7 +5421,7 @@
         </w:tc>
         <w:tc>
           <w:tcPr>
-            <w:tcW w:w="1134" w:type="dxa"/>
+            <w:tcW w:w="1463" w:type="dxa"/>
           </w:tcPr>
           <w:p>
             <w:pPr>
@@ -5216,7 +5434,7 @@
         </w:tc>
         <w:tc>
           <w:tcPr>
-            <w:tcW w:w="1134" w:type="dxa"/>
+            <w:tcW w:w="1283" w:type="dxa"/>
             <w:shd w:val="clear" w:color="auto" w:fill="70AD47" w:themeFill="accent6"/>
           </w:tcPr>
           <w:p>
@@ -5230,7 +5448,7 @@
         </w:tc>
         <w:tc>
           <w:tcPr>
-            <w:tcW w:w="1129" w:type="dxa"/>
+            <w:tcW w:w="844" w:type="dxa"/>
             <w:shd w:val="clear" w:color="auto" w:fill="70AD47" w:themeFill="accent6"/>
           </w:tcPr>
           <w:p>
@@ -5247,7 +5465,7 @@
         <w:tc>
           <w:tcPr>
             <w:cnfStyle w:val="001000000000" w:firstRow="0" w:lastRow="0" w:firstColumn="1" w:lastColumn="0" w:oddVBand="0" w:evenVBand="0" w:oddHBand="0" w:evenHBand="0" w:firstRowFirstColumn="0" w:firstRowLastColumn="0" w:lastRowFirstColumn="0" w:lastRowLastColumn="0"/>
-            <w:tcW w:w="4531" w:type="dxa"/>
+            <w:tcW w:w="4767" w:type="dxa"/>
           </w:tcPr>
           <w:p>
             <w:r>
@@ -5257,7 +5475,7 @@
         </w:tc>
         <w:tc>
           <w:tcPr>
-            <w:tcW w:w="1134" w:type="dxa"/>
+            <w:tcW w:w="1370" w:type="dxa"/>
           </w:tcPr>
           <w:p>
             <w:pPr>
@@ -5270,7 +5488,7 @@
         </w:tc>
         <w:tc>
           <w:tcPr>
-            <w:tcW w:w="1134" w:type="dxa"/>
+            <w:tcW w:w="1463" w:type="dxa"/>
           </w:tcPr>
           <w:p>
             <w:pPr>
@@ -5283,7 +5501,7 @@
         </w:tc>
         <w:tc>
           <w:tcPr>
-            <w:tcW w:w="1134" w:type="dxa"/>
+            <w:tcW w:w="1283" w:type="dxa"/>
             <w:shd w:val="clear" w:color="auto" w:fill="70AD47" w:themeFill="accent6"/>
           </w:tcPr>
           <w:p>
@@ -5297,7 +5515,7 @@
         </w:tc>
         <w:tc>
           <w:tcPr>
-            <w:tcW w:w="1129" w:type="dxa"/>
+            <w:tcW w:w="844" w:type="dxa"/>
             <w:shd w:val="clear" w:color="auto" w:fill="70AD47" w:themeFill="accent6"/>
           </w:tcPr>
           <w:p>
@@ -5314,7 +5532,7 @@
         <w:tc>
           <w:tcPr>
             <w:cnfStyle w:val="001000000000" w:firstRow="0" w:lastRow="0" w:firstColumn="1" w:lastColumn="0" w:oddVBand="0" w:evenVBand="0" w:oddHBand="0" w:evenHBand="0" w:firstRowFirstColumn="0" w:firstRowLastColumn="0" w:lastRowFirstColumn="0" w:lastRowLastColumn="0"/>
-            <w:tcW w:w="4531" w:type="dxa"/>
+            <w:tcW w:w="4767" w:type="dxa"/>
           </w:tcPr>
           <w:p>
             <w:r>
@@ -5324,7 +5542,7 @@
         </w:tc>
         <w:tc>
           <w:tcPr>
-            <w:tcW w:w="1134" w:type="dxa"/>
+            <w:tcW w:w="1370" w:type="dxa"/>
           </w:tcPr>
           <w:p>
             <w:pPr>
@@ -5337,7 +5555,7 @@
         </w:tc>
         <w:tc>
           <w:tcPr>
-            <w:tcW w:w="1134" w:type="dxa"/>
+            <w:tcW w:w="1463" w:type="dxa"/>
           </w:tcPr>
           <w:p>
             <w:pPr>
@@ -5350,7 +5568,7 @@
         </w:tc>
         <w:tc>
           <w:tcPr>
-            <w:tcW w:w="1134" w:type="dxa"/>
+            <w:tcW w:w="1283" w:type="dxa"/>
             <w:shd w:val="clear" w:color="auto" w:fill="70AD47" w:themeFill="accent6"/>
           </w:tcPr>
           <w:p>
@@ -5364,7 +5582,7 @@
         </w:tc>
         <w:tc>
           <w:tcPr>
-            <w:tcW w:w="1129" w:type="dxa"/>
+            <w:tcW w:w="844" w:type="dxa"/>
             <w:shd w:val="clear" w:color="auto" w:fill="70AD47" w:themeFill="accent6"/>
           </w:tcPr>
           <w:p>
@@ -5381,7 +5599,7 @@
         <w:tc>
           <w:tcPr>
             <w:cnfStyle w:val="001000000000" w:firstRow="0" w:lastRow="0" w:firstColumn="1" w:lastColumn="0" w:oddVBand="0" w:evenVBand="0" w:oddHBand="0" w:evenHBand="0" w:firstRowFirstColumn="0" w:firstRowLastColumn="0" w:lastRowFirstColumn="0" w:lastRowLastColumn="0"/>
-            <w:tcW w:w="4531" w:type="dxa"/>
+            <w:tcW w:w="4767" w:type="dxa"/>
           </w:tcPr>
           <w:p>
             <w:r>
@@ -5391,7 +5609,7 @@
         </w:tc>
         <w:tc>
           <w:tcPr>
-            <w:tcW w:w="1134" w:type="dxa"/>
+            <w:tcW w:w="1370" w:type="dxa"/>
           </w:tcPr>
           <w:p>
             <w:pPr>
@@ -5404,7 +5622,7 @@
         </w:tc>
         <w:tc>
           <w:tcPr>
-            <w:tcW w:w="1134" w:type="dxa"/>
+            <w:tcW w:w="1463" w:type="dxa"/>
           </w:tcPr>
           <w:p>
             <w:pPr>
@@ -5417,7 +5635,7 @@
         </w:tc>
         <w:tc>
           <w:tcPr>
-            <w:tcW w:w="1134" w:type="dxa"/>
+            <w:tcW w:w="1283" w:type="dxa"/>
             <w:shd w:val="clear" w:color="auto" w:fill="70AD47" w:themeFill="accent6"/>
           </w:tcPr>
           <w:p>
@@ -5431,7 +5649,7 @@
         </w:tc>
         <w:tc>
           <w:tcPr>
-            <w:tcW w:w="1129" w:type="dxa"/>
+            <w:tcW w:w="844" w:type="dxa"/>
             <w:shd w:val="clear" w:color="auto" w:fill="70AD47" w:themeFill="accent6"/>
           </w:tcPr>
           <w:p>
@@ -5448,7 +5666,7 @@
         <w:tc>
           <w:tcPr>
             <w:cnfStyle w:val="001000000000" w:firstRow="0" w:lastRow="0" w:firstColumn="1" w:lastColumn="0" w:oddVBand="0" w:evenVBand="0" w:oddHBand="0" w:evenHBand="0" w:firstRowFirstColumn="0" w:firstRowLastColumn="0" w:lastRowFirstColumn="0" w:lastRowLastColumn="0"/>
-            <w:tcW w:w="4531" w:type="dxa"/>
+            <w:tcW w:w="4767" w:type="dxa"/>
           </w:tcPr>
           <w:p>
             <w:r>
@@ -5458,7 +5676,7 @@
         </w:tc>
         <w:tc>
           <w:tcPr>
-            <w:tcW w:w="1134" w:type="dxa"/>
+            <w:tcW w:w="1370" w:type="dxa"/>
           </w:tcPr>
           <w:p>
             <w:pPr>
@@ -5474,7 +5692,7 @@
         </w:tc>
         <w:tc>
           <w:tcPr>
-            <w:tcW w:w="1134" w:type="dxa"/>
+            <w:tcW w:w="1463" w:type="dxa"/>
           </w:tcPr>
           <w:p>
             <w:pPr>
@@ -5490,7 +5708,7 @@
         </w:tc>
         <w:tc>
           <w:tcPr>
-            <w:tcW w:w="1134" w:type="dxa"/>
+            <w:tcW w:w="1283" w:type="dxa"/>
             <w:shd w:val="clear" w:color="auto" w:fill="70AD47" w:themeFill="accent6"/>
           </w:tcPr>
           <w:p>
@@ -5504,7 +5722,7 @@
         </w:tc>
         <w:tc>
           <w:tcPr>
-            <w:tcW w:w="1129" w:type="dxa"/>
+            <w:tcW w:w="844" w:type="dxa"/>
             <w:shd w:val="clear" w:color="auto" w:fill="70AD47" w:themeFill="accent6"/>
           </w:tcPr>
           <w:p>
@@ -5521,7 +5739,7 @@
         <w:tc>
           <w:tcPr>
             <w:cnfStyle w:val="001000000000" w:firstRow="0" w:lastRow="0" w:firstColumn="1" w:lastColumn="0" w:oddVBand="0" w:evenVBand="0" w:oddHBand="0" w:evenHBand="0" w:firstRowFirstColumn="0" w:firstRowLastColumn="0" w:lastRowFirstColumn="0" w:lastRowLastColumn="0"/>
-            <w:tcW w:w="4531" w:type="dxa"/>
+            <w:tcW w:w="4767" w:type="dxa"/>
           </w:tcPr>
           <w:p>
             <w:r>
@@ -5531,7 +5749,7 @@
         </w:tc>
         <w:tc>
           <w:tcPr>
-            <w:tcW w:w="1134" w:type="dxa"/>
+            <w:tcW w:w="1370" w:type="dxa"/>
           </w:tcPr>
           <w:p>
             <w:pPr>
@@ -5544,7 +5762,7 @@
         </w:tc>
         <w:tc>
           <w:tcPr>
-            <w:tcW w:w="1134" w:type="dxa"/>
+            <w:tcW w:w="1463" w:type="dxa"/>
           </w:tcPr>
           <w:p>
             <w:pPr>
@@ -5557,7 +5775,7 @@
         </w:tc>
         <w:tc>
           <w:tcPr>
-            <w:tcW w:w="1134" w:type="dxa"/>
+            <w:tcW w:w="1283" w:type="dxa"/>
             <w:shd w:val="clear" w:color="auto" w:fill="70AD47" w:themeFill="accent6"/>
           </w:tcPr>
           <w:p>
@@ -5571,7 +5789,7 @@
         </w:tc>
         <w:tc>
           <w:tcPr>
-            <w:tcW w:w="1129" w:type="dxa"/>
+            <w:tcW w:w="844" w:type="dxa"/>
             <w:shd w:val="clear" w:color="auto" w:fill="FFFF00"/>
           </w:tcPr>
           <w:p>
@@ -5588,7 +5806,7 @@
         <w:tc>
           <w:tcPr>
             <w:cnfStyle w:val="001000000000" w:firstRow="0" w:lastRow="0" w:firstColumn="1" w:lastColumn="0" w:oddVBand="0" w:evenVBand="0" w:oddHBand="0" w:evenHBand="0" w:firstRowFirstColumn="0" w:firstRowLastColumn="0" w:lastRowFirstColumn="0" w:lastRowLastColumn="0"/>
-            <w:tcW w:w="4531" w:type="dxa"/>
+            <w:tcW w:w="4767" w:type="dxa"/>
           </w:tcPr>
           <w:p>
             <w:r>
@@ -5598,7 +5816,7 @@
         </w:tc>
         <w:tc>
           <w:tcPr>
-            <w:tcW w:w="1134" w:type="dxa"/>
+            <w:tcW w:w="1370" w:type="dxa"/>
           </w:tcPr>
           <w:p>
             <w:pPr>
@@ -5611,7 +5829,7 @@
         </w:tc>
         <w:tc>
           <w:tcPr>
-            <w:tcW w:w="1134" w:type="dxa"/>
+            <w:tcW w:w="1463" w:type="dxa"/>
           </w:tcPr>
           <w:p>
             <w:pPr>
@@ -5624,7 +5842,7 @@
         </w:tc>
         <w:tc>
           <w:tcPr>
-            <w:tcW w:w="1134" w:type="dxa"/>
+            <w:tcW w:w="1283" w:type="dxa"/>
             <w:shd w:val="clear" w:color="auto" w:fill="70AD47" w:themeFill="accent6"/>
           </w:tcPr>
           <w:p>
@@ -5638,12 +5856,16 @@
         </w:tc>
         <w:tc>
           <w:tcPr>
-            <w:tcW w:w="1129" w:type="dxa"/>
+            <w:tcW w:w="844" w:type="dxa"/>
+            <w:shd w:val="clear" w:color="auto" w:fill="70AD47" w:themeFill="accent6"/>
           </w:tcPr>
           <w:p>
             <w:pPr>
               <w:cnfStyle w:val="000000000000" w:firstRow="0" w:lastRow="0" w:firstColumn="0" w:lastColumn="0" w:oddVBand="0" w:evenVBand="0" w:oddHBand="0" w:evenHBand="0" w:firstRowFirstColumn="0" w:firstRowLastColumn="0" w:lastRowFirstColumn="0" w:lastRowLastColumn="0"/>
             </w:pPr>
+            <w:r>
+              <w:t>13:04</w:t>
+            </w:r>
           </w:p>
         </w:tc>
       </w:tr>
@@ -5651,7 +5873,7 @@
         <w:tc>
           <w:tcPr>
             <w:cnfStyle w:val="001000000000" w:firstRow="0" w:lastRow="0" w:firstColumn="1" w:lastColumn="0" w:oddVBand="0" w:evenVBand="0" w:oddHBand="0" w:evenHBand="0" w:firstRowFirstColumn="0" w:firstRowLastColumn="0" w:lastRowFirstColumn="0" w:lastRowLastColumn="0"/>
-            <w:tcW w:w="4531" w:type="dxa"/>
+            <w:tcW w:w="4767" w:type="dxa"/>
           </w:tcPr>
           <w:p>
             <w:r>
@@ -5661,7 +5883,7 @@
         </w:tc>
         <w:tc>
           <w:tcPr>
-            <w:tcW w:w="1134" w:type="dxa"/>
+            <w:tcW w:w="1370" w:type="dxa"/>
           </w:tcPr>
           <w:p>
             <w:pPr>
@@ -5674,7 +5896,7 @@
         </w:tc>
         <w:tc>
           <w:tcPr>
-            <w:tcW w:w="1134" w:type="dxa"/>
+            <w:tcW w:w="1463" w:type="dxa"/>
           </w:tcPr>
           <w:p>
             <w:pPr>
@@ -5687,17 +5909,21 @@
         </w:tc>
         <w:tc>
           <w:tcPr>
-            <w:tcW w:w="1134" w:type="dxa"/>
+            <w:tcW w:w="1283" w:type="dxa"/>
+            <w:shd w:val="clear" w:color="auto" w:fill="70AD47" w:themeFill="accent6"/>
           </w:tcPr>
           <w:p>
             <w:pPr>
               <w:cnfStyle w:val="000000000000" w:firstRow="0" w:lastRow="0" w:firstColumn="0" w:lastColumn="0" w:oddVBand="0" w:evenVBand="0" w:oddHBand="0" w:evenHBand="0" w:firstRowFirstColumn="0" w:firstRowLastColumn="0" w:lastRowFirstColumn="0" w:lastRowLastColumn="0"/>
             </w:pPr>
-          </w:p>
-        </w:tc>
-        <w:tc>
-          <w:tcPr>
-            <w:tcW w:w="1129" w:type="dxa"/>
+            <w:r>
+              <w:t>13:05</w:t>
+            </w:r>
+          </w:p>
+        </w:tc>
+        <w:tc>
+          <w:tcPr>
+            <w:tcW w:w="844" w:type="dxa"/>
           </w:tcPr>
           <w:p>
             <w:pPr>
@@ -5710,7 +5936,7 @@
         <w:tc>
           <w:tcPr>
             <w:cnfStyle w:val="001000000000" w:firstRow="0" w:lastRow="0" w:firstColumn="1" w:lastColumn="0" w:oddVBand="0" w:evenVBand="0" w:oddHBand="0" w:evenHBand="0" w:firstRowFirstColumn="0" w:firstRowLastColumn="0" w:lastRowFirstColumn="0" w:lastRowLastColumn="0"/>
-            <w:tcW w:w="4531" w:type="dxa"/>
+            <w:tcW w:w="4767" w:type="dxa"/>
           </w:tcPr>
           <w:p>
             <w:r>
@@ -5720,7 +5946,7 @@
         </w:tc>
         <w:tc>
           <w:tcPr>
-            <w:tcW w:w="1134" w:type="dxa"/>
+            <w:tcW w:w="1370" w:type="dxa"/>
           </w:tcPr>
           <w:p>
             <w:pPr>
@@ -5733,7 +5959,7 @@
         </w:tc>
         <w:tc>
           <w:tcPr>
-            <w:tcW w:w="1134" w:type="dxa"/>
+            <w:tcW w:w="1463" w:type="dxa"/>
           </w:tcPr>
           <w:p>
             <w:pPr>
@@ -5746,7 +5972,7 @@
         </w:tc>
         <w:tc>
           <w:tcPr>
-            <w:tcW w:w="1134" w:type="dxa"/>
+            <w:tcW w:w="1283" w:type="dxa"/>
           </w:tcPr>
           <w:p>
             <w:pPr>
@@ -5756,7 +5982,7 @@
         </w:tc>
         <w:tc>
           <w:tcPr>
-            <w:tcW w:w="1129" w:type="dxa"/>
+            <w:tcW w:w="844" w:type="dxa"/>
           </w:tcPr>
           <w:p>
             <w:pPr>
@@ -5769,7 +5995,7 @@
         <w:tc>
           <w:tcPr>
             <w:cnfStyle w:val="001000000000" w:firstRow="0" w:lastRow="0" w:firstColumn="1" w:lastColumn="0" w:oddVBand="0" w:evenVBand="0" w:oddHBand="0" w:evenHBand="0" w:firstRowFirstColumn="0" w:firstRowLastColumn="0" w:lastRowFirstColumn="0" w:lastRowLastColumn="0"/>
-            <w:tcW w:w="4531" w:type="dxa"/>
+            <w:tcW w:w="4767" w:type="dxa"/>
           </w:tcPr>
           <w:p>
             <w:r>
@@ -5779,7 +6005,7 @@
         </w:tc>
         <w:tc>
           <w:tcPr>
-            <w:tcW w:w="1134" w:type="dxa"/>
+            <w:tcW w:w="1370" w:type="dxa"/>
           </w:tcPr>
           <w:p>
             <w:pPr>
@@ -5792,7 +6018,7 @@
         </w:tc>
         <w:tc>
           <w:tcPr>
-            <w:tcW w:w="1134" w:type="dxa"/>
+            <w:tcW w:w="1463" w:type="dxa"/>
           </w:tcPr>
           <w:p>
             <w:pPr>
@@ -5805,7 +6031,7 @@
         </w:tc>
         <w:tc>
           <w:tcPr>
-            <w:tcW w:w="1134" w:type="dxa"/>
+            <w:tcW w:w="1283" w:type="dxa"/>
           </w:tcPr>
           <w:p>
             <w:pPr>
@@ -5815,7 +6041,7 @@
         </w:tc>
         <w:tc>
           <w:tcPr>
-            <w:tcW w:w="1129" w:type="dxa"/>
+            <w:tcW w:w="844" w:type="dxa"/>
           </w:tcPr>
           <w:p>
             <w:pPr>
@@ -5828,7 +6054,7 @@
         <w:tc>
           <w:tcPr>
             <w:cnfStyle w:val="001000000000" w:firstRow="0" w:lastRow="0" w:firstColumn="1" w:lastColumn="0" w:oddVBand="0" w:evenVBand="0" w:oddHBand="0" w:evenHBand="0" w:firstRowFirstColumn="0" w:firstRowLastColumn="0" w:lastRowFirstColumn="0" w:lastRowLastColumn="0"/>
-            <w:tcW w:w="4531" w:type="dxa"/>
+            <w:tcW w:w="4767" w:type="dxa"/>
           </w:tcPr>
           <w:p>
             <w:r>
@@ -5838,7 +6064,7 @@
         </w:tc>
         <w:tc>
           <w:tcPr>
-            <w:tcW w:w="1134" w:type="dxa"/>
+            <w:tcW w:w="1370" w:type="dxa"/>
           </w:tcPr>
           <w:p>
             <w:pPr>
@@ -5851,7 +6077,7 @@
         </w:tc>
         <w:tc>
           <w:tcPr>
-            <w:tcW w:w="1134" w:type="dxa"/>
+            <w:tcW w:w="1463" w:type="dxa"/>
           </w:tcPr>
           <w:p>
             <w:pPr>
@@ -5864,7 +6090,7 @@
         </w:tc>
         <w:tc>
           <w:tcPr>
-            <w:tcW w:w="1134" w:type="dxa"/>
+            <w:tcW w:w="1283" w:type="dxa"/>
           </w:tcPr>
           <w:p>
             <w:pPr>
@@ -5874,7 +6100,7 @@
         </w:tc>
         <w:tc>
           <w:tcPr>
-            <w:tcW w:w="1129" w:type="dxa"/>
+            <w:tcW w:w="844" w:type="dxa"/>
           </w:tcPr>
           <w:p>
             <w:pPr>
@@ -5887,7 +6113,7 @@
         <w:tc>
           <w:tcPr>
             <w:cnfStyle w:val="001000000000" w:firstRow="0" w:lastRow="0" w:firstColumn="1" w:lastColumn="0" w:oddVBand="0" w:evenVBand="0" w:oddHBand="0" w:evenHBand="0" w:firstRowFirstColumn="0" w:firstRowLastColumn="0" w:lastRowFirstColumn="0" w:lastRowLastColumn="0"/>
-            <w:tcW w:w="4531" w:type="dxa"/>
+            <w:tcW w:w="4767" w:type="dxa"/>
           </w:tcPr>
           <w:p>
             <w:r>
@@ -5897,7 +6123,7 @@
         </w:tc>
         <w:tc>
           <w:tcPr>
-            <w:tcW w:w="1134" w:type="dxa"/>
+            <w:tcW w:w="1370" w:type="dxa"/>
           </w:tcPr>
           <w:p>
             <w:pPr>
@@ -5910,7 +6136,7 @@
         </w:tc>
         <w:tc>
           <w:tcPr>
-            <w:tcW w:w="1134" w:type="dxa"/>
+            <w:tcW w:w="1463" w:type="dxa"/>
           </w:tcPr>
           <w:p>
             <w:pPr>
@@ -5923,7 +6149,7 @@
         </w:tc>
         <w:tc>
           <w:tcPr>
-            <w:tcW w:w="1134" w:type="dxa"/>
+            <w:tcW w:w="1283" w:type="dxa"/>
           </w:tcPr>
           <w:p>
             <w:pPr>
@@ -5933,7 +6159,7 @@
         </w:tc>
         <w:tc>
           <w:tcPr>
-            <w:tcW w:w="1129" w:type="dxa"/>
+            <w:tcW w:w="844" w:type="dxa"/>
           </w:tcPr>
           <w:p>
             <w:pPr>
@@ -5946,7 +6172,7 @@
         <w:tc>
           <w:tcPr>
             <w:cnfStyle w:val="001000000000" w:firstRow="0" w:lastRow="0" w:firstColumn="1" w:lastColumn="0" w:oddVBand="0" w:evenVBand="0" w:oddHBand="0" w:evenHBand="0" w:firstRowFirstColumn="0" w:firstRowLastColumn="0" w:lastRowFirstColumn="0" w:lastRowLastColumn="0"/>
-            <w:tcW w:w="4531" w:type="dxa"/>
+            <w:tcW w:w="4767" w:type="dxa"/>
           </w:tcPr>
           <w:p>
             <w:r>
@@ -5956,7 +6182,7 @@
         </w:tc>
         <w:tc>
           <w:tcPr>
-            <w:tcW w:w="1134" w:type="dxa"/>
+            <w:tcW w:w="1370" w:type="dxa"/>
           </w:tcPr>
           <w:p>
             <w:pPr>
@@ -5969,7 +6195,7 @@
         </w:tc>
         <w:tc>
           <w:tcPr>
-            <w:tcW w:w="1134" w:type="dxa"/>
+            <w:tcW w:w="1463" w:type="dxa"/>
           </w:tcPr>
           <w:p>
             <w:pPr>
@@ -5982,7 +6208,7 @@
         </w:tc>
         <w:tc>
           <w:tcPr>
-            <w:tcW w:w="1134" w:type="dxa"/>
+            <w:tcW w:w="1283" w:type="dxa"/>
           </w:tcPr>
           <w:p>
             <w:pPr>
@@ -5992,7 +6218,7 @@
         </w:tc>
         <w:tc>
           <w:tcPr>
-            <w:tcW w:w="1129" w:type="dxa"/>
+            <w:tcW w:w="844" w:type="dxa"/>
           </w:tcPr>
           <w:p>
             <w:pPr>
@@ -6005,7 +6231,7 @@
         <w:tc>
           <w:tcPr>
             <w:cnfStyle w:val="001000000000" w:firstRow="0" w:lastRow="0" w:firstColumn="1" w:lastColumn="0" w:oddVBand="0" w:evenVBand="0" w:oddHBand="0" w:evenHBand="0" w:firstRowFirstColumn="0" w:firstRowLastColumn="0" w:lastRowFirstColumn="0" w:lastRowLastColumn="0"/>
-            <w:tcW w:w="4531" w:type="dxa"/>
+            <w:tcW w:w="4767" w:type="dxa"/>
           </w:tcPr>
           <w:p>
             <w:r>
@@ -6015,7 +6241,7 @@
         </w:tc>
         <w:tc>
           <w:tcPr>
-            <w:tcW w:w="1134" w:type="dxa"/>
+            <w:tcW w:w="1370" w:type="dxa"/>
           </w:tcPr>
           <w:p>
             <w:pPr>
@@ -6028,7 +6254,7 @@
         </w:tc>
         <w:tc>
           <w:tcPr>
-            <w:tcW w:w="1134" w:type="dxa"/>
+            <w:tcW w:w="1463" w:type="dxa"/>
           </w:tcPr>
           <w:p>
             <w:pPr>
@@ -6041,7 +6267,7 @@
         </w:tc>
         <w:tc>
           <w:tcPr>
-            <w:tcW w:w="1134" w:type="dxa"/>
+            <w:tcW w:w="1283" w:type="dxa"/>
           </w:tcPr>
           <w:p>
             <w:pPr>
@@ -6051,7 +6277,7 @@
         </w:tc>
         <w:tc>
           <w:tcPr>
-            <w:tcW w:w="1129" w:type="dxa"/>
+            <w:tcW w:w="844" w:type="dxa"/>
           </w:tcPr>
           <w:p>
             <w:pPr>
@@ -6064,7 +6290,7 @@
         <w:tc>
           <w:tcPr>
             <w:cnfStyle w:val="001000000000" w:firstRow="0" w:lastRow="0" w:firstColumn="1" w:lastColumn="0" w:oddVBand="0" w:evenVBand="0" w:oddHBand="0" w:evenHBand="0" w:firstRowFirstColumn="0" w:firstRowLastColumn="0" w:lastRowFirstColumn="0" w:lastRowLastColumn="0"/>
-            <w:tcW w:w="4531" w:type="dxa"/>
+            <w:tcW w:w="4767" w:type="dxa"/>
           </w:tcPr>
           <w:p>
             <w:r>
@@ -6074,7 +6300,7 @@
         </w:tc>
         <w:tc>
           <w:tcPr>
-            <w:tcW w:w="1134" w:type="dxa"/>
+            <w:tcW w:w="1370" w:type="dxa"/>
           </w:tcPr>
           <w:p>
             <w:pPr>
@@ -6087,7 +6313,7 @@
         </w:tc>
         <w:tc>
           <w:tcPr>
-            <w:tcW w:w="1134" w:type="dxa"/>
+            <w:tcW w:w="1463" w:type="dxa"/>
           </w:tcPr>
           <w:p>
             <w:pPr>
@@ -6100,7 +6326,7 @@
         </w:tc>
         <w:tc>
           <w:tcPr>
-            <w:tcW w:w="1134" w:type="dxa"/>
+            <w:tcW w:w="1283" w:type="dxa"/>
           </w:tcPr>
           <w:p>
             <w:pPr>
@@ -6110,7 +6336,7 @@
         </w:tc>
         <w:tc>
           <w:tcPr>
-            <w:tcW w:w="1129" w:type="dxa"/>
+            <w:tcW w:w="844" w:type="dxa"/>
           </w:tcPr>
           <w:p>
             <w:pPr>
@@ -6759,6 +6985,95 @@
     </w:lvl>
   </w:abstractNum>
   <w:abstractNum w:abstractNumId="7" w15:restartNumberingAfterBreak="0">
+    <w:nsid w:val="15563BA2"/>
+    <w:multiLevelType w:val="hybridMultilevel"/>
+    <w:tmpl w:val="8C24A140"/>
+    <w:lvl w:ilvl="0" w:tplc="04130011">
+      <w:start w:val="1"/>
+      <w:numFmt w:val="decimal"/>
+      <w:lvlText w:val="%1)"/>
+      <w:lvlJc w:val="left"/>
+      <w:pPr>
+        <w:ind w:left="720" w:hanging="360"/>
+      </w:pPr>
+      <w:rPr>
+        <w:rFonts w:hint="default"/>
+      </w:rPr>
+    </w:lvl>
+    <w:lvl w:ilvl="1" w:tplc="04130019" w:tentative="1">
+      <w:start w:val="1"/>
+      <w:numFmt w:val="lowerLetter"/>
+      <w:lvlText w:val="%2."/>
+      <w:lvlJc w:val="left"/>
+      <w:pPr>
+        <w:ind w:left="1440" w:hanging="360"/>
+      </w:pPr>
+    </w:lvl>
+    <w:lvl w:ilvl="2" w:tplc="0413001B" w:tentative="1">
+      <w:start w:val="1"/>
+      <w:numFmt w:val="lowerRoman"/>
+      <w:lvlText w:val="%3."/>
+      <w:lvlJc w:val="right"/>
+      <w:pPr>
+        <w:ind w:left="2160" w:hanging="180"/>
+      </w:pPr>
+    </w:lvl>
+    <w:lvl w:ilvl="3" w:tplc="0413000F" w:tentative="1">
+      <w:start w:val="1"/>
+      <w:numFmt w:val="decimal"/>
+      <w:lvlText w:val="%4."/>
+      <w:lvlJc w:val="left"/>
+      <w:pPr>
+        <w:ind w:left="2880" w:hanging="360"/>
+      </w:pPr>
+    </w:lvl>
+    <w:lvl w:ilvl="4" w:tplc="04130019" w:tentative="1">
+      <w:start w:val="1"/>
+      <w:numFmt w:val="lowerLetter"/>
+      <w:lvlText w:val="%5."/>
+      <w:lvlJc w:val="left"/>
+      <w:pPr>
+        <w:ind w:left="3600" w:hanging="360"/>
+      </w:pPr>
+    </w:lvl>
+    <w:lvl w:ilvl="5" w:tplc="0413001B" w:tentative="1">
+      <w:start w:val="1"/>
+      <w:numFmt w:val="lowerRoman"/>
+      <w:lvlText w:val="%6."/>
+      <w:lvlJc w:val="right"/>
+      <w:pPr>
+        <w:ind w:left="4320" w:hanging="180"/>
+      </w:pPr>
+    </w:lvl>
+    <w:lvl w:ilvl="6" w:tplc="0413000F" w:tentative="1">
+      <w:start w:val="1"/>
+      <w:numFmt w:val="decimal"/>
+      <w:lvlText w:val="%7."/>
+      <w:lvlJc w:val="left"/>
+      <w:pPr>
+        <w:ind w:left="5040" w:hanging="360"/>
+      </w:pPr>
+    </w:lvl>
+    <w:lvl w:ilvl="7" w:tplc="04130019" w:tentative="1">
+      <w:start w:val="1"/>
+      <w:numFmt w:val="lowerLetter"/>
+      <w:lvlText w:val="%8."/>
+      <w:lvlJc w:val="left"/>
+      <w:pPr>
+        <w:ind w:left="5760" w:hanging="360"/>
+      </w:pPr>
+    </w:lvl>
+    <w:lvl w:ilvl="8" w:tplc="0413001B" w:tentative="1">
+      <w:start w:val="1"/>
+      <w:numFmt w:val="lowerRoman"/>
+      <w:lvlText w:val="%9."/>
+      <w:lvlJc w:val="right"/>
+      <w:pPr>
+        <w:ind w:left="6480" w:hanging="180"/>
+      </w:pPr>
+    </w:lvl>
+  </w:abstractNum>
+  <w:abstractNum w:abstractNumId="8" w15:restartNumberingAfterBreak="0">
     <w:nsid w:val="18680A75"/>
     <w:multiLevelType w:val="hybridMultilevel"/>
     <w:tmpl w:val="5396FE12"/>
@@ -6847,7 +7162,7 @@
       </w:pPr>
     </w:lvl>
   </w:abstractNum>
-  <w:abstractNum w:abstractNumId="8" w15:restartNumberingAfterBreak="0">
+  <w:abstractNum w:abstractNumId="9" w15:restartNumberingAfterBreak="0">
     <w:nsid w:val="18EF4F6B"/>
     <w:multiLevelType w:val="hybridMultilevel"/>
     <w:tmpl w:val="8C24A140"/>
@@ -6936,7 +7251,7 @@
       </w:pPr>
     </w:lvl>
   </w:abstractNum>
-  <w:abstractNum w:abstractNumId="9" w15:restartNumberingAfterBreak="0">
+  <w:abstractNum w:abstractNumId="10" w15:restartNumberingAfterBreak="0">
     <w:nsid w:val="1B2229A0"/>
     <w:multiLevelType w:val="hybridMultilevel"/>
     <w:tmpl w:val="8C24A140"/>
@@ -7025,7 +7340,7 @@
       </w:pPr>
     </w:lvl>
   </w:abstractNum>
-  <w:abstractNum w:abstractNumId="10" w15:restartNumberingAfterBreak="0">
+  <w:abstractNum w:abstractNumId="11" w15:restartNumberingAfterBreak="0">
     <w:nsid w:val="1B4A1F0A"/>
     <w:multiLevelType w:val="hybridMultilevel"/>
     <w:tmpl w:val="352E7770"/>
@@ -7114,7 +7429,7 @@
       </w:pPr>
     </w:lvl>
   </w:abstractNum>
-  <w:abstractNum w:abstractNumId="11" w15:restartNumberingAfterBreak="0">
+  <w:abstractNum w:abstractNumId="12" w15:restartNumberingAfterBreak="0">
     <w:nsid w:val="2806369C"/>
     <w:multiLevelType w:val="hybridMultilevel"/>
     <w:tmpl w:val="7B2CD9B4"/>
@@ -7203,7 +7518,7 @@
       </w:pPr>
     </w:lvl>
   </w:abstractNum>
-  <w:abstractNum w:abstractNumId="12" w15:restartNumberingAfterBreak="0">
+  <w:abstractNum w:abstractNumId="13" w15:restartNumberingAfterBreak="0">
     <w:nsid w:val="2A007C86"/>
     <w:multiLevelType w:val="hybridMultilevel"/>
     <w:tmpl w:val="352E7770"/>
@@ -7292,7 +7607,7 @@
       </w:pPr>
     </w:lvl>
   </w:abstractNum>
-  <w:abstractNum w:abstractNumId="13" w15:restartNumberingAfterBreak="0">
+  <w:abstractNum w:abstractNumId="14" w15:restartNumberingAfterBreak="0">
     <w:nsid w:val="2B7F707B"/>
     <w:multiLevelType w:val="hybridMultilevel"/>
     <w:tmpl w:val="F4340A5C"/>
@@ -7405,7 +7720,7 @@
       </w:rPr>
     </w:lvl>
   </w:abstractNum>
-  <w:abstractNum w:abstractNumId="14" w15:restartNumberingAfterBreak="0">
+  <w:abstractNum w:abstractNumId="15" w15:restartNumberingAfterBreak="0">
     <w:nsid w:val="2D543623"/>
     <w:multiLevelType w:val="hybridMultilevel"/>
     <w:tmpl w:val="352E7770"/>
@@ -7494,7 +7809,7 @@
       </w:pPr>
     </w:lvl>
   </w:abstractNum>
-  <w:abstractNum w:abstractNumId="15" w15:restartNumberingAfterBreak="0">
+  <w:abstractNum w:abstractNumId="16" w15:restartNumberingAfterBreak="0">
     <w:nsid w:val="2DA7093E"/>
     <w:multiLevelType w:val="hybridMultilevel"/>
     <w:tmpl w:val="352E7770"/>
@@ -7583,7 +7898,7 @@
       </w:pPr>
     </w:lvl>
   </w:abstractNum>
-  <w:abstractNum w:abstractNumId="16" w15:restartNumberingAfterBreak="0">
+  <w:abstractNum w:abstractNumId="17" w15:restartNumberingAfterBreak="0">
     <w:nsid w:val="30197BB8"/>
     <w:multiLevelType w:val="hybridMultilevel"/>
     <w:tmpl w:val="15581514"/>
@@ -7695,7 +8010,7 @@
       </w:rPr>
     </w:lvl>
   </w:abstractNum>
-  <w:abstractNum w:abstractNumId="17" w15:restartNumberingAfterBreak="0">
+  <w:abstractNum w:abstractNumId="18" w15:restartNumberingAfterBreak="0">
     <w:nsid w:val="317B7FCA"/>
     <w:multiLevelType w:val="hybridMultilevel"/>
     <w:tmpl w:val="22AC9916"/>
@@ -7784,7 +8099,7 @@
       </w:pPr>
     </w:lvl>
   </w:abstractNum>
-  <w:abstractNum w:abstractNumId="18" w15:restartNumberingAfterBreak="0">
+  <w:abstractNum w:abstractNumId="19" w15:restartNumberingAfterBreak="0">
     <w:nsid w:val="365340E8"/>
     <w:multiLevelType w:val="hybridMultilevel"/>
     <w:tmpl w:val="352E7770"/>
@@ -7873,7 +8188,7 @@
       </w:pPr>
     </w:lvl>
   </w:abstractNum>
-  <w:abstractNum w:abstractNumId="19" w15:restartNumberingAfterBreak="0">
+  <w:abstractNum w:abstractNumId="20" w15:restartNumberingAfterBreak="0">
     <w:nsid w:val="3CAD6C12"/>
     <w:multiLevelType w:val="hybridMultilevel"/>
     <w:tmpl w:val="8C24A140"/>
@@ -7962,7 +8277,7 @@
       </w:pPr>
     </w:lvl>
   </w:abstractNum>
-  <w:abstractNum w:abstractNumId="20" w15:restartNumberingAfterBreak="0">
+  <w:abstractNum w:abstractNumId="21" w15:restartNumberingAfterBreak="0">
     <w:nsid w:val="41FE5CEC"/>
     <w:multiLevelType w:val="hybridMultilevel"/>
     <w:tmpl w:val="352E7770"/>
@@ -8051,7 +8366,7 @@
       </w:pPr>
     </w:lvl>
   </w:abstractNum>
-  <w:abstractNum w:abstractNumId="21" w15:restartNumberingAfterBreak="0">
+  <w:abstractNum w:abstractNumId="22" w15:restartNumberingAfterBreak="0">
     <w:nsid w:val="44886222"/>
     <w:multiLevelType w:val="hybridMultilevel"/>
     <w:tmpl w:val="91E69FC8"/>
@@ -8140,7 +8455,7 @@
       </w:pPr>
     </w:lvl>
   </w:abstractNum>
-  <w:abstractNum w:abstractNumId="22" w15:restartNumberingAfterBreak="0">
+  <w:abstractNum w:abstractNumId="23" w15:restartNumberingAfterBreak="0">
     <w:nsid w:val="49811115"/>
     <w:multiLevelType w:val="hybridMultilevel"/>
     <w:tmpl w:val="FC64555E"/>
@@ -8252,7 +8567,7 @@
       </w:rPr>
     </w:lvl>
   </w:abstractNum>
-  <w:abstractNum w:abstractNumId="23" w15:restartNumberingAfterBreak="0">
+  <w:abstractNum w:abstractNumId="24" w15:restartNumberingAfterBreak="0">
     <w:nsid w:val="4B165BA6"/>
     <w:multiLevelType w:val="hybridMultilevel"/>
     <w:tmpl w:val="352E7770"/>
@@ -8341,7 +8656,7 @@
       </w:pPr>
     </w:lvl>
   </w:abstractNum>
-  <w:abstractNum w:abstractNumId="24" w15:restartNumberingAfterBreak="0">
+  <w:abstractNum w:abstractNumId="25" w15:restartNumberingAfterBreak="0">
     <w:nsid w:val="4C952837"/>
     <w:multiLevelType w:val="hybridMultilevel"/>
     <w:tmpl w:val="8C24A140"/>
@@ -8430,7 +8745,7 @@
       </w:pPr>
     </w:lvl>
   </w:abstractNum>
-  <w:abstractNum w:abstractNumId="25" w15:restartNumberingAfterBreak="0">
+  <w:abstractNum w:abstractNumId="26" w15:restartNumberingAfterBreak="0">
     <w:nsid w:val="51380AB9"/>
     <w:multiLevelType w:val="hybridMultilevel"/>
     <w:tmpl w:val="1D42C7E6"/>
@@ -8519,7 +8834,7 @@
       </w:pPr>
     </w:lvl>
   </w:abstractNum>
-  <w:abstractNum w:abstractNumId="26" w15:restartNumberingAfterBreak="0">
+  <w:abstractNum w:abstractNumId="27" w15:restartNumberingAfterBreak="0">
     <w:nsid w:val="57970C75"/>
     <w:multiLevelType w:val="hybridMultilevel"/>
     <w:tmpl w:val="8C24A140"/>
@@ -8608,7 +8923,7 @@
       </w:pPr>
     </w:lvl>
   </w:abstractNum>
-  <w:abstractNum w:abstractNumId="27" w15:restartNumberingAfterBreak="0">
+  <w:abstractNum w:abstractNumId="28" w15:restartNumberingAfterBreak="0">
     <w:nsid w:val="5BC13FE6"/>
     <w:multiLevelType w:val="hybridMultilevel"/>
     <w:tmpl w:val="16842A72"/>
@@ -8721,7 +9036,7 @@
       </w:rPr>
     </w:lvl>
   </w:abstractNum>
-  <w:abstractNum w:abstractNumId="28" w15:restartNumberingAfterBreak="0">
+  <w:abstractNum w:abstractNumId="29" w15:restartNumberingAfterBreak="0">
     <w:nsid w:val="5CD05D7F"/>
     <w:multiLevelType w:val="hybridMultilevel"/>
     <w:tmpl w:val="4D868794"/>
@@ -8810,7 +9125,7 @@
       </w:pPr>
     </w:lvl>
   </w:abstractNum>
-  <w:abstractNum w:abstractNumId="29" w15:restartNumberingAfterBreak="0">
+  <w:abstractNum w:abstractNumId="30" w15:restartNumberingAfterBreak="0">
     <w:nsid w:val="60207CB9"/>
     <w:multiLevelType w:val="hybridMultilevel"/>
     <w:tmpl w:val="E64EEF5C"/>
@@ -8899,7 +9214,7 @@
       </w:pPr>
     </w:lvl>
   </w:abstractNum>
-  <w:abstractNum w:abstractNumId="30" w15:restartNumberingAfterBreak="0">
+  <w:abstractNum w:abstractNumId="31" w15:restartNumberingAfterBreak="0">
     <w:nsid w:val="60572699"/>
     <w:multiLevelType w:val="hybridMultilevel"/>
     <w:tmpl w:val="8C24A140"/>
@@ -8988,7 +9303,7 @@
       </w:pPr>
     </w:lvl>
   </w:abstractNum>
-  <w:abstractNum w:abstractNumId="31" w15:restartNumberingAfterBreak="0">
+  <w:abstractNum w:abstractNumId="32" w15:restartNumberingAfterBreak="0">
     <w:nsid w:val="61705507"/>
     <w:multiLevelType w:val="hybridMultilevel"/>
     <w:tmpl w:val="144E60E4"/>
@@ -9077,7 +9392,7 @@
       </w:pPr>
     </w:lvl>
   </w:abstractNum>
-  <w:abstractNum w:abstractNumId="32" w15:restartNumberingAfterBreak="0">
+  <w:abstractNum w:abstractNumId="33" w15:restartNumberingAfterBreak="0">
     <w:nsid w:val="66B73C72"/>
     <w:multiLevelType w:val="hybridMultilevel"/>
     <w:tmpl w:val="8C24A140"/>
@@ -9166,7 +9481,7 @@
       </w:pPr>
     </w:lvl>
   </w:abstractNum>
-  <w:abstractNum w:abstractNumId="33" w15:restartNumberingAfterBreak="0">
+  <w:abstractNum w:abstractNumId="34" w15:restartNumberingAfterBreak="0">
     <w:nsid w:val="674E772A"/>
     <w:multiLevelType w:val="hybridMultilevel"/>
     <w:tmpl w:val="8C24A140"/>
@@ -9255,7 +9570,96 @@
       </w:pPr>
     </w:lvl>
   </w:abstractNum>
-  <w:abstractNum w:abstractNumId="34" w15:restartNumberingAfterBreak="0">
+  <w:abstractNum w:abstractNumId="35" w15:restartNumberingAfterBreak="0">
+    <w:nsid w:val="68AE328F"/>
+    <w:multiLevelType w:val="hybridMultilevel"/>
+    <w:tmpl w:val="352E7770"/>
+    <w:lvl w:ilvl="0" w:tplc="04130011">
+      <w:start w:val="1"/>
+      <w:numFmt w:val="decimal"/>
+      <w:lvlText w:val="%1)"/>
+      <w:lvlJc w:val="left"/>
+      <w:pPr>
+        <w:ind w:left="720" w:hanging="360"/>
+      </w:pPr>
+      <w:rPr>
+        <w:rFonts w:hint="default"/>
+      </w:rPr>
+    </w:lvl>
+    <w:lvl w:ilvl="1" w:tplc="04130019" w:tentative="1">
+      <w:start w:val="1"/>
+      <w:numFmt w:val="lowerLetter"/>
+      <w:lvlText w:val="%2."/>
+      <w:lvlJc w:val="left"/>
+      <w:pPr>
+        <w:ind w:left="1440" w:hanging="360"/>
+      </w:pPr>
+    </w:lvl>
+    <w:lvl w:ilvl="2" w:tplc="0413001B" w:tentative="1">
+      <w:start w:val="1"/>
+      <w:numFmt w:val="lowerRoman"/>
+      <w:lvlText w:val="%3."/>
+      <w:lvlJc w:val="right"/>
+      <w:pPr>
+        <w:ind w:left="2160" w:hanging="180"/>
+      </w:pPr>
+    </w:lvl>
+    <w:lvl w:ilvl="3" w:tplc="0413000F" w:tentative="1">
+      <w:start w:val="1"/>
+      <w:numFmt w:val="decimal"/>
+      <w:lvlText w:val="%4."/>
+      <w:lvlJc w:val="left"/>
+      <w:pPr>
+        <w:ind w:left="2880" w:hanging="360"/>
+      </w:pPr>
+    </w:lvl>
+    <w:lvl w:ilvl="4" w:tplc="04130019" w:tentative="1">
+      <w:start w:val="1"/>
+      <w:numFmt w:val="lowerLetter"/>
+      <w:lvlText w:val="%5."/>
+      <w:lvlJc w:val="left"/>
+      <w:pPr>
+        <w:ind w:left="3600" w:hanging="360"/>
+      </w:pPr>
+    </w:lvl>
+    <w:lvl w:ilvl="5" w:tplc="0413001B" w:tentative="1">
+      <w:start w:val="1"/>
+      <w:numFmt w:val="lowerRoman"/>
+      <w:lvlText w:val="%6."/>
+      <w:lvlJc w:val="right"/>
+      <w:pPr>
+        <w:ind w:left="4320" w:hanging="180"/>
+      </w:pPr>
+    </w:lvl>
+    <w:lvl w:ilvl="6" w:tplc="0413000F" w:tentative="1">
+      <w:start w:val="1"/>
+      <w:numFmt w:val="decimal"/>
+      <w:lvlText w:val="%7."/>
+      <w:lvlJc w:val="left"/>
+      <w:pPr>
+        <w:ind w:left="5040" w:hanging="360"/>
+      </w:pPr>
+    </w:lvl>
+    <w:lvl w:ilvl="7" w:tplc="04130019" w:tentative="1">
+      <w:start w:val="1"/>
+      <w:numFmt w:val="lowerLetter"/>
+      <w:lvlText w:val="%8."/>
+      <w:lvlJc w:val="left"/>
+      <w:pPr>
+        <w:ind w:left="5760" w:hanging="360"/>
+      </w:pPr>
+    </w:lvl>
+    <w:lvl w:ilvl="8" w:tplc="0413001B" w:tentative="1">
+      <w:start w:val="1"/>
+      <w:numFmt w:val="lowerRoman"/>
+      <w:lvlText w:val="%9."/>
+      <w:lvlJc w:val="right"/>
+      <w:pPr>
+        <w:ind w:left="6480" w:hanging="180"/>
+      </w:pPr>
+    </w:lvl>
+  </w:abstractNum>
+  <w:abstractNum w:abstractNumId="36" w15:restartNumberingAfterBreak="0">
     <w:nsid w:val="6EAD2F70"/>
     <w:multiLevelType w:val="hybridMultilevel"/>
     <w:tmpl w:val="61A6A97E"/>
@@ -9344,7 +9748,7 @@
       </w:pPr>
     </w:lvl>
   </w:abstractNum>
-  <w:abstractNum w:abstractNumId="35" w15:restartNumberingAfterBreak="0">
+  <w:abstractNum w:abstractNumId="37" w15:restartNumberingAfterBreak="0">
     <w:nsid w:val="6EB73657"/>
     <w:multiLevelType w:val="hybridMultilevel"/>
     <w:tmpl w:val="352E7770"/>
@@ -9433,7 +9837,7 @@
       </w:pPr>
     </w:lvl>
   </w:abstractNum>
-  <w:abstractNum w:abstractNumId="36" w15:restartNumberingAfterBreak="0">
+  <w:abstractNum w:abstractNumId="38" w15:restartNumberingAfterBreak="0">
     <w:nsid w:val="6FA967DE"/>
     <w:multiLevelType w:val="hybridMultilevel"/>
     <w:tmpl w:val="45461AE2"/>
@@ -9522,7 +9926,7 @@
       </w:pPr>
     </w:lvl>
   </w:abstractNum>
-  <w:abstractNum w:abstractNumId="37" w15:restartNumberingAfterBreak="0">
+  <w:abstractNum w:abstractNumId="39" w15:restartNumberingAfterBreak="0">
     <w:nsid w:val="705946E0"/>
     <w:multiLevelType w:val="hybridMultilevel"/>
     <w:tmpl w:val="8C24A140"/>
@@ -9611,7 +10015,7 @@
       </w:pPr>
     </w:lvl>
   </w:abstractNum>
-  <w:abstractNum w:abstractNumId="38" w15:restartNumberingAfterBreak="0">
+  <w:abstractNum w:abstractNumId="40" w15:restartNumberingAfterBreak="0">
     <w:nsid w:val="76673110"/>
     <w:multiLevelType w:val="hybridMultilevel"/>
     <w:tmpl w:val="352E7770"/>
@@ -9700,7 +10104,7 @@
       </w:pPr>
     </w:lvl>
   </w:abstractNum>
-  <w:abstractNum w:abstractNumId="39" w15:restartNumberingAfterBreak="0">
+  <w:abstractNum w:abstractNumId="41" w15:restartNumberingAfterBreak="0">
     <w:nsid w:val="76D93E0F"/>
     <w:multiLevelType w:val="hybridMultilevel"/>
     <w:tmpl w:val="0BD8B34A"/>
@@ -9789,7 +10193,7 @@
       </w:pPr>
     </w:lvl>
   </w:abstractNum>
-  <w:abstractNum w:abstractNumId="40" w15:restartNumberingAfterBreak="0">
+  <w:abstractNum w:abstractNumId="42" w15:restartNumberingAfterBreak="0">
     <w:nsid w:val="78F93E69"/>
     <w:multiLevelType w:val="hybridMultilevel"/>
     <w:tmpl w:val="8C24A140"/>
@@ -9878,7 +10282,7 @@
       </w:pPr>
     </w:lvl>
   </w:abstractNum>
-  <w:abstractNum w:abstractNumId="41" w15:restartNumberingAfterBreak="0">
+  <w:abstractNum w:abstractNumId="43" w15:restartNumberingAfterBreak="0">
     <w:nsid w:val="7A3D36C4"/>
     <w:multiLevelType w:val="hybridMultilevel"/>
     <w:tmpl w:val="8C24A140"/>
@@ -9967,7 +10371,7 @@
       </w:pPr>
     </w:lvl>
   </w:abstractNum>
-  <w:abstractNum w:abstractNumId="42" w15:restartNumberingAfterBreak="0">
+  <w:abstractNum w:abstractNumId="44" w15:restartNumberingAfterBreak="0">
     <w:nsid w:val="7B8F7487"/>
     <w:multiLevelType w:val="hybridMultilevel"/>
     <w:tmpl w:val="8C24A140"/>
@@ -10056,7 +10460,7 @@
       </w:pPr>
     </w:lvl>
   </w:abstractNum>
-  <w:abstractNum w:abstractNumId="43" w15:restartNumberingAfterBreak="0">
+  <w:abstractNum w:abstractNumId="45" w15:restartNumberingAfterBreak="0">
     <w:nsid w:val="7C220539"/>
     <w:multiLevelType w:val="hybridMultilevel"/>
     <w:tmpl w:val="8C24A140"/>
@@ -10145,7 +10549,7 @@
       </w:pPr>
     </w:lvl>
   </w:abstractNum>
-  <w:abstractNum w:abstractNumId="44" w15:restartNumberingAfterBreak="0">
+  <w:abstractNum w:abstractNumId="46" w15:restartNumberingAfterBreak="0">
     <w:nsid w:val="7D3D5421"/>
     <w:multiLevelType w:val="hybridMultilevel"/>
     <w:tmpl w:val="6378478A"/>
@@ -10259,46 +10663,46 @@
     </w:lvl>
   </w:abstractNum>
   <w:num w:numId="1">
-    <w:abstractNumId w:val="13"/>
+    <w:abstractNumId w:val="14"/>
   </w:num>
   <w:num w:numId="2">
-    <w:abstractNumId w:val="44"/>
+    <w:abstractNumId w:val="46"/>
   </w:num>
   <w:num w:numId="3">
-    <w:abstractNumId w:val="27"/>
+    <w:abstractNumId w:val="28"/>
   </w:num>
   <w:num w:numId="4">
-    <w:abstractNumId w:val="9"/>
+    <w:abstractNumId w:val="10"/>
   </w:num>
   <w:num w:numId="5">
-    <w:abstractNumId w:val="15"/>
+    <w:abstractNumId w:val="16"/>
   </w:num>
   <w:num w:numId="6">
     <w:abstractNumId w:val="3"/>
   </w:num>
   <w:num w:numId="7">
-    <w:abstractNumId w:val="7"/>
+    <w:abstractNumId w:val="8"/>
   </w:num>
   <w:num w:numId="8">
-    <w:abstractNumId w:val="29"/>
+    <w:abstractNumId w:val="30"/>
   </w:num>
   <w:num w:numId="9">
+    <w:abstractNumId w:val="38"/>
+  </w:num>
+  <w:num w:numId="10">
+    <w:abstractNumId w:val="12"/>
+  </w:num>
+  <w:num w:numId="11">
+    <w:abstractNumId w:val="18"/>
+  </w:num>
+  <w:num w:numId="12">
     <w:abstractNumId w:val="36"/>
   </w:num>
-  <w:num w:numId="10">
-    <w:abstractNumId w:val="11"/>
-  </w:num>
-  <w:num w:numId="11">
-    <w:abstractNumId w:val="17"/>
-  </w:num>
-  <w:num w:numId="12">
-    <w:abstractNumId w:val="34"/>
-  </w:num>
   <w:num w:numId="13">
-    <w:abstractNumId w:val="25"/>
+    <w:abstractNumId w:val="26"/>
   </w:num>
   <w:num w:numId="14">
-    <w:abstractNumId w:val="28"/>
+    <w:abstractNumId w:val="29"/>
   </w:num>
   <w:num w:numId="15">
     <w:abstractNumId w:val="5"/>
@@ -10307,91 +10711,97 @@
     <w:abstractNumId w:val="6"/>
   </w:num>
   <w:num w:numId="17">
-    <w:abstractNumId w:val="39"/>
+    <w:abstractNumId w:val="41"/>
   </w:num>
   <w:num w:numId="18">
-    <w:abstractNumId w:val="31"/>
+    <w:abstractNumId w:val="32"/>
   </w:num>
   <w:num w:numId="19">
-    <w:abstractNumId w:val="21"/>
+    <w:abstractNumId w:val="22"/>
   </w:num>
   <w:num w:numId="20">
-    <w:abstractNumId w:val="16"/>
+    <w:abstractNumId w:val="17"/>
   </w:num>
   <w:num w:numId="21">
-    <w:abstractNumId w:val="22"/>
+    <w:abstractNumId w:val="23"/>
   </w:num>
   <w:num w:numId="22">
-    <w:abstractNumId w:val="32"/>
+    <w:abstractNumId w:val="33"/>
   </w:num>
   <w:num w:numId="23">
-    <w:abstractNumId w:val="24"/>
+    <w:abstractNumId w:val="25"/>
   </w:num>
   <w:num w:numId="24">
+    <w:abstractNumId w:val="45"/>
+  </w:num>
+  <w:num w:numId="25">
+    <w:abstractNumId w:val="9"/>
+  </w:num>
+  <w:num w:numId="26">
     <w:abstractNumId w:val="43"/>
   </w:num>
-  <w:num w:numId="25">
-    <w:abstractNumId w:val="8"/>
-  </w:num>
-  <w:num w:numId="26">
-    <w:abstractNumId w:val="41"/>
-  </w:num>
   <w:num w:numId="27">
-    <w:abstractNumId w:val="19"/>
+    <w:abstractNumId w:val="20"/>
   </w:num>
   <w:num w:numId="28">
-    <w:abstractNumId w:val="12"/>
+    <w:abstractNumId w:val="13"/>
   </w:num>
   <w:num w:numId="29">
     <w:abstractNumId w:val="2"/>
   </w:num>
   <w:num w:numId="30">
-    <w:abstractNumId w:val="23"/>
+    <w:abstractNumId w:val="24"/>
   </w:num>
   <w:num w:numId="31">
-    <w:abstractNumId w:val="20"/>
+    <w:abstractNumId w:val="21"/>
   </w:num>
   <w:num w:numId="32">
     <w:abstractNumId w:val="4"/>
   </w:num>
   <w:num w:numId="33">
-    <w:abstractNumId w:val="18"/>
+    <w:abstractNumId w:val="19"/>
   </w:num>
   <w:num w:numId="34">
-    <w:abstractNumId w:val="42"/>
+    <w:abstractNumId w:val="44"/>
   </w:num>
   <w:num w:numId="35">
-    <w:abstractNumId w:val="14"/>
+    <w:abstractNumId w:val="15"/>
   </w:num>
   <w:num w:numId="36">
-    <w:abstractNumId w:val="40"/>
+    <w:abstractNumId w:val="42"/>
   </w:num>
   <w:num w:numId="37">
     <w:abstractNumId w:val="0"/>
   </w:num>
   <w:num w:numId="38">
-    <w:abstractNumId w:val="10"/>
+    <w:abstractNumId w:val="11"/>
   </w:num>
   <w:num w:numId="39">
     <w:abstractNumId w:val="1"/>
   </w:num>
   <w:num w:numId="40">
-    <w:abstractNumId w:val="38"/>
+    <w:abstractNumId w:val="40"/>
   </w:num>
   <w:num w:numId="41">
-    <w:abstractNumId w:val="30"/>
+    <w:abstractNumId w:val="31"/>
   </w:num>
   <w:num w:numId="42">
-    <w:abstractNumId w:val="35"/>
+    <w:abstractNumId w:val="37"/>
   </w:num>
   <w:num w:numId="43">
-    <w:abstractNumId w:val="26"/>
+    <w:abstractNumId w:val="27"/>
   </w:num>
   <w:num w:numId="44">
-    <w:abstractNumId w:val="37"/>
+    <w:abstractNumId w:val="39"/>
   </w:num>
   <w:num w:numId="45">
-    <w:abstractNumId w:val="33"/>
+    <w:abstractNumId w:val="34"/>
+  </w:num>
+  <w:num w:numId="46">
+    <w:abstractNumId w:val="7"/>
+  </w:num>
+  <w:num w:numId="47">
+    <w:abstractNumId w:val="35"/>
   </w:num>
 </w:numbering>
 </file>
@@ -11431,7 +11841,7 @@
 </file>
 
 <file path=customXml/itemProps2.xml><?xml version="1.0" encoding="utf-8"?>
-<ds:datastoreItem xmlns:ds="http://schemas.openxmlformats.org/officeDocument/2006/customXml" ds:itemID="{07406AC5-92C0-4BF6-8D2D-63EBE8130CC7}">
+<ds:datastoreItem xmlns:ds="http://schemas.openxmlformats.org/officeDocument/2006/customXml" ds:itemID="{E24BEBF4-0550-4362-A91C-FF7D820BC4D3}">
   <ds:schemaRefs>
     <ds:schemaRef ds:uri="http://schemas.openxmlformats.org/officeDocument/2006/bibliography"/>
   </ds:schemaRefs>

</xml_diff>

<commit_message>
Klassendiagram gemaakt en ingevoegd in het ontwerpdocument, ontwerpdocument v1 is nu af.
</commit_message>
<xml_diff>
--- a/Analysedocument.docx
+++ b/Analysedocument.docx
@@ -10,7 +10,6 @@
           <w:docPartUnique/>
         </w:docPartObj>
       </w:sdtPr>
-      <w:sdtEndPr/>
       <w:sdtContent>
         <w:p/>
         <w:p>
@@ -110,7 +109,6 @@
                                     <w:dataBinding w:prefixMappings="xmlns:ns0='http://purl.org/dc/elements/1.1/' xmlns:ns1='http://schemas.openxmlformats.org/package/2006/metadata/core-properties' " w:xpath="/ns1:coreProperties[1]/ns0:title[1]" w:storeItemID="{6C3C8BC8-F283-45AE-878A-BAB7291924A1}"/>
                                     <w:text/>
                                   </w:sdtPr>
-                                  <w:sdtEndPr/>
                                   <w:sdtContent>
                                     <w:r>
                                       <w:rPr>
@@ -137,7 +135,6 @@
                                   <w:dataBinding w:prefixMappings="xmlns:ns0='http://purl.org/dc/elements/1.1/' xmlns:ns1='http://schemas.openxmlformats.org/package/2006/metadata/core-properties' " w:xpath="/ns1:coreProperties[1]/ns0:subject[1]" w:storeItemID="{6C3C8BC8-F283-45AE-878A-BAB7291924A1}"/>
                                   <w:text/>
                                 </w:sdtPr>
-                                <w:sdtEndPr/>
                                 <w:sdtContent>
                                   <w:p>
                                     <w:pPr>
@@ -176,7 +173,6 @@
                                   <w:dataBinding w:prefixMappings="xmlns:ns0='http://purl.org/dc/elements/1.1/' xmlns:ns1='http://schemas.openxmlformats.org/package/2006/metadata/core-properties' " w:xpath="/ns1:coreProperties[1]/ns0:creator[1]" w:storeItemID="{6C3C8BC8-F283-45AE-878A-BAB7291924A1}"/>
                                   <w:text/>
                                 </w:sdtPr>
-                                <w:sdtEndPr/>
                                 <w:sdtContent>
                                   <w:p>
                                     <w:pPr>
@@ -435,7 +431,6 @@
                                     <w:calendar w:val="gregorian"/>
                                   </w:date>
                                 </w:sdtPr>
-                                <w:sdtEndPr/>
                                 <w:sdtContent>
                                   <w:p>
                                     <w:pPr>
@@ -2560,7 +2555,7 @@
           <v:shape id="_x0000_i1026" type="#_x0000_t75" style="width:453.4pt;height:292pt" o:ole="">
             <v:imagedata r:id="rId8" o:title=""/>
           </v:shape>
-          <o:OLEObject Type="Embed" ProgID="Visio.Drawing.15" ShapeID="_x0000_i1026" DrawAspect="Content" ObjectID="_1528107950" r:id="rId9"/>
+          <o:OLEObject Type="Embed" ProgID="Visio.Drawing.15" ShapeID="_x0000_i1026" DrawAspect="Content" ObjectID="_1528111981" r:id="rId9"/>
         </w:object>
       </w:r>
       <w:r>
@@ -5093,8 +5088,6 @@
             <w:r>
               <w:t>Als de actor geen zeilboot komt huren kan deze de game niet spelen =&gt; de applicatie doet niks.</w:t>
             </w:r>
-            <w:bookmarkStart w:id="10" w:name="_GoBack"/>
-            <w:bookmarkEnd w:id="10"/>
           </w:p>
         </w:tc>
       </w:tr>
@@ -5131,7 +5124,7 @@
           <w:szCs w:val="32"/>
         </w:rPr>
       </w:pPr>
-      <w:bookmarkStart w:id="11" w:name="_Toc454363498"/>
+      <w:bookmarkStart w:id="10" w:name="_Toc454363498"/>
       <w:r>
         <w:br w:type="page"/>
       </w:r>
@@ -5144,7 +5137,7 @@
         <w:lastRenderedPageBreak/>
         <w:t>UI schetsen</w:t>
       </w:r>
-      <w:bookmarkEnd w:id="11"/>
+      <w:bookmarkEnd w:id="10"/>
     </w:p>
     <w:p/>
     <w:p>
@@ -5232,12 +5225,12 @@
       <w:pPr>
         <w:pStyle w:val="Kop1"/>
       </w:pPr>
-      <w:bookmarkStart w:id="12" w:name="_Toc454363499"/>
+      <w:bookmarkStart w:id="11" w:name="_Toc454363499"/>
       <w:r>
         <w:lastRenderedPageBreak/>
         <w:t>Planning</w:t>
       </w:r>
-      <w:bookmarkEnd w:id="12"/>
+      <w:bookmarkEnd w:id="11"/>
     </w:p>
     <w:tbl>
       <w:tblPr>
@@ -5924,11 +5917,15 @@
         <w:tc>
           <w:tcPr>
             <w:tcW w:w="844" w:type="dxa"/>
+            <w:shd w:val="clear" w:color="auto" w:fill="70AD47" w:themeFill="accent6"/>
           </w:tcPr>
           <w:p>
             <w:pPr>
               <w:cnfStyle w:val="000000000000" w:firstRow="0" w:lastRow="0" w:firstColumn="0" w:lastColumn="0" w:oddVBand="0" w:evenVBand="0" w:oddHBand="0" w:evenHBand="0" w:firstRowFirstColumn="0" w:firstRowLastColumn="0" w:lastRowFirstColumn="0" w:lastRowLastColumn="0"/>
             </w:pPr>
+            <w:r>
+              <w:t>13:43</w:t>
+            </w:r>
           </w:p>
         </w:tc>
       </w:tr>
@@ -5973,21 +5970,29 @@
         <w:tc>
           <w:tcPr>
             <w:tcW w:w="1283" w:type="dxa"/>
+            <w:shd w:val="clear" w:color="auto" w:fill="70AD47" w:themeFill="accent6"/>
           </w:tcPr>
           <w:p>
             <w:pPr>
               <w:cnfStyle w:val="000000000000" w:firstRow="0" w:lastRow="0" w:firstColumn="0" w:lastColumn="0" w:oddVBand="0" w:evenVBand="0" w:oddHBand="0" w:evenHBand="0" w:firstRowFirstColumn="0" w:firstRowLastColumn="0" w:lastRowFirstColumn="0" w:lastRowLastColumn="0"/>
             </w:pPr>
+            <w:r>
+              <w:t>13:45</w:t>
+            </w:r>
           </w:p>
         </w:tc>
         <w:tc>
           <w:tcPr>
             <w:tcW w:w="844" w:type="dxa"/>
+            <w:shd w:val="clear" w:color="auto" w:fill="FFFF00"/>
           </w:tcPr>
           <w:p>
             <w:pPr>
               <w:cnfStyle w:val="000000000000" w:firstRow="0" w:lastRow="0" w:firstColumn="0" w:lastColumn="0" w:oddVBand="0" w:evenVBand="0" w:oddHBand="0" w:evenHBand="0" w:firstRowFirstColumn="0" w:firstRowLastColumn="0" w:lastRowFirstColumn="0" w:lastRowLastColumn="0"/>
             </w:pPr>
+            <w:r>
+              <w:t>14:46</w:t>
+            </w:r>
           </w:p>
         </w:tc>
       </w:tr>
@@ -6032,11 +6037,15 @@
         <w:tc>
           <w:tcPr>
             <w:tcW w:w="1283" w:type="dxa"/>
+            <w:shd w:val="clear" w:color="auto" w:fill="70AD47" w:themeFill="accent6"/>
           </w:tcPr>
           <w:p>
             <w:pPr>
               <w:cnfStyle w:val="000000000000" w:firstRow="0" w:lastRow="0" w:firstColumn="0" w:lastColumn="0" w:oddVBand="0" w:evenVBand="0" w:oddHBand="0" w:evenHBand="0" w:firstRowFirstColumn="0" w:firstRowLastColumn="0" w:lastRowFirstColumn="0" w:lastRowLastColumn="0"/>
             </w:pPr>
+            <w:r>
+              <w:t>14:46</w:t>
+            </w:r>
           </w:p>
         </w:tc>
         <w:tc>
@@ -6346,7 +6355,10 @@
         </w:tc>
       </w:tr>
     </w:tbl>
-    <w:p/>
+    <w:p>
+      <w:bookmarkStart w:id="12" w:name="_GoBack"/>
+      <w:bookmarkEnd w:id="12"/>
+    </w:p>
     <w:sectPr>
       <w:pgSz w:w="11906" w:h="16838"/>
       <w:pgMar w:top="1417" w:right="1417" w:bottom="1417" w:left="1417" w:header="708" w:footer="708" w:gutter="0"/>
@@ -11841,7 +11853,7 @@
 </file>
 
 <file path=customXml/itemProps2.xml><?xml version="1.0" encoding="utf-8"?>
-<ds:datastoreItem xmlns:ds="http://schemas.openxmlformats.org/officeDocument/2006/customXml" ds:itemID="{E24BEBF4-0550-4362-A91C-FF7D820BC4D3}">
+<ds:datastoreItem xmlns:ds="http://schemas.openxmlformats.org/officeDocument/2006/customXml" ds:itemID="{A5B0F9F0-5440-4D52-A874-2F538A0F257C}">
   <ds:schemaRefs>
     <ds:schemaRef ds:uri="http://schemas.openxmlformats.org/officeDocument/2006/bibliography"/>
   </ds:schemaRefs>

</xml_diff>

<commit_message>
Testplan gemaakt en kleine fix aan database model en klassendiagram.
</commit_message>
<xml_diff>
--- a/Analysedocument.docx
+++ b/Analysedocument.docx
@@ -2225,6 +2225,9 @@
             <w:r>
               <w:t>Er moet een navigatie mini game gespeeld kunnen worden</w:t>
             </w:r>
+            <w:r>
+              <w:t>.</w:t>
+            </w:r>
           </w:p>
         </w:tc>
       </w:tr>
@@ -2249,7 +2252,7 @@
               <w:cnfStyle w:val="000000000000" w:firstRow="0" w:lastRow="0" w:firstColumn="0" w:lastColumn="0" w:oddVBand="0" w:evenVBand="0" w:oddHBand="0" w:evenHBand="0" w:firstRowFirstColumn="0" w:firstRowLastColumn="0" w:lastRowFirstColumn="0" w:lastRowLastColumn="0"/>
             </w:pPr>
             <w:r>
-              <w:t>In deze mini game moet men met de cursortoetsen een bootje door een vaart kunnen navigeren zonder de wal te raken</w:t>
+              <w:t>De minigame moet met de cursortoetsen bestuurd kunnen worden.</w:t>
             </w:r>
           </w:p>
         </w:tc>
@@ -2280,6 +2283,9 @@
             <w:r>
               <w:t>Deze minigame is alleen maar speelbaar als iemand een zeilboot huurt</w:t>
             </w:r>
+            <w:r>
+              <w:t>.</w:t>
+            </w:r>
           </w:p>
         </w:tc>
       </w:tr>
@@ -2305,6 +2311,9 @@
             </w:pPr>
             <w:r>
               <w:t>De wind komt uit het westen in de minigame, en deze kant moet dus niet op kunnen worden gevaren</w:t>
+            </w:r>
+            <w:r>
+              <w:t>.</w:t>
             </w:r>
           </w:p>
         </w:tc>
@@ -2333,7 +2342,10 @@
               <w:cnfStyle w:val="000000100000" w:firstRow="0" w:lastRow="0" w:firstColumn="0" w:lastColumn="0" w:oddVBand="0" w:evenVBand="0" w:oddHBand="1" w:evenHBand="0" w:firstRowFirstColumn="0" w:firstRowLastColumn="0" w:lastRowFirstColumn="0" w:lastRowLastColumn="0"/>
             </w:pPr>
             <w:r>
-              <w:t>Er moeten verschillende hindernissen(boeien, dukdalven, meerpalen en overige obstakels) ontweken worden; worden deze objecten geraakt dan moet er een bijpassend geluid afgespeeld worden</w:t>
+              <w:t>Er moeten verschillende hindernissen(boeien, dukdalven, meerpalen en ov</w:t>
+            </w:r>
+            <w:r>
+              <w:t xml:space="preserve">erige obstakels) geïmplementeerd worden en als deze geraakt worden dan moet er een bijpassend geluid afgespeeld worden. </w:t>
             </w:r>
           </w:p>
         </w:tc>
@@ -2414,7 +2426,7 @@
               <w:cnfStyle w:val="000000000000" w:firstRow="0" w:lastRow="0" w:firstColumn="0" w:lastColumn="0" w:oddVBand="0" w:evenVBand="0" w:oddHBand="0" w:evenHBand="0" w:firstRowFirstColumn="0" w:firstRowLastColumn="0" w:lastRowFirstColumn="0" w:lastRowLastColumn="0"/>
             </w:pPr>
             <w:r>
-              <w:t>Een admin gebruiker kan inloggen en kan bijbehorende schepen toevoegen, aanpassen en verwijderen</w:t>
+              <w:t>Een admin kan inloggen.</w:t>
             </w:r>
           </w:p>
         </w:tc>
@@ -2443,7 +2455,36 @@
               <w:cnfStyle w:val="000000100000" w:firstRow="0" w:lastRow="0" w:firstColumn="0" w:lastColumn="0" w:oddVBand="0" w:evenVBand="0" w:oddHBand="1" w:evenHBand="0" w:firstRowFirstColumn="0" w:firstRowLastColumn="0" w:lastRowFirstColumn="0" w:lastRowLastColumn="0"/>
             </w:pPr>
             <w:r>
-              <w:t>Een admin gebruiker kan bijbehorende materialen toevoegen, aanpassen en verwijderen.</w:t>
+              <w:t xml:space="preserve">Een admin </w:t>
+            </w:r>
+            <w:r>
+              <w:t>kan bijbehorende schepen toevoegen, aanpassen en verwijderen.</w:t>
+            </w:r>
+          </w:p>
+        </w:tc>
+      </w:tr>
+      <w:tr>
+        <w:tc>
+          <w:tcPr>
+            <w:cnfStyle w:val="001000000000" w:firstRow="0" w:lastRow="0" w:firstColumn="1" w:lastColumn="0" w:oddVBand="0" w:evenVBand="0" w:oddHBand="0" w:evenHBand="0" w:firstRowFirstColumn="0" w:firstRowLastColumn="0" w:lastRowFirstColumn="0" w:lastRowLastColumn="0"/>
+            <w:tcW w:w="851" w:type="dxa"/>
+          </w:tcPr>
+          <w:p>
+            <w:r>
+              <w:t>C10</w:t>
+            </w:r>
+          </w:p>
+        </w:tc>
+        <w:tc>
+          <w:tcPr>
+            <w:tcW w:w="8211" w:type="dxa"/>
+          </w:tcPr>
+          <w:p>
+            <w:pPr>
+              <w:cnfStyle w:val="000000000000" w:firstRow="0" w:lastRow="0" w:firstColumn="0" w:lastColumn="0" w:oddVBand="0" w:evenVBand="0" w:oddHBand="0" w:evenHBand="0" w:firstRowFirstColumn="0" w:firstRowLastColumn="0" w:lastRowFirstColumn="0" w:lastRowLastColumn="0"/>
+            </w:pPr>
+            <w:r>
+              <w:t>Een admin kan bijbehorende materialen toevoegen, aanpassen en verwijderen</w:t>
             </w:r>
           </w:p>
         </w:tc>
@@ -2555,7 +2596,7 @@
           <v:shape id="_x0000_i1026" type="#_x0000_t75" style="width:453.4pt;height:292pt" o:ole="">
             <v:imagedata r:id="rId8" o:title=""/>
           </v:shape>
-          <o:OLEObject Type="Embed" ProgID="Visio.Drawing.15" ShapeID="_x0000_i1026" DrawAspect="Content" ObjectID="_1528111981" r:id="rId9"/>
+          <o:OLEObject Type="Embed" ProgID="Visio.Drawing.15" ShapeID="_x0000_i1026" DrawAspect="Content" ObjectID="_1528115214" r:id="rId9"/>
         </w:object>
       </w:r>
       <w:r>
@@ -6051,11 +6092,15 @@
         <w:tc>
           <w:tcPr>
             <w:tcW w:w="844" w:type="dxa"/>
+            <w:shd w:val="clear" w:color="auto" w:fill="FFFF00"/>
           </w:tcPr>
           <w:p>
             <w:pPr>
               <w:cnfStyle w:val="000000000000" w:firstRow="0" w:lastRow="0" w:firstColumn="0" w:lastColumn="0" w:oddVBand="0" w:evenVBand="0" w:oddHBand="0" w:evenHBand="0" w:firstRowFirstColumn="0" w:firstRowLastColumn="0" w:lastRowFirstColumn="0" w:lastRowLastColumn="0"/>
             </w:pPr>
+            <w:r>
+              <w:t>15:40</w:t>
+            </w:r>
           </w:p>
         </w:tc>
       </w:tr>
@@ -6100,11 +6145,15 @@
         <w:tc>
           <w:tcPr>
             <w:tcW w:w="1283" w:type="dxa"/>
+            <w:shd w:val="clear" w:color="auto" w:fill="70AD47" w:themeFill="accent6"/>
           </w:tcPr>
           <w:p>
             <w:pPr>
               <w:cnfStyle w:val="000000000000" w:firstRow="0" w:lastRow="0" w:firstColumn="0" w:lastColumn="0" w:oddVBand="0" w:evenVBand="0" w:oddHBand="0" w:evenHBand="0" w:firstRowFirstColumn="0" w:firstRowLastColumn="0" w:lastRowFirstColumn="0" w:lastRowLastColumn="0"/>
             </w:pPr>
+            <w:r>
+              <w:t>15:40</w:t>
+            </w:r>
           </w:p>
         </w:tc>
         <w:tc>
@@ -11853,7 +11902,7 @@
 </file>
 
 <file path=customXml/itemProps2.xml><?xml version="1.0" encoding="utf-8"?>
-<ds:datastoreItem xmlns:ds="http://schemas.openxmlformats.org/officeDocument/2006/customXml" ds:itemID="{A5B0F9F0-5440-4D52-A874-2F538A0F257C}">
+<ds:datastoreItem xmlns:ds="http://schemas.openxmlformats.org/officeDocument/2006/customXml" ds:itemID="{CDAD27D7-6D8A-445F-8BE0-046FFA186715}">
   <ds:schemaRefs>
     <ds:schemaRef ds:uri="http://schemas.openxmlformats.org/officeDocument/2006/bibliography"/>
   </ds:schemaRefs>

</xml_diff>